<commit_message>
Updated report, adjusted $p
</commit_message>
<xml_diff>
--- a/SCC Project.docx
+++ b/SCC Project.docx
@@ -1524,7 +1524,59 @@
         <w:t>devices which aid in monitoring, recording and displaying these more natural forms of commun</w:t>
       </w:r>
       <w:r>
-        <w:t xml:space="preserve">ication. Devices such as the Microsoft Kinect, ASUS Xtion Pro and Apple Primesense Carmine all feature some degree of motion capture – the issue lies in the accuracy of movement, especially with more precise or intricate gestures. </w:t>
+        <w:t xml:space="preserve">ication. Devices such as the </w:t>
+      </w:r>
+      <w:r>
+        <w:t>‘</w:t>
+      </w:r>
+      <w:r>
+        <w:t>Microsoft Kinect</w:t>
+      </w:r>
+      <w:r>
+        <w:t>’</w:t>
+      </w:r>
+      <w:r>
+        <w:t xml:space="preserve">, </w:t>
+      </w:r>
+      <w:r>
+        <w:t>‘</w:t>
+      </w:r>
+      <w:r>
+        <w:t xml:space="preserve">ASUS </w:t>
+      </w:r>
+      <w:proofErr w:type="spellStart"/>
+      <w:r>
+        <w:t>Xtion</w:t>
+      </w:r>
+      <w:proofErr w:type="spellEnd"/>
+      <w:r>
+        <w:t xml:space="preserve"> Pro</w:t>
+      </w:r>
+      <w:r>
+        <w:t>’</w:t>
+      </w:r>
+      <w:r>
+        <w:t xml:space="preserve"> and </w:t>
+      </w:r>
+      <w:r>
+        <w:t>‘</w:t>
+      </w:r>
+      <w:r>
+        <w:t xml:space="preserve">Apple </w:t>
+      </w:r>
+      <w:proofErr w:type="spellStart"/>
+      <w:r>
+        <w:t>Primesense</w:t>
+      </w:r>
+      <w:proofErr w:type="spellEnd"/>
+      <w:r>
+        <w:t xml:space="preserve"> Carmine</w:t>
+      </w:r>
+      <w:r>
+        <w:t>’</w:t>
+      </w:r>
+      <w:r>
+        <w:t xml:space="preserve"> all feature some degree of motion capture – the issue lies in the accuracy of movement, especially with more precise or intricate gestures. </w:t>
       </w:r>
       <w:r>
         <w:t>The gesture interpreter aims to utilise one of these devices, the Leap Motion, in order to facilitate</w:t>
@@ -1574,10 +1626,7 @@
         <w:t xml:space="preserve"> and enhanced </w:t>
       </w:r>
       <w:r>
-        <w:t>its API features</w:t>
-      </w:r>
-      <w:r>
-        <w:t xml:space="preserve">. </w:t>
+        <w:t>its API.</w:t>
       </w:r>
     </w:p>
     <w:p>
@@ -2208,16 +2257,34 @@
         <w:t>,</w:t>
       </w:r>
       <w:r>
-        <w:t xml:space="preserve"> et al (2012) [2], though in this case the Australian Sign Language (Auslan) was used rather than the BSL. </w:t>
-      </w:r>
-      <w:r>
-        <w:t xml:space="preserve">The authors noted that although the controller showed potential, further development of the API was required – this was mainly due to inaccurate hand detection in certain scenarios e.g. pinching fingers together, interlocking hands or holding one hand above the other. It’s important to clarify that the paper was published in 2012, prior to the release of the V2 firmware update for the Leap Motion </w:t>
+        <w:t xml:space="preserve"> et al </w:t>
+      </w:r>
+      <w:r>
+        <w:t>in 2012</w:t>
+      </w:r>
+      <w:r>
+        <w:t xml:space="preserve"> [2], though in this case the Australian Sign Language (Auslan) was used rather than the BSL. </w:t>
+      </w:r>
+      <w:r>
+        <w:t xml:space="preserve">The authors noted that although the controller showed potential, further development of the API was required – this was mainly due to inaccurate hand detection in certain scenarios e.g. pinching fingers together, interlocking hands or holding one hand above the other. </w:t>
+      </w:r>
+      <w:r>
+        <w:t>These tests were carried out</w:t>
+      </w:r>
+      <w:r>
+        <w:t xml:space="preserve"> prior to the release of the V2 firmware update for the Leap Motion </w:t>
       </w:r>
       <w:r>
         <w:t xml:space="preserve">in 2014 </w:t>
       </w:r>
       <w:r>
-        <w:t xml:space="preserve">which boasted improved tracking performance. As such </w:t>
+        <w:t xml:space="preserve">which boasted </w:t>
+      </w:r>
+      <w:r>
+        <w:t xml:space="preserve">better </w:t>
+      </w:r>
+      <w:r>
+        <w:t xml:space="preserve">tracking performance. As such </w:t>
       </w:r>
       <w:r>
         <w:t xml:space="preserve">it’s likely that </w:t>
@@ -2226,66 +2293,129 @@
         <w:t>the current accuracy of the device</w:t>
       </w:r>
       <w:r>
-        <w:t xml:space="preserve"> is no longer the same as described. </w:t>
-      </w:r>
-    </w:p>
-    <w:p>
-      <w:r>
-        <w:t>The use of dynamic time warping</w:t>
+        <w:t xml:space="preserve"> </w:t>
+      </w:r>
+      <w:r>
+        <w:t>has since improved.</w:t>
+      </w:r>
+    </w:p>
+    <w:p>
+      <w:pPr>
+        <w:jc w:val="both"/>
+      </w:pPr>
+    </w:p>
+    <w:p>
+      <w:pPr>
+        <w:jc w:val="both"/>
+      </w:pPr>
+      <w:r>
+        <w:t xml:space="preserve">Probably the most crucial aspect of the system is its gesture recognition implementation – as we’re dealing </w:t>
+      </w:r>
+      <w:r>
+        <w:t>with data in real time, a suitable algorithm should</w:t>
+      </w:r>
+      <w:r>
+        <w:t xml:space="preserve"> calculate results </w:t>
+      </w:r>
+      <w:r>
+        <w:t xml:space="preserve">on the </w:t>
+      </w:r>
+      <w:r>
+        <w:t>fly wit</w:t>
+      </w:r>
+      <w:r>
+        <w:t>hout causing delay or otherwise</w:t>
+      </w:r>
+      <w:r>
+        <w:t xml:space="preserve"> negatively affecting the user. Most approaches apply some form of machine learning on a specific subset of the Leap Motion frame data, </w:t>
+      </w:r>
+      <w:r>
+        <w:t xml:space="preserve">some feasible examples are </w:t>
+      </w:r>
+      <w:r>
+        <w:t>shown below.</w:t>
+      </w:r>
+      <w:r>
+        <w:t xml:space="preserve"> </w:t>
+      </w:r>
+    </w:p>
+    <w:p>
+      <w:pPr>
+        <w:jc w:val="both"/>
+      </w:pPr>
+    </w:p>
+    <w:p>
+      <w:r>
+        <w:t>The use of dynamic</w:t>
+      </w:r>
+      <w:r>
+        <w:t xml:space="preserve"> time warping</w:t>
       </w:r>
       <w:r>
         <w:t xml:space="preserve"> (DTW)</w:t>
       </w:r>
       <w:r>
-        <w:t xml:space="preserve"> to recognize leap motion gestures</w:t>
-      </w:r>
-      <w:r>
-        <w:t xml:space="preserve"> in 2D space</w:t>
-      </w:r>
-      <w:r>
         <w:t xml:space="preserve"> was explored by Russell</w:t>
       </w:r>
       <w:r>
         <w:t>,</w:t>
       </w:r>
       <w:r>
-        <w:t xml:space="preserve"> et al (2013) [3]. </w:t>
-      </w:r>
-      <w:r>
-        <w:t>The authors demonstrate how a database of test data can be searched through using a similarity algorithm. The paper suggests that</w:t>
-      </w:r>
-      <w:r>
-        <w:t xml:space="preserve"> future work with the</w:t>
-      </w:r>
-      <w:r>
-        <w:t xml:space="preserve"> algorithm used for recognition could </w:t>
-      </w:r>
-      <w:r>
-        <w:t>lead to</w:t>
+        <w:t xml:space="preserve"> et al in 2013</w:t>
+      </w:r>
+      <w:r>
+        <w:t xml:space="preserve"> [3]. </w:t>
+      </w:r>
+      <w:r>
+        <w:t xml:space="preserve">The appeal of DTW is that it isn’t reliant on the time taken or speed of each </w:t>
+      </w:r>
+      <w:r>
+        <w:t>input</w:t>
+      </w:r>
+      <w:r>
+        <w:t xml:space="preserve"> in order to accurately compare</w:t>
+      </w:r>
+      <w:r>
+        <w:t xml:space="preserve"> t</w:t>
+      </w:r>
+      <w:r>
+        <w:t xml:space="preserve">hem </w:t>
+      </w:r>
+      <w:r>
+        <w:t xml:space="preserve">– this is </w:t>
+      </w:r>
+      <w:r>
+        <w:t xml:space="preserve">particularly </w:t>
+      </w:r>
+      <w:r>
+        <w:t>useful with gestures which are often performed at varying speeds.</w:t>
       </w:r>
       <w:r>
         <w:t xml:space="preserve"> </w:t>
       </w:r>
       <w:r>
-        <w:t xml:space="preserve">support for </w:t>
-      </w:r>
-      <w:r>
-        <w:t xml:space="preserve">gesture recognition in 3D space for sign language interpretation, though this is reliant on </w:t>
-      </w:r>
-      <w:r>
-        <w:t xml:space="preserve">recent optimizations to DTW </w:t>
-      </w:r>
-      <w:r>
-        <w:t>to ensure</w:t>
-      </w:r>
-      <w:r>
-        <w:t xml:space="preserve"> the recognition process</w:t>
-      </w:r>
-      <w:r>
-        <w:t xml:space="preserve"> is</w:t>
-      </w:r>
-      <w:r>
-        <w:t xml:space="preserve"> feasible in real-time.</w:t>
+        <w:t xml:space="preserve">The authors </w:t>
+      </w:r>
+      <w:r>
+        <w:t xml:space="preserve">demonstrate how DTW could be applied to 2D handwriting gestures and </w:t>
+      </w:r>
+      <w:r>
+        <w:t xml:space="preserve">suggested </w:t>
+      </w:r>
+      <w:r>
+        <w:t>that it could be extended for use with 3D data, i.e. gestures</w:t>
+      </w:r>
+      <w:r>
+        <w:t xml:space="preserve">. </w:t>
+      </w:r>
+      <w:r>
+        <w:t xml:space="preserve">It’s </w:t>
+      </w:r>
+      <w:r>
+        <w:t xml:space="preserve">shown </w:t>
+      </w:r>
+      <w:r>
+        <w:t xml:space="preserve">that the DTW approach used is suitable for real-time comparison but it remains to be seen whether that is still the case when dealing with the increased complexity of gestures compared with handwriting. </w:t>
       </w:r>
     </w:p>
     <w:p/>
@@ -2324,7 +2454,13 @@
         <w:jc w:val="both"/>
       </w:pPr>
       <w:r>
-        <w:t>The $P recognizer, as discussed by Wobbrock</w:t>
+        <w:t xml:space="preserve">The $P recognizer, </w:t>
+      </w:r>
+      <w:r>
+        <w:t>designed</w:t>
+      </w:r>
+      <w:r>
+        <w:t xml:space="preserve"> by Wobbrock</w:t>
       </w:r>
       <w:r>
         <w:t>,</w:t>
@@ -2336,10 +2472,19 @@
         <w:t xml:space="preserve"> </w:t>
       </w:r>
       <w:r>
-        <w:t>(2012) [4</w:t>
-      </w:r>
-      <w:r>
-        <w:t xml:space="preserve">] is </w:t>
+        <w:t>in 2012</w:t>
+      </w:r>
+      <w:r>
+        <w:t xml:space="preserve"> [4</w:t>
+      </w:r>
+      <w:r>
+        <w:t>]</w:t>
+      </w:r>
+      <w:r>
+        <w:t>,</w:t>
+      </w:r>
+      <w:r>
+        <w:t xml:space="preserve"> is </w:t>
       </w:r>
       <w:r>
         <w:t>an</w:t>
@@ -2357,10 +2502,12 @@
         <w:t xml:space="preserve">recognition algorithm. </w:t>
       </w:r>
       <w:r>
-        <w:t xml:space="preserve">As described in the </w:t>
-      </w:r>
-      <w:r>
-        <w:t xml:space="preserve">research </w:t>
+        <w:t>As described in the</w:t>
+      </w:r>
+      <w:bookmarkStart w:id="11" w:name="_GoBack"/>
+      <w:bookmarkEnd w:id="11"/>
+      <w:r>
+        <w:t xml:space="preserve"> </w:t>
       </w:r>
       <w:r>
         <w:t>paper, the</w:t>
@@ -2381,7 +2528,11 @@
         <w:t xml:space="preserve">interfaces”. </w:t>
       </w:r>
       <w:r>
-        <w:t xml:space="preserve">The $P aims to overcome the </w:t>
+        <w:t xml:space="preserve">The $P aims to overcome </w:t>
+      </w:r>
+      <w:r>
+        <w:lastRenderedPageBreak/>
+        <w:t xml:space="preserve">the </w:t>
       </w:r>
       <w:r>
         <w:t>complex task of matching user gestures by instead treating them as groups or “clouds” of points and evaluating each one in turn.</w:t>
@@ -2431,9 +2582,8 @@
       <w:pPr>
         <w:pStyle w:val="Heading2"/>
       </w:pPr>
-      <w:bookmarkStart w:id="11" w:name="_Toc433059393"/>
-      <w:r>
-        <w:lastRenderedPageBreak/>
+      <w:bookmarkStart w:id="12" w:name="_Toc433059393"/>
+      <w:r>
         <w:t>2</w:t>
       </w:r>
       <w:r>
@@ -2446,7 +2596,7 @@
       <w:r>
         <w:t>Similar Applications</w:t>
       </w:r>
-      <w:bookmarkEnd w:id="11"/>
+      <w:bookmarkEnd w:id="12"/>
     </w:p>
     <w:p>
       <w:pPr>
@@ -2508,7 +2658,23 @@
           <w:rFonts w:cs="Times New Roman"/>
           <w:shd w:val="clear" w:color="auto" w:fill="FFFFFF"/>
         </w:rPr>
-        <w:t>Developed in JavaScript, LeapTrainer allows use</w:t>
+        <w:t xml:space="preserve">Developed in JavaScript, </w:t>
+      </w:r>
+      <w:proofErr w:type="spellStart"/>
+      <w:r>
+        <w:rPr>
+          <w:rFonts w:cs="Times New Roman"/>
+          <w:shd w:val="clear" w:color="auto" w:fill="FFFFFF"/>
+        </w:rPr>
+        <w:t>LeapTrainer</w:t>
+      </w:r>
+      <w:proofErr w:type="spellEnd"/>
+      <w:r>
+        <w:rPr>
+          <w:rFonts w:cs="Times New Roman"/>
+          <w:shd w:val="clear" w:color="auto" w:fill="FFFFFF"/>
+        </w:rPr>
+        <w:t xml:space="preserve"> allows use</w:t>
       </w:r>
       <w:r>
         <w:rPr>
@@ -2870,7 +3036,6 @@
           <w:sz w:val="44"/>
           <w:szCs w:val="44"/>
         </w:rPr>
-        <w:lastRenderedPageBreak/>
         <w:t>Chapter 3</w:t>
       </w:r>
     </w:p>
@@ -2887,11 +3052,11 @@
       <w:pPr>
         <w:pStyle w:val="Heading1"/>
       </w:pPr>
-      <w:bookmarkStart w:id="12" w:name="_Toc433059394"/>
+      <w:bookmarkStart w:id="13" w:name="_Toc433059394"/>
       <w:r>
         <w:t>Design</w:t>
       </w:r>
-      <w:bookmarkEnd w:id="12"/>
+      <w:bookmarkEnd w:id="13"/>
     </w:p>
     <w:p>
       <w:pPr>
@@ -2902,13 +3067,13 @@
       <w:pPr>
         <w:pStyle w:val="Heading2"/>
       </w:pPr>
-      <w:bookmarkStart w:id="13" w:name="_Toc432071631"/>
-      <w:bookmarkStart w:id="14" w:name="_Toc433059395"/>
+      <w:bookmarkStart w:id="14" w:name="_Toc432071631"/>
+      <w:bookmarkStart w:id="15" w:name="_Toc433059395"/>
       <w:r>
         <w:t>3.1 A</w:t>
       </w:r>
-      <w:bookmarkEnd w:id="13"/>
       <w:bookmarkEnd w:id="14"/>
+      <w:bookmarkEnd w:id="15"/>
     </w:p>
     <w:p>
       <w:r>
@@ -3127,11 +3292,11 @@
       <w:pPr>
         <w:pStyle w:val="Heading1"/>
       </w:pPr>
-      <w:bookmarkStart w:id="15" w:name="_Toc433059396"/>
+      <w:bookmarkStart w:id="16" w:name="_Toc433059396"/>
       <w:r>
         <w:t>Implementation</w:t>
       </w:r>
-      <w:bookmarkEnd w:id="15"/>
+      <w:bookmarkEnd w:id="16"/>
     </w:p>
     <w:p>
       <w:pPr>
@@ -3142,13 +3307,13 @@
       <w:pPr>
         <w:pStyle w:val="Heading2"/>
       </w:pPr>
-      <w:bookmarkStart w:id="16" w:name="_Toc432071633"/>
-      <w:bookmarkStart w:id="17" w:name="_Toc433059397"/>
+      <w:bookmarkStart w:id="17" w:name="_Toc432071633"/>
+      <w:bookmarkStart w:id="18" w:name="_Toc433059397"/>
       <w:r>
         <w:t>4.1 A</w:t>
       </w:r>
-      <w:bookmarkEnd w:id="16"/>
       <w:bookmarkEnd w:id="17"/>
+      <w:bookmarkEnd w:id="18"/>
     </w:p>
     <w:p>
       <w:pPr>
@@ -3165,14 +3330,32 @@
           <w:color w:val="000000"/>
           <w:szCs w:val="24"/>
         </w:rPr>
-        <w:t>Mention of frame drop / slowdown when comparing every bone direction between current frame and deserialized frame from file, similarly when just compari</w:t>
-      </w:r>
+        <w:t xml:space="preserve">Mention of frame drop / slowdown when comparing every bone direction between current frame and </w:t>
+      </w:r>
+      <w:proofErr w:type="spellStart"/>
       <w:r>
         <w:rPr>
           <w:rFonts w:cs="Times New Roman"/>
           <w:color w:val="000000"/>
           <w:szCs w:val="24"/>
         </w:rPr>
+        <w:t>deserialized</w:t>
+      </w:r>
+      <w:proofErr w:type="spellEnd"/>
+      <w:r>
+        <w:rPr>
+          <w:rFonts w:cs="Times New Roman"/>
+          <w:color w:val="000000"/>
+          <w:szCs w:val="24"/>
+        </w:rPr>
+        <w:t xml:space="preserve"> frame from file, similarly when just compari</w:t>
+      </w:r>
+      <w:r>
+        <w:rPr>
+          <w:rFonts w:cs="Times New Roman"/>
+          <w:color w:val="000000"/>
+          <w:szCs w:val="24"/>
+        </w:rPr>
         <w:t>ng palm pos</w:t>
       </w:r>
       <w:r>
@@ -3189,7 +3372,25 @@
           <w:color w:val="000000"/>
           <w:szCs w:val="24"/>
         </w:rPr>
-        <w:t xml:space="preserve"> and finger tip positions</w:t>
+        <w:t xml:space="preserve"> and </w:t>
+      </w:r>
+      <w:proofErr w:type="spellStart"/>
+      <w:r>
+        <w:rPr>
+          <w:rFonts w:cs="Times New Roman"/>
+          <w:color w:val="000000"/>
+          <w:szCs w:val="24"/>
+        </w:rPr>
+        <w:t>finger tip</w:t>
+      </w:r>
+      <w:proofErr w:type="spellEnd"/>
+      <w:r>
+        <w:rPr>
+          <w:rFonts w:cs="Times New Roman"/>
+          <w:color w:val="000000"/>
+          <w:szCs w:val="24"/>
+        </w:rPr>
+        <w:t xml:space="preserve"> positions</w:t>
       </w:r>
       <w:r>
         <w:rPr>
@@ -3388,11 +3589,11 @@
       <w:pPr>
         <w:pStyle w:val="Heading1"/>
       </w:pPr>
-      <w:bookmarkStart w:id="18" w:name="_Toc433059398"/>
+      <w:bookmarkStart w:id="19" w:name="_Toc433059398"/>
       <w:r>
         <w:t>The System in Operation</w:t>
       </w:r>
-      <w:bookmarkEnd w:id="18"/>
+      <w:bookmarkEnd w:id="19"/>
     </w:p>
     <w:p>
       <w:pPr>
@@ -3403,13 +3604,13 @@
       <w:pPr>
         <w:pStyle w:val="Heading2"/>
       </w:pPr>
-      <w:bookmarkStart w:id="19" w:name="_Toc432071635"/>
-      <w:bookmarkStart w:id="20" w:name="_Toc433059399"/>
+      <w:bookmarkStart w:id="20" w:name="_Toc432071635"/>
+      <w:bookmarkStart w:id="21" w:name="_Toc433059399"/>
       <w:r>
         <w:t>5.1 A</w:t>
       </w:r>
-      <w:bookmarkEnd w:id="19"/>
       <w:bookmarkEnd w:id="20"/>
+      <w:bookmarkEnd w:id="21"/>
     </w:p>
     <w:p>
       <w:pPr>
@@ -3601,11 +3802,11 @@
       <w:pPr>
         <w:pStyle w:val="Heading1"/>
       </w:pPr>
-      <w:bookmarkStart w:id="21" w:name="_Toc433059400"/>
+      <w:bookmarkStart w:id="22" w:name="_Toc433059400"/>
       <w:r>
         <w:t>Testing and Evaluation</w:t>
       </w:r>
-      <w:bookmarkEnd w:id="21"/>
+      <w:bookmarkEnd w:id="22"/>
     </w:p>
     <w:p>
       <w:pPr>
@@ -3616,13 +3817,13 @@
       <w:pPr>
         <w:pStyle w:val="Heading2"/>
       </w:pPr>
-      <w:bookmarkStart w:id="22" w:name="_Toc432071637"/>
-      <w:bookmarkStart w:id="23" w:name="_Toc433059401"/>
+      <w:bookmarkStart w:id="23" w:name="_Toc432071637"/>
+      <w:bookmarkStart w:id="24" w:name="_Toc433059401"/>
       <w:r>
         <w:t>6.1 A</w:t>
       </w:r>
-      <w:bookmarkEnd w:id="22"/>
       <w:bookmarkEnd w:id="23"/>
+      <w:bookmarkEnd w:id="24"/>
     </w:p>
     <w:p>
       <w:pPr>
@@ -3750,7 +3951,7 @@
           <w:szCs w:val="48"/>
         </w:rPr>
       </w:pPr>
-      <w:bookmarkStart w:id="24" w:name="_Toc432071638"/>
+      <w:bookmarkStart w:id="25" w:name="_Toc432071638"/>
     </w:p>
     <w:p>
       <w:pPr>
@@ -3795,7 +3996,7 @@
         </w:rPr>
         <w:t>Chapter 7</w:t>
       </w:r>
-      <w:bookmarkEnd w:id="24"/>
+      <w:bookmarkEnd w:id="25"/>
     </w:p>
     <w:p>
       <w:pPr>
@@ -3811,11 +4012,11 @@
       <w:pPr>
         <w:pStyle w:val="Heading1"/>
       </w:pPr>
-      <w:bookmarkStart w:id="25" w:name="_Toc433059402"/>
+      <w:bookmarkStart w:id="26" w:name="_Toc433059402"/>
       <w:r>
         <w:t>Conclusions</w:t>
       </w:r>
-      <w:bookmarkEnd w:id="25"/>
+      <w:bookmarkEnd w:id="26"/>
     </w:p>
     <w:p>
       <w:pPr>
@@ -3826,16 +4027,16 @@
       <w:pPr>
         <w:pStyle w:val="Heading2"/>
       </w:pPr>
-      <w:bookmarkStart w:id="26" w:name="_Toc432071640"/>
-      <w:bookmarkStart w:id="27" w:name="_Toc433059403"/>
+      <w:bookmarkStart w:id="27" w:name="_Toc432071640"/>
+      <w:bookmarkStart w:id="28" w:name="_Toc433059403"/>
       <w:r>
         <w:t xml:space="preserve">7.1 </w:t>
       </w:r>
-      <w:bookmarkEnd w:id="26"/>
+      <w:bookmarkEnd w:id="27"/>
       <w:r>
         <w:t>Future Work</w:t>
       </w:r>
-      <w:bookmarkEnd w:id="27"/>
+      <w:bookmarkEnd w:id="28"/>
     </w:p>
     <w:p>
       <w:pPr>
@@ -3908,8 +4109,6 @@
         </w:rPr>
         <w:t xml:space="preserve"> be stationary to use -</w:t>
       </w:r>
-      <w:bookmarkStart w:id="28" w:name="_GoBack"/>
-      <w:bookmarkEnd w:id="28"/>
       <w:r>
         <w:rPr>
           <w:rFonts w:cs="Times New Roman"/>
@@ -4097,31 +4296,19 @@
         <w:rPr>
           <w:szCs w:val="24"/>
         </w:rPr>
-        <w:t>[1] Rudak B., Bachmann D., Fisseler D.</w:t>
-      </w:r>
-      <w:r>
-        <w:rPr>
-          <w:szCs w:val="24"/>
-        </w:rPr>
-        <w:t>,</w:t>
-      </w:r>
-      <w:r>
-        <w:rPr>
-          <w:szCs w:val="24"/>
-        </w:rPr>
-        <w:t xml:space="preserve"> </w:t>
-      </w:r>
-      <w:r>
-        <w:rPr>
-          <w:szCs w:val="24"/>
-        </w:rPr>
-        <w:t>&amp;</w:t>
-      </w:r>
-      <w:r>
-        <w:rPr>
-          <w:szCs w:val="24"/>
-        </w:rPr>
-        <w:t xml:space="preserve"> Weichert F. (2013) Analysis of the Accuracy and Robustness of the Leap Motion Controller. On line publication, PubMed Central, </w:t>
+        <w:t xml:space="preserve">[1] </w:t>
+      </w:r>
+      <w:r>
+        <w:rPr>
+          <w:szCs w:val="24"/>
+        </w:rPr>
+        <w:t xml:space="preserve">Weichert, F., Bachmann, D., Rudak, B., &amp; Fisseler, D. </w:t>
+      </w:r>
+      <w:r>
+        <w:rPr>
+          <w:szCs w:val="24"/>
+        </w:rPr>
+        <w:t xml:space="preserve">(2013) Analysis of the Accuracy and Robustness of the Leap Motion Controller. On line publication, PubMed Central, </w:t>
       </w:r>
       <w:hyperlink r:id="rId9" w:history="1">
         <w:r>
@@ -4348,7 +4535,13 @@
         <w:t>[4</w:t>
       </w:r>
       <w:r>
-        <w:t>] Wobbrock J. O., Anthony L.</w:t>
+        <w:t xml:space="preserve">] </w:t>
+      </w:r>
+      <w:r>
+        <w:t>Vatavu R.D</w:t>
+      </w:r>
+      <w:r>
+        <w:t>., Anthony L.</w:t>
       </w:r>
       <w:r>
         <w:t>,</w:t>
@@ -4360,7 +4553,13 @@
         <w:t>&amp;</w:t>
       </w:r>
       <w:r>
-        <w:t xml:space="preserve"> Vatavu R.D. (2012) Gestures as Point Clouds: A $P Recognizer for User Interface Prototypes. On line publication, University of Washington, </w:t>
+        <w:t xml:space="preserve"> </w:t>
+      </w:r>
+      <w:r>
+        <w:t>Wobbrock J. O.</w:t>
+      </w:r>
+      <w:r>
+        <w:t xml:space="preserve"> (2012) Gestures as Point Clouds: A $P Recognizer for User Interface Prototypes. On line publication, University of Washington, </w:t>
       </w:r>
       <w:hyperlink r:id="rId10" w:history="1">
         <w:r>
@@ -4519,7 +4718,7 @@
           <w:rPr>
             <w:noProof/>
           </w:rPr>
-          <w:t>11</w:t>
+          <w:t>12</w:t>
         </w:r>
         <w:r>
           <w:rPr>
@@ -6570,7 +6769,7 @@
 </file>
 
 <file path=customXml/itemProps1.xml><?xml version="1.0" encoding="utf-8"?>
-<ds:datastoreItem xmlns:ds="http://schemas.openxmlformats.org/officeDocument/2006/customXml" ds:itemID="{1F6FF0C1-29BF-4630-A2C5-034221B65F95}">
+<ds:datastoreItem xmlns:ds="http://schemas.openxmlformats.org/officeDocument/2006/customXml" ds:itemID="{1D6997E2-3C07-455D-AD80-CF96EFCF42BD}">
   <ds:schemaRefs>
     <ds:schemaRef ds:uri="http://schemas.openxmlformats.org/officeDocument/2006/bibliography"/>
   </ds:schemaRefs>

</xml_diff>

<commit_message>
Cleanup of button code, updated report
</commit_message>
<xml_diff>
--- a/SCC Project.docx
+++ b/SCC Project.docx
@@ -48,17 +48,7 @@
           <w:sz w:val="48"/>
           <w:szCs w:val="48"/>
         </w:rPr>
-        <w:t>Andrew Ladl</w:t>
-      </w:r>
-      <w:bookmarkStart w:id="0" w:name="_GoBack"/>
-      <w:bookmarkEnd w:id="0"/>
-      <w:r>
-        <w:rPr>
-          <w:rFonts w:cs="Times New Roman"/>
-          <w:sz w:val="48"/>
-          <w:szCs w:val="48"/>
-        </w:rPr>
-        <w:t>ow</w:t>
+        <w:t>Andrew Ladlow</w:t>
       </w:r>
     </w:p>
     <w:p>
@@ -2277,13 +2267,13 @@
         <w:pStyle w:val="Heading1"/>
         <w:jc w:val="both"/>
       </w:pPr>
-      <w:bookmarkStart w:id="1" w:name="_Toc432071623"/>
-      <w:bookmarkStart w:id="2" w:name="_Toc435486352"/>
+      <w:bookmarkStart w:id="0" w:name="_Toc432071623"/>
+      <w:bookmarkStart w:id="1" w:name="_Toc435486352"/>
       <w:r>
         <w:t>Introduction</w:t>
       </w:r>
+      <w:bookmarkEnd w:id="0"/>
       <w:bookmarkEnd w:id="1"/>
-      <w:bookmarkEnd w:id="2"/>
     </w:p>
     <w:p>
       <w:pPr>
@@ -2301,7 +2291,7 @@
           <w:szCs w:val="32"/>
         </w:rPr>
       </w:pPr>
-      <w:bookmarkStart w:id="3" w:name="_Toc435486353"/>
+      <w:bookmarkStart w:id="2" w:name="_Toc435486353"/>
       <w:r>
         <w:rPr>
           <w:rFonts w:cs="Times New Roman"/>
@@ -2310,7 +2300,7 @@
         </w:rPr>
         <w:t>1.1 Motivation</w:t>
       </w:r>
-      <w:bookmarkEnd w:id="3"/>
+      <w:bookmarkEnd w:id="2"/>
     </w:p>
     <w:p>
       <w:pPr>
@@ -2568,8 +2558,8 @@
           <w:szCs w:val="32"/>
         </w:rPr>
       </w:pPr>
-      <w:bookmarkStart w:id="4" w:name="_Toc432071625"/>
-      <w:bookmarkStart w:id="5" w:name="_Toc435486354"/>
+      <w:bookmarkStart w:id="3" w:name="_Toc432071625"/>
+      <w:bookmarkStart w:id="4" w:name="_Toc435486354"/>
       <w:r>
         <w:rPr>
           <w:rFonts w:cs="Times New Roman"/>
@@ -2578,7 +2568,7 @@
         </w:rPr>
         <w:t xml:space="preserve">1.2 </w:t>
       </w:r>
-      <w:bookmarkEnd w:id="4"/>
+      <w:bookmarkEnd w:id="3"/>
       <w:r>
         <w:rPr>
           <w:rFonts w:cs="Times New Roman"/>
@@ -2587,7 +2577,7 @@
         </w:rPr>
         <w:t>Aims</w:t>
       </w:r>
-      <w:bookmarkEnd w:id="5"/>
+      <w:bookmarkEnd w:id="4"/>
     </w:p>
     <w:p>
       <w:pPr>
@@ -2793,8 +2783,8 @@
           <w:szCs w:val="32"/>
         </w:rPr>
       </w:pPr>
-      <w:bookmarkStart w:id="6" w:name="_Toc432071626"/>
-      <w:bookmarkStart w:id="7" w:name="_Toc435486355"/>
+      <w:bookmarkStart w:id="5" w:name="_Toc432071626"/>
+      <w:bookmarkStart w:id="6" w:name="_Toc435486355"/>
       <w:r>
         <w:rPr>
           <w:rFonts w:cs="Times New Roman"/>
@@ -2803,7 +2793,7 @@
         </w:rPr>
         <w:t xml:space="preserve">1.3 </w:t>
       </w:r>
-      <w:bookmarkEnd w:id="6"/>
+      <w:bookmarkEnd w:id="5"/>
       <w:r>
         <w:rPr>
           <w:rFonts w:cs="Times New Roman"/>
@@ -2820,7 +2810,7 @@
         </w:rPr>
         <w:t>verview</w:t>
       </w:r>
-      <w:bookmarkEnd w:id="7"/>
+      <w:bookmarkEnd w:id="6"/>
     </w:p>
     <w:p>
       <w:pPr>
@@ -3151,13 +3141,13 @@
         <w:pStyle w:val="Heading1"/>
         <w:jc w:val="both"/>
       </w:pPr>
-      <w:bookmarkStart w:id="8" w:name="_Toc432071627"/>
-      <w:bookmarkStart w:id="9" w:name="_Toc435486356"/>
+      <w:bookmarkStart w:id="7" w:name="_Toc432071627"/>
+      <w:bookmarkStart w:id="8" w:name="_Toc435486356"/>
       <w:r>
         <w:t>Background</w:t>
       </w:r>
+      <w:bookmarkEnd w:id="7"/>
       <w:bookmarkEnd w:id="8"/>
-      <w:bookmarkEnd w:id="9"/>
     </w:p>
     <w:p>
       <w:pPr>
@@ -3173,15 +3163,15 @@
         <w:pStyle w:val="Heading2"/>
         <w:jc w:val="both"/>
       </w:pPr>
-      <w:bookmarkStart w:id="10" w:name="_Toc435486357"/>
-      <w:bookmarkStart w:id="11" w:name="_Toc432071628"/>
+      <w:bookmarkStart w:id="9" w:name="_Toc435486357"/>
+      <w:bookmarkStart w:id="10" w:name="_Toc432071628"/>
       <w:r>
         <w:t xml:space="preserve">2.1 </w:t>
       </w:r>
       <w:r>
         <w:t>Leap Motion</w:t>
       </w:r>
-      <w:bookmarkEnd w:id="10"/>
+      <w:bookmarkEnd w:id="9"/>
     </w:p>
     <w:p>
       <w:pPr>
@@ -3379,7 +3369,7 @@
         <w:pStyle w:val="Heading2"/>
         <w:jc w:val="both"/>
       </w:pPr>
-      <w:bookmarkStart w:id="12" w:name="_Toc435486358"/>
+      <w:bookmarkStart w:id="11" w:name="_Toc435486358"/>
       <w:r>
         <w:t>2.2</w:t>
       </w:r>
@@ -3398,59 +3388,64 @@
       <w:r>
         <w:t>Education</w:t>
       </w:r>
+      <w:bookmarkEnd w:id="11"/>
+    </w:p>
+    <w:p>
+      <w:pPr>
+        <w:jc w:val="both"/>
+      </w:pPr>
+      <w:r>
+        <w:t>BSL courses</w:t>
+      </w:r>
+      <w:r>
+        <w:t xml:space="preserve"> such as those offered by </w:t>
+      </w:r>
+      <w:r>
+        <w:t xml:space="preserve">the nationally accredited </w:t>
+      </w:r>
+      <w:r>
+        <w:t>Signature</w:t>
+      </w:r>
+      <w:r>
+        <w:t xml:space="preserve"> [9</w:t>
+      </w:r>
+      <w:r>
+        <w:t>]</w:t>
+      </w:r>
+      <w:r>
+        <w:t xml:space="preserve"> </w:t>
+      </w:r>
+      <w:r>
+        <w:t>award</w:t>
+      </w:r>
+      <w:r>
+        <w:t xml:space="preserve"> a number of qualifications ranging from ‘Level 1’ to ‘Level 6’, with each level representing an incrementing complexity of </w:t>
+      </w:r>
+      <w:r>
+        <w:t>known vocabulary</w:t>
+      </w:r>
+      <w:r>
+        <w:t xml:space="preserve"> required</w:t>
+      </w:r>
+      <w:r>
+        <w:t xml:space="preserve"> in order</w:t>
+      </w:r>
+      <w:r>
+        <w:t xml:space="preserve"> to </w:t>
+      </w:r>
+      <w:r>
+        <w:t>qualify.</w:t>
+      </w:r>
+      <w:r>
+        <w:t xml:space="preserve"> </w:t>
+      </w:r>
+      <w:r>
+        <w:t>Each level’s accompanying qualification is c</w:t>
+      </w:r>
+      <w:bookmarkStart w:id="12" w:name="_GoBack"/>
       <w:bookmarkEnd w:id="12"/>
-    </w:p>
-    <w:p>
-      <w:pPr>
-        <w:jc w:val="both"/>
-      </w:pPr>
-      <w:r>
-        <w:t>BSL courses</w:t>
-      </w:r>
-      <w:r>
-        <w:t xml:space="preserve"> such as those offered by </w:t>
-      </w:r>
-      <w:r>
-        <w:t xml:space="preserve">the nationally accredited </w:t>
-      </w:r>
-      <w:r>
-        <w:t>Signature</w:t>
-      </w:r>
-      <w:r>
-        <w:t xml:space="preserve"> [9</w:t>
-      </w:r>
-      <w:r>
-        <w:t>]</w:t>
-      </w:r>
-      <w:r>
-        <w:t xml:space="preserve"> </w:t>
-      </w:r>
-      <w:r>
-        <w:t>award</w:t>
-      </w:r>
-      <w:r>
-        <w:t xml:space="preserve"> a number of qualifications ranging from ‘Level 1’ to ‘Level 6’, with each level representing an incrementing complexity of </w:t>
-      </w:r>
-      <w:r>
-        <w:t>known vocabulary</w:t>
-      </w:r>
-      <w:r>
-        <w:t xml:space="preserve"> required</w:t>
-      </w:r>
-      <w:r>
-        <w:t xml:space="preserve"> in order</w:t>
-      </w:r>
-      <w:r>
-        <w:t xml:space="preserve"> to </w:t>
-      </w:r>
-      <w:r>
-        <w:t>qualify.</w:t>
-      </w:r>
-      <w:r>
-        <w:t xml:space="preserve"> </w:t>
-      </w:r>
-      <w:r>
-        <w:t xml:space="preserve">Each level’s accompanying qualification is composed of a number of modules, each of which focus on a particular subtopic e.g. ‘BSL conversational skills’ and ‘Understand varied British Sign Language in a range of work and social situations’. </w:t>
+      <w:r>
+        <w:t xml:space="preserve">omposed of a number of modules, each of which focus on a particular subtopic e.g. ‘BSL conversational skills’ and ‘Understand varied British Sign Language in a range of work and social situations’. </w:t>
       </w:r>
       <w:r>
         <w:t>All</w:t>
@@ -4214,7 +4209,7 @@
       <w:r>
         <w:t xml:space="preserve"> </w:t>
       </w:r>
-      <w:bookmarkEnd w:id="11"/>
+      <w:bookmarkEnd w:id="10"/>
       <w:r>
         <w:t>Similar Applications</w:t>
       </w:r>
@@ -6668,6 +6663,12 @@
         </w:rPr>
         <w:t>n the JavaFX window.</w:t>
       </w:r>
+      <w:r>
+        <w:rPr>
+          <w:szCs w:val="24"/>
+        </w:rPr>
+        <w:t xml:space="preserve"> This ensures the application runs safely in regards to multithreading so as not to attempt to modify values in incorrect threads.</w:t>
+      </w:r>
     </w:p>
     <w:p>
       <w:pPr>
@@ -6720,6 +6721,7 @@
         <w:jc w:val="both"/>
       </w:pPr>
       <w:r>
+        <w:lastRenderedPageBreak/>
         <w:t xml:space="preserve">The visualization is setup through the use of a dedicated listener class (as described in section 4.1). When each new frame is captured by the Leap controller, this listener’s </w:t>
       </w:r>
       <w:proofErr w:type="spellStart"/>
@@ -6736,11 +6738,7 @@
         <w:t>)</w:t>
       </w:r>
       <w:r>
-        <w:t xml:space="preserve"> </w:t>
-      </w:r>
-      <w:r>
-        <w:lastRenderedPageBreak/>
-        <w:t xml:space="preserve">method checks the content of the frame to find the number of hands (if any) captured in it. If there </w:t>
+        <w:t xml:space="preserve"> method checks the content of the frame to find the number of hands (if any) captured in it. If there </w:t>
       </w:r>
       <w:r>
         <w:t>is at least one hand visible</w:t>
@@ -6776,8 +6774,700 @@
       <w:pPr>
         <w:jc w:val="both"/>
         <w:rPr>
-          <w:sz w:val="28"/>
-          <w:szCs w:val="28"/>
+          <w:szCs w:val="24"/>
+        </w:rPr>
+      </w:pPr>
+      <w:r>
+        <w:rPr>
+          <w:szCs w:val="24"/>
+        </w:rPr>
+        <w:t xml:space="preserve">The application uses an adapted version of the $P recognizer (discussed briefly in section 2.3.5). The code was originally written in </w:t>
+      </w:r>
+      <w:proofErr w:type="spellStart"/>
+      <w:r>
+        <w:rPr>
+          <w:szCs w:val="24"/>
+        </w:rPr>
+        <w:t>Javascript</w:t>
+      </w:r>
+      <w:proofErr w:type="spellEnd"/>
+      <w:r>
+        <w:rPr>
+          <w:szCs w:val="24"/>
+        </w:rPr>
+        <w:t xml:space="preserve"> and C# for use with handwriting recognition but has been converted to the Java syntax and adapted to support points in three dimensions in order to function correctly with the Leap Motion. </w:t>
+      </w:r>
+    </w:p>
+    <w:p>
+      <w:pPr>
+        <w:jc w:val="both"/>
+        <w:rPr>
+          <w:szCs w:val="24"/>
+        </w:rPr>
+      </w:pPr>
+      <w:r>
+        <w:rPr>
+          <w:szCs w:val="24"/>
+        </w:rPr>
+        <w:t xml:space="preserve">At its highest level, the $P is an “instance-based nearest neighbour classifier with a Euclidean scoring function”. Breaking this down, the $P selects the most appropriate category for an object, given a selection of objects, by calculating the </w:t>
+      </w:r>
+      <w:r>
+        <w:rPr>
+          <w:szCs w:val="24"/>
+        </w:rPr>
+        <w:t xml:space="preserve">Euclidean </w:t>
+      </w:r>
+      <w:r>
+        <w:rPr>
+          <w:szCs w:val="24"/>
+        </w:rPr>
+        <w:t>difference in positions between all available objects in order to find the closest</w:t>
+      </w:r>
+      <w:r>
+        <w:rPr>
+          <w:szCs w:val="24"/>
+        </w:rPr>
+        <w:t xml:space="preserve"> and hence the most likely match</w:t>
+      </w:r>
+      <w:r>
+        <w:rPr>
+          <w:szCs w:val="24"/>
+        </w:rPr>
+        <w:t xml:space="preserve">. </w:t>
+      </w:r>
+      <w:r>
+        <w:rPr>
+          <w:szCs w:val="24"/>
+        </w:rPr>
+        <w:t>The $P is instance-based, meaning it requires only a single training iteration in order to record data – this is in contrast to most other machine learning algorithms whose performance only improves when multiple training samples are provided.</w:t>
+      </w:r>
+    </w:p>
+    <w:p>
+      <w:pPr>
+        <w:jc w:val="both"/>
+        <w:rPr>
+          <w:szCs w:val="24"/>
+        </w:rPr>
+      </w:pPr>
+      <w:r>
+        <w:rPr>
+          <w:szCs w:val="24"/>
+        </w:rPr>
+        <w:t>In machine learning, objects are grouped into specific ‘categories’ based on a number of their ‘features’. Features refer to the properties of the object which make it unique, compared with other objects. In the context of the application, the features shown in table 4.3.1 a</w:t>
+      </w:r>
+      <w:r>
+        <w:rPr>
+          <w:szCs w:val="24"/>
+        </w:rPr>
+        <w:t xml:space="preserve">re used to distinguish gestures from one another. </w:t>
+      </w:r>
+    </w:p>
+    <w:tbl>
+      <w:tblPr>
+        <w:tblStyle w:val="TableGrid"/>
+        <w:tblW w:w="0" w:type="auto"/>
+        <w:tblLook w:val="04A0" w:firstRow="1" w:lastRow="0" w:firstColumn="1" w:lastColumn="0" w:noHBand="0" w:noVBand="1"/>
+      </w:tblPr>
+      <w:tblGrid>
+        <w:gridCol w:w="3080"/>
+        <w:gridCol w:w="3081"/>
+        <w:gridCol w:w="3081"/>
+      </w:tblGrid>
+      <w:tr>
+        <w:tc>
+          <w:tcPr>
+            <w:tcW w:w="3080" w:type="dxa"/>
+          </w:tcPr>
+          <w:p>
+            <w:pPr>
+              <w:jc w:val="both"/>
+              <w:rPr>
+                <w:szCs w:val="24"/>
+              </w:rPr>
+            </w:pPr>
+          </w:p>
+        </w:tc>
+        <w:tc>
+          <w:tcPr>
+            <w:tcW w:w="3081" w:type="dxa"/>
+          </w:tcPr>
+          <w:p>
+            <w:pPr>
+              <w:jc w:val="both"/>
+              <w:rPr>
+                <w:b/>
+                <w:szCs w:val="24"/>
+              </w:rPr>
+            </w:pPr>
+            <w:r>
+              <w:rPr>
+                <w:b/>
+                <w:szCs w:val="24"/>
+              </w:rPr>
+              <w:t>Palm</w:t>
+            </w:r>
+          </w:p>
+        </w:tc>
+        <w:tc>
+          <w:tcPr>
+            <w:tcW w:w="3081" w:type="dxa"/>
+          </w:tcPr>
+          <w:p>
+            <w:pPr>
+              <w:jc w:val="both"/>
+              <w:rPr>
+                <w:b/>
+                <w:szCs w:val="24"/>
+              </w:rPr>
+            </w:pPr>
+            <w:r>
+              <w:rPr>
+                <w:b/>
+                <w:szCs w:val="24"/>
+              </w:rPr>
+              <w:t>Fingers</w:t>
+            </w:r>
+          </w:p>
+        </w:tc>
+      </w:tr>
+      <w:tr>
+        <w:tc>
+          <w:tcPr>
+            <w:tcW w:w="3080" w:type="dxa"/>
+            <w:vMerge w:val="restart"/>
+          </w:tcPr>
+          <w:p>
+            <w:pPr>
+              <w:jc w:val="both"/>
+              <w:rPr>
+                <w:szCs w:val="24"/>
+              </w:rPr>
+            </w:pPr>
+            <w:r>
+              <w:rPr>
+                <w:b/>
+                <w:szCs w:val="24"/>
+              </w:rPr>
+              <w:t>Features used</w:t>
+            </w:r>
+          </w:p>
+        </w:tc>
+        <w:tc>
+          <w:tcPr>
+            <w:tcW w:w="3081" w:type="dxa"/>
+          </w:tcPr>
+          <w:p>
+            <w:pPr>
+              <w:jc w:val="both"/>
+              <w:rPr>
+                <w:szCs w:val="24"/>
+              </w:rPr>
+            </w:pPr>
+            <w:r>
+              <w:rPr>
+                <w:szCs w:val="24"/>
+              </w:rPr>
+              <w:t>Stabilized palm position</w:t>
+            </w:r>
+          </w:p>
+        </w:tc>
+        <w:tc>
+          <w:tcPr>
+            <w:tcW w:w="3081" w:type="dxa"/>
+          </w:tcPr>
+          <w:p>
+            <w:pPr>
+              <w:jc w:val="both"/>
+              <w:rPr>
+                <w:szCs w:val="24"/>
+              </w:rPr>
+            </w:pPr>
+            <w:r>
+              <w:rPr>
+                <w:szCs w:val="24"/>
+              </w:rPr>
+              <w:t>Stabilized tip position</w:t>
+            </w:r>
+          </w:p>
+        </w:tc>
+      </w:tr>
+      <w:tr>
+        <w:tc>
+          <w:tcPr>
+            <w:tcW w:w="3080" w:type="dxa"/>
+            <w:vMerge/>
+          </w:tcPr>
+          <w:p>
+            <w:pPr>
+              <w:jc w:val="both"/>
+              <w:rPr>
+                <w:szCs w:val="24"/>
+              </w:rPr>
+            </w:pPr>
+          </w:p>
+        </w:tc>
+        <w:tc>
+          <w:tcPr>
+            <w:tcW w:w="3081" w:type="dxa"/>
+          </w:tcPr>
+          <w:p>
+            <w:pPr>
+              <w:jc w:val="both"/>
+              <w:rPr>
+                <w:szCs w:val="24"/>
+              </w:rPr>
+            </w:pPr>
+            <w:r>
+              <w:rPr>
+                <w:szCs w:val="24"/>
+              </w:rPr>
+              <w:t>Palm d</w:t>
+            </w:r>
+            <w:r>
+              <w:rPr>
+                <w:szCs w:val="24"/>
+              </w:rPr>
+              <w:t>irection</w:t>
+            </w:r>
+          </w:p>
+        </w:tc>
+        <w:tc>
+          <w:tcPr>
+            <w:tcW w:w="3081" w:type="dxa"/>
+          </w:tcPr>
+          <w:p>
+            <w:pPr>
+              <w:jc w:val="both"/>
+              <w:rPr>
+                <w:szCs w:val="24"/>
+              </w:rPr>
+            </w:pPr>
+            <w:r>
+              <w:rPr>
+                <w:szCs w:val="24"/>
+              </w:rPr>
+              <w:t>Metacarpal end position</w:t>
+            </w:r>
+          </w:p>
+        </w:tc>
+      </w:tr>
+      <w:tr>
+        <w:tc>
+          <w:tcPr>
+            <w:tcW w:w="3080" w:type="dxa"/>
+            <w:vMerge/>
+          </w:tcPr>
+          <w:p>
+            <w:pPr>
+              <w:jc w:val="both"/>
+              <w:rPr>
+                <w:szCs w:val="24"/>
+              </w:rPr>
+            </w:pPr>
+          </w:p>
+        </w:tc>
+        <w:tc>
+          <w:tcPr>
+            <w:tcW w:w="3081" w:type="dxa"/>
+          </w:tcPr>
+          <w:p>
+            <w:pPr>
+              <w:jc w:val="both"/>
+              <w:rPr>
+                <w:szCs w:val="24"/>
+              </w:rPr>
+            </w:pPr>
+            <w:r>
+              <w:rPr>
+                <w:szCs w:val="24"/>
+              </w:rPr>
+              <w:t>Palm normal</w:t>
+            </w:r>
+          </w:p>
+        </w:tc>
+        <w:tc>
+          <w:tcPr>
+            <w:tcW w:w="3081" w:type="dxa"/>
+          </w:tcPr>
+          <w:p>
+            <w:pPr>
+              <w:jc w:val="both"/>
+              <w:rPr>
+                <w:szCs w:val="24"/>
+              </w:rPr>
+            </w:pPr>
+            <w:r>
+              <w:rPr>
+                <w:szCs w:val="24"/>
+              </w:rPr>
+              <w:t>Proximal end position</w:t>
+            </w:r>
+          </w:p>
+        </w:tc>
+      </w:tr>
+      <w:tr>
+        <w:tc>
+          <w:tcPr>
+            <w:tcW w:w="3080" w:type="dxa"/>
+            <w:vMerge/>
+          </w:tcPr>
+          <w:p>
+            <w:pPr>
+              <w:jc w:val="both"/>
+              <w:rPr>
+                <w:szCs w:val="24"/>
+              </w:rPr>
+            </w:pPr>
+          </w:p>
+        </w:tc>
+        <w:tc>
+          <w:tcPr>
+            <w:tcW w:w="3081" w:type="dxa"/>
+          </w:tcPr>
+          <w:p>
+            <w:pPr>
+              <w:jc w:val="both"/>
+              <w:rPr>
+                <w:szCs w:val="24"/>
+              </w:rPr>
+            </w:pPr>
+          </w:p>
+        </w:tc>
+        <w:tc>
+          <w:tcPr>
+            <w:tcW w:w="3081" w:type="dxa"/>
+          </w:tcPr>
+          <w:p>
+            <w:pPr>
+              <w:jc w:val="both"/>
+              <w:rPr>
+                <w:szCs w:val="24"/>
+              </w:rPr>
+            </w:pPr>
+            <w:r>
+              <w:rPr>
+                <w:szCs w:val="24"/>
+              </w:rPr>
+              <w:t>Intermediate end position</w:t>
+            </w:r>
+          </w:p>
+        </w:tc>
+      </w:tr>
+      <w:tr>
+        <w:tc>
+          <w:tcPr>
+            <w:tcW w:w="3080" w:type="dxa"/>
+            <w:vMerge/>
+          </w:tcPr>
+          <w:p>
+            <w:pPr>
+              <w:jc w:val="both"/>
+              <w:rPr>
+                <w:szCs w:val="24"/>
+              </w:rPr>
+            </w:pPr>
+          </w:p>
+        </w:tc>
+        <w:tc>
+          <w:tcPr>
+            <w:tcW w:w="3081" w:type="dxa"/>
+          </w:tcPr>
+          <w:p>
+            <w:pPr>
+              <w:jc w:val="both"/>
+              <w:rPr>
+                <w:szCs w:val="24"/>
+              </w:rPr>
+            </w:pPr>
+          </w:p>
+        </w:tc>
+        <w:tc>
+          <w:tcPr>
+            <w:tcW w:w="3081" w:type="dxa"/>
+          </w:tcPr>
+          <w:p>
+            <w:pPr>
+              <w:jc w:val="both"/>
+              <w:rPr>
+                <w:szCs w:val="24"/>
+              </w:rPr>
+            </w:pPr>
+            <w:r>
+              <w:rPr>
+                <w:szCs w:val="24"/>
+              </w:rPr>
+              <w:t>Distal end position</w:t>
+            </w:r>
+          </w:p>
+        </w:tc>
+      </w:tr>
+    </w:tbl>
+    <w:p>
+      <w:pPr>
+        <w:jc w:val="both"/>
+        <w:rPr>
+          <w:szCs w:val="24"/>
+        </w:rPr>
+      </w:pPr>
+      <w:r>
+        <w:rPr>
+          <w:b/>
+          <w:szCs w:val="24"/>
+        </w:rPr>
+        <w:t xml:space="preserve">Table 4.3.1: </w:t>
+      </w:r>
+      <w:r>
+        <w:rPr>
+          <w:szCs w:val="24"/>
+        </w:rPr>
+        <w:t>Hand features used for gesture recognition</w:t>
+      </w:r>
+    </w:p>
+    <w:p>
+      <w:pPr>
+        <w:jc w:val="both"/>
+        <w:rPr>
+          <w:szCs w:val="24"/>
+        </w:rPr>
+      </w:pPr>
+      <w:r>
+        <w:rPr>
+          <w:szCs w:val="24"/>
+        </w:rPr>
+        <w:t>The meaning of each of these features is as follows:</w:t>
+      </w:r>
+    </w:p>
+    <w:p>
+      <w:pPr>
+        <w:pStyle w:val="ListParagraph"/>
+        <w:numPr>
+          <w:ilvl w:val="0"/>
+          <w:numId w:val="13"/>
+        </w:numPr>
+        <w:jc w:val="both"/>
+        <w:rPr>
+          <w:szCs w:val="24"/>
+        </w:rPr>
+      </w:pPr>
+      <w:r>
+        <w:rPr>
+          <w:szCs w:val="24"/>
+        </w:rPr>
+        <w:t>Stabilized palm position:</w:t>
+      </w:r>
+    </w:p>
+    <w:p>
+      <w:pPr>
+        <w:pStyle w:val="ListParagraph"/>
+        <w:numPr>
+          <w:ilvl w:val="0"/>
+          <w:numId w:val="13"/>
+        </w:numPr>
+        <w:jc w:val="both"/>
+        <w:rPr>
+          <w:szCs w:val="24"/>
+        </w:rPr>
+      </w:pPr>
+      <w:r>
+        <w:rPr>
+          <w:szCs w:val="24"/>
+        </w:rPr>
+        <w:t>Palm direction:</w:t>
+      </w:r>
+    </w:p>
+    <w:p>
+      <w:pPr>
+        <w:pStyle w:val="ListParagraph"/>
+        <w:numPr>
+          <w:ilvl w:val="0"/>
+          <w:numId w:val="13"/>
+        </w:numPr>
+        <w:jc w:val="both"/>
+        <w:rPr>
+          <w:szCs w:val="24"/>
+        </w:rPr>
+      </w:pPr>
+      <w:r>
+        <w:rPr>
+          <w:szCs w:val="24"/>
+        </w:rPr>
+        <w:t>Palm normal:</w:t>
+      </w:r>
+    </w:p>
+    <w:p>
+      <w:pPr>
+        <w:pStyle w:val="ListParagraph"/>
+        <w:numPr>
+          <w:ilvl w:val="0"/>
+          <w:numId w:val="13"/>
+        </w:numPr>
+        <w:jc w:val="both"/>
+        <w:rPr>
+          <w:szCs w:val="24"/>
+        </w:rPr>
+      </w:pPr>
+      <w:r>
+        <w:rPr>
+          <w:szCs w:val="24"/>
+        </w:rPr>
+        <w:t>Stabilized tip position:</w:t>
+      </w:r>
+    </w:p>
+    <w:p>
+      <w:pPr>
+        <w:pStyle w:val="ListParagraph"/>
+        <w:numPr>
+          <w:ilvl w:val="0"/>
+          <w:numId w:val="13"/>
+        </w:numPr>
+        <w:jc w:val="both"/>
+        <w:rPr>
+          <w:szCs w:val="24"/>
+        </w:rPr>
+      </w:pPr>
+      <w:r>
+        <w:rPr>
+          <w:szCs w:val="24"/>
+        </w:rPr>
+        <w:t>Metacarpal end position:</w:t>
+      </w:r>
+    </w:p>
+    <w:p>
+      <w:pPr>
+        <w:pStyle w:val="ListParagraph"/>
+        <w:numPr>
+          <w:ilvl w:val="0"/>
+          <w:numId w:val="13"/>
+        </w:numPr>
+        <w:jc w:val="both"/>
+        <w:rPr>
+          <w:szCs w:val="24"/>
+        </w:rPr>
+      </w:pPr>
+      <w:r>
+        <w:rPr>
+          <w:szCs w:val="24"/>
+        </w:rPr>
+        <w:t>Proximal end position:</w:t>
+      </w:r>
+    </w:p>
+    <w:p>
+      <w:pPr>
+        <w:pStyle w:val="ListParagraph"/>
+        <w:numPr>
+          <w:ilvl w:val="0"/>
+          <w:numId w:val="13"/>
+        </w:numPr>
+        <w:jc w:val="both"/>
+        <w:rPr>
+          <w:szCs w:val="24"/>
+        </w:rPr>
+      </w:pPr>
+      <w:r>
+        <w:rPr>
+          <w:szCs w:val="24"/>
+        </w:rPr>
+        <w:t>Intermediate end position:</w:t>
+      </w:r>
+    </w:p>
+    <w:p>
+      <w:pPr>
+        <w:pStyle w:val="ListParagraph"/>
+        <w:numPr>
+          <w:ilvl w:val="0"/>
+          <w:numId w:val="13"/>
+        </w:numPr>
+        <w:jc w:val="both"/>
+        <w:rPr>
+          <w:szCs w:val="24"/>
+        </w:rPr>
+      </w:pPr>
+      <w:r>
+        <w:rPr>
+          <w:szCs w:val="24"/>
+        </w:rPr>
+        <w:t>Distal end position:</w:t>
+      </w:r>
+    </w:p>
+    <w:p>
+      <w:pPr>
+        <w:jc w:val="both"/>
+        <w:rPr>
+          <w:szCs w:val="24"/>
+        </w:rPr>
+      </w:pPr>
+      <w:r>
+        <w:rPr>
+          <w:szCs w:val="24"/>
+        </w:rPr>
+        <w:t xml:space="preserve">Each position feature is highlighted in figure 4.3.2 from the </w:t>
+      </w:r>
+      <w:proofErr w:type="spellStart"/>
+      <w:r>
+        <w:rPr>
+          <w:szCs w:val="24"/>
+        </w:rPr>
+        <w:t>LeapMotion</w:t>
+      </w:r>
+      <w:proofErr w:type="spellEnd"/>
+      <w:r>
+        <w:rPr>
+          <w:szCs w:val="24"/>
+        </w:rPr>
+        <w:t xml:space="preserve"> API page [15]. </w:t>
+      </w:r>
+    </w:p>
+    <w:p>
+      <w:pPr>
+        <w:jc w:val="both"/>
+        <w:rPr>
+          <w:szCs w:val="24"/>
+        </w:rPr>
+      </w:pPr>
+      <w:r>
+        <w:rPr>
+          <w:szCs w:val="24"/>
+        </w:rPr>
+        <w:lastRenderedPageBreak/>
+        <w:pict>
+          <v:shape id="_x0000_i1026" type="#_x0000_t75" style="width:283.5pt;height:195pt">
+            <v:imagedata r:id="rId15" o:title="Publication1" croptop="8943f" cropbottom="8944f" cropleft="8272f" cropright="8178f"/>
+          </v:shape>
+        </w:pict>
+      </w:r>
+    </w:p>
+    <w:p>
+      <w:pPr>
+        <w:jc w:val="both"/>
+        <w:rPr>
+          <w:szCs w:val="24"/>
+        </w:rPr>
+      </w:pPr>
+      <w:r>
+        <w:rPr>
+          <w:b/>
+          <w:szCs w:val="24"/>
+        </w:rPr>
+        <w:t xml:space="preserve">Figure 4.3.2: </w:t>
+      </w:r>
+      <w:r>
+        <w:rPr>
+          <w:szCs w:val="24"/>
+        </w:rPr>
+        <w:t>Bone model wi</w:t>
+      </w:r>
+      <w:r>
+        <w:rPr>
+          <w:szCs w:val="24"/>
+        </w:rPr>
+        <w:t>th highlighted position features</w:t>
+      </w:r>
+    </w:p>
+    <w:p>
+      <w:pPr>
+        <w:jc w:val="both"/>
+        <w:rPr>
+          <w:szCs w:val="24"/>
         </w:rPr>
       </w:pPr>
     </w:p>
@@ -7873,7 +8563,7 @@
       <w:r>
         <w:t xml:space="preserve"> On line publication, Georgia Institute of Technology, </w:t>
       </w:r>
-      <w:hyperlink r:id="rId15" w:history="1">
+      <w:hyperlink r:id="rId16" w:history="1">
         <w:r>
           <w:rPr>
             <w:rStyle w:val="Hyperlink"/>
@@ -7947,7 +8637,7 @@
       <w:r>
         <w:t xml:space="preserve">Website, </w:t>
       </w:r>
-      <w:hyperlink r:id="rId16" w:history="1">
+      <w:hyperlink r:id="rId17" w:history="1">
         <w:r>
           <w:rPr>
             <w:rStyle w:val="Hyperlink"/>
@@ -7980,7 +8670,7 @@
       <w:r>
         <w:t xml:space="preserve">. (2014) Leap Motion V2 Tracking Now in Public Developer Beta. Website, </w:t>
       </w:r>
-      <w:hyperlink r:id="rId17" w:history="1">
+      <w:hyperlink r:id="rId18" w:history="1">
         <w:r>
           <w:rPr>
             <w:rStyle w:val="Hyperlink"/>
@@ -8049,7 +8739,7 @@
       <w:r>
         <w:t xml:space="preserve">. Website, </w:t>
       </w:r>
-      <w:hyperlink r:id="rId18" w:history="1">
+      <w:hyperlink r:id="rId19" w:history="1">
         <w:r>
           <w:rPr>
             <w:rStyle w:val="Hyperlink"/>
@@ -8073,7 +8763,7 @@
       <w:r>
         <w:t xml:space="preserve">] O’Leary R. (2013) LeapTrainer.js. GitHub repository, </w:t>
       </w:r>
-      <w:hyperlink r:id="rId19" w:history="1">
+      <w:hyperlink r:id="rId20" w:history="1">
         <w:r>
           <w:rPr>
             <w:rStyle w:val="Hyperlink"/>
@@ -8208,7 +8898,7 @@
       <w:r>
         <w:t xml:space="preserve">] Signature. (2015) British Sign Language. Website, </w:t>
       </w:r>
-      <w:hyperlink r:id="rId20" w:history="1">
+      <w:hyperlink r:id="rId21" w:history="1">
         <w:r>
           <w:rPr>
             <w:rStyle w:val="Hyperlink"/>
@@ -8225,6 +8915,7 @@
         <w:jc w:val="both"/>
       </w:pPr>
       <w:r>
+        <w:lastRenderedPageBreak/>
         <w:t>[10</w:t>
       </w:r>
       <w:r>
@@ -8238,7 +8929,7 @@
       <w:r>
         <w:t xml:space="preserve"> J. O. (2012) Gestures as Point Clouds: A $P Recognizer for User Interface Prototypes. On line publication, University of Washington, </w:t>
       </w:r>
-      <w:hyperlink r:id="rId21" w:history="1">
+      <w:hyperlink r:id="rId22" w:history="1">
         <w:r>
           <w:rPr>
             <w:rStyle w:val="Hyperlink"/>
@@ -8349,7 +9040,7 @@
         </w:rPr>
         <w:t xml:space="preserve">(2013) Analysis of the Accuracy and Robustness of the Leap Motion Controller. On line publication, PubMed Central, </w:t>
       </w:r>
-      <w:hyperlink r:id="rId22" w:history="1">
+      <w:hyperlink r:id="rId23" w:history="1">
         <w:r>
           <w:rPr>
             <w:rStyle w:val="Hyperlink"/>
@@ -8380,7 +9071,7 @@
       <w:r>
         <w:t xml:space="preserve">, J. (2014) Leap Motion and JavaFX. Website, </w:t>
       </w:r>
-      <w:hyperlink r:id="rId23" w:history="1">
+      <w:hyperlink r:id="rId24" w:history="1">
         <w:r>
           <w:rPr>
             <w:rStyle w:val="Hyperlink"/>
@@ -8407,7 +9098,7 @@
       <w:r>
         <w:t xml:space="preserve">[14] Oracle. (2014) JavaFX: Getting Started with JavaFX. Website, </w:t>
       </w:r>
-      <w:hyperlink r:id="rId24" w:history="1">
+      <w:hyperlink r:id="rId25" w:history="1">
         <w:r>
           <w:rPr>
             <w:rStyle w:val="Hyperlink"/>
@@ -8425,6 +9116,49 @@
       </w:pPr>
       <w:r>
         <w:t>Last accessed 2 February 2016.</w:t>
+      </w:r>
+    </w:p>
+    <w:p>
+      <w:pPr>
+        <w:jc w:val="both"/>
+      </w:pPr>
+      <w:r>
+        <w:t xml:space="preserve">[15] </w:t>
+      </w:r>
+      <w:proofErr w:type="spellStart"/>
+      <w:r>
+        <w:t>LeapMotion</w:t>
+      </w:r>
+      <w:proofErr w:type="spellEnd"/>
+      <w:r>
+        <w:t xml:space="preserve">. (2015) Introducing </w:t>
+      </w:r>
+      <w:proofErr w:type="gramStart"/>
+      <w:r>
+        <w:t>The</w:t>
+      </w:r>
+      <w:proofErr w:type="gramEnd"/>
+      <w:r>
+        <w:t xml:space="preserve"> Skeletal Tracking Model. Website, </w:t>
+      </w:r>
+      <w:hyperlink r:id="rId26" w:history="1">
+        <w:r>
+          <w:rPr>
+            <w:rStyle w:val="Hyperlink"/>
+          </w:rPr>
+          <w:t>https://developer.leapmotion.com/documentation/java/devguide/Intro_Skeleton_API.html</w:t>
+        </w:r>
+      </w:hyperlink>
+      <w:r>
+        <w:t>.</w:t>
+      </w:r>
+    </w:p>
+    <w:p>
+      <w:pPr>
+        <w:jc w:val="both"/>
+      </w:pPr>
+      <w:r>
+        <w:t>Last accessed 5 February 2016.</w:t>
       </w:r>
     </w:p>
     <w:sectPr>
@@ -8496,7 +9230,7 @@
           <w:rPr>
             <w:noProof/>
           </w:rPr>
-          <w:t>21</w:t>
+          <w:t>6</w:t>
         </w:r>
         <w:r>
           <w:rPr>
@@ -8656,6 +9390,119 @@
     </w:lvl>
   </w:abstractNum>
   <w:abstractNum w:abstractNumId="1" w15:restartNumberingAfterBreak="0">
+    <w:nsid w:val="24EC2F97"/>
+    <w:multiLevelType w:val="hybridMultilevel"/>
+    <w:tmpl w:val="C87CCC1A"/>
+    <w:lvl w:ilvl="0" w:tplc="08090001">
+      <w:start w:val="1"/>
+      <w:numFmt w:val="bullet"/>
+      <w:lvlText w:val=""/>
+      <w:lvlJc w:val="left"/>
+      <w:pPr>
+        <w:ind w:left="720" w:hanging="360"/>
+      </w:pPr>
+      <w:rPr>
+        <w:rFonts w:ascii="Symbol" w:hAnsi="Symbol" w:hint="default"/>
+      </w:rPr>
+    </w:lvl>
+    <w:lvl w:ilvl="1" w:tplc="08090003" w:tentative="1">
+      <w:start w:val="1"/>
+      <w:numFmt w:val="bullet"/>
+      <w:lvlText w:val="o"/>
+      <w:lvlJc w:val="left"/>
+      <w:pPr>
+        <w:ind w:left="1440" w:hanging="360"/>
+      </w:pPr>
+      <w:rPr>
+        <w:rFonts w:ascii="Courier New" w:hAnsi="Courier New" w:cs="Courier New" w:hint="default"/>
+      </w:rPr>
+    </w:lvl>
+    <w:lvl w:ilvl="2" w:tplc="08090005" w:tentative="1">
+      <w:start w:val="1"/>
+      <w:numFmt w:val="bullet"/>
+      <w:lvlText w:val=""/>
+      <w:lvlJc w:val="left"/>
+      <w:pPr>
+        <w:ind w:left="2160" w:hanging="360"/>
+      </w:pPr>
+      <w:rPr>
+        <w:rFonts w:ascii="Wingdings" w:hAnsi="Wingdings" w:hint="default"/>
+      </w:rPr>
+    </w:lvl>
+    <w:lvl w:ilvl="3" w:tplc="08090001" w:tentative="1">
+      <w:start w:val="1"/>
+      <w:numFmt w:val="bullet"/>
+      <w:lvlText w:val=""/>
+      <w:lvlJc w:val="left"/>
+      <w:pPr>
+        <w:ind w:left="2880" w:hanging="360"/>
+      </w:pPr>
+      <w:rPr>
+        <w:rFonts w:ascii="Symbol" w:hAnsi="Symbol" w:hint="default"/>
+      </w:rPr>
+    </w:lvl>
+    <w:lvl w:ilvl="4" w:tplc="08090003" w:tentative="1">
+      <w:start w:val="1"/>
+      <w:numFmt w:val="bullet"/>
+      <w:lvlText w:val="o"/>
+      <w:lvlJc w:val="left"/>
+      <w:pPr>
+        <w:ind w:left="3600" w:hanging="360"/>
+      </w:pPr>
+      <w:rPr>
+        <w:rFonts w:ascii="Courier New" w:hAnsi="Courier New" w:cs="Courier New" w:hint="default"/>
+      </w:rPr>
+    </w:lvl>
+    <w:lvl w:ilvl="5" w:tplc="08090005" w:tentative="1">
+      <w:start w:val="1"/>
+      <w:numFmt w:val="bullet"/>
+      <w:lvlText w:val=""/>
+      <w:lvlJc w:val="left"/>
+      <w:pPr>
+        <w:ind w:left="4320" w:hanging="360"/>
+      </w:pPr>
+      <w:rPr>
+        <w:rFonts w:ascii="Wingdings" w:hAnsi="Wingdings" w:hint="default"/>
+      </w:rPr>
+    </w:lvl>
+    <w:lvl w:ilvl="6" w:tplc="08090001" w:tentative="1">
+      <w:start w:val="1"/>
+      <w:numFmt w:val="bullet"/>
+      <w:lvlText w:val=""/>
+      <w:lvlJc w:val="left"/>
+      <w:pPr>
+        <w:ind w:left="5040" w:hanging="360"/>
+      </w:pPr>
+      <w:rPr>
+        <w:rFonts w:ascii="Symbol" w:hAnsi="Symbol" w:hint="default"/>
+      </w:rPr>
+    </w:lvl>
+    <w:lvl w:ilvl="7" w:tplc="08090003" w:tentative="1">
+      <w:start w:val="1"/>
+      <w:numFmt w:val="bullet"/>
+      <w:lvlText w:val="o"/>
+      <w:lvlJc w:val="left"/>
+      <w:pPr>
+        <w:ind w:left="5760" w:hanging="360"/>
+      </w:pPr>
+      <w:rPr>
+        <w:rFonts w:ascii="Courier New" w:hAnsi="Courier New" w:cs="Courier New" w:hint="default"/>
+      </w:rPr>
+    </w:lvl>
+    <w:lvl w:ilvl="8" w:tplc="08090005" w:tentative="1">
+      <w:start w:val="1"/>
+      <w:numFmt w:val="bullet"/>
+      <w:lvlText w:val=""/>
+      <w:lvlJc w:val="left"/>
+      <w:pPr>
+        <w:ind w:left="6480" w:hanging="360"/>
+      </w:pPr>
+      <w:rPr>
+        <w:rFonts w:ascii="Wingdings" w:hAnsi="Wingdings" w:hint="default"/>
+      </w:rPr>
+    </w:lvl>
+  </w:abstractNum>
+  <w:abstractNum w:abstractNumId="2" w15:restartNumberingAfterBreak="0">
     <w:nsid w:val="344866E4"/>
     <w:multiLevelType w:val="hybridMultilevel"/>
     <w:tmpl w:val="0ABAFDE0"/>
@@ -8746,7 +9593,7 @@
       </w:pPr>
     </w:lvl>
   </w:abstractNum>
-  <w:abstractNum w:abstractNumId="2" w15:restartNumberingAfterBreak="0">
+  <w:abstractNum w:abstractNumId="3" w15:restartNumberingAfterBreak="0">
     <w:nsid w:val="418D0675"/>
     <w:multiLevelType w:val="hybridMultilevel"/>
     <w:tmpl w:val="B4BE4CEA"/>
@@ -8859,7 +9706,7 @@
       </w:rPr>
     </w:lvl>
   </w:abstractNum>
-  <w:abstractNum w:abstractNumId="3" w15:restartNumberingAfterBreak="0">
+  <w:abstractNum w:abstractNumId="4" w15:restartNumberingAfterBreak="0">
     <w:nsid w:val="447166C2"/>
     <w:multiLevelType w:val="hybridMultilevel"/>
     <w:tmpl w:val="BDD64618"/>
@@ -8957,7 +9804,7 @@
       </w:pPr>
     </w:lvl>
   </w:abstractNum>
-  <w:abstractNum w:abstractNumId="4" w15:restartNumberingAfterBreak="0">
+  <w:abstractNum w:abstractNumId="5" w15:restartNumberingAfterBreak="0">
     <w:nsid w:val="45C01F81"/>
     <w:multiLevelType w:val="multilevel"/>
     <w:tmpl w:val="A44A15BA"/>
@@ -9070,7 +9917,7 @@
       </w:rPr>
     </w:lvl>
   </w:abstractNum>
-  <w:abstractNum w:abstractNumId="5" w15:restartNumberingAfterBreak="0">
+  <w:abstractNum w:abstractNumId="6" w15:restartNumberingAfterBreak="0">
     <w:nsid w:val="513F1D50"/>
     <w:multiLevelType w:val="hybridMultilevel"/>
     <w:tmpl w:val="9EA81ADA"/>
@@ -9183,7 +10030,7 @@
       </w:rPr>
     </w:lvl>
   </w:abstractNum>
-  <w:abstractNum w:abstractNumId="6" w15:restartNumberingAfterBreak="0">
+  <w:abstractNum w:abstractNumId="7" w15:restartNumberingAfterBreak="0">
     <w:nsid w:val="51B670F6"/>
     <w:multiLevelType w:val="hybridMultilevel"/>
     <w:tmpl w:val="C2FCF134"/>
@@ -9281,7 +10128,7 @@
       </w:pPr>
     </w:lvl>
   </w:abstractNum>
-  <w:abstractNum w:abstractNumId="7" w15:restartNumberingAfterBreak="0">
+  <w:abstractNum w:abstractNumId="8" w15:restartNumberingAfterBreak="0">
     <w:nsid w:val="52794615"/>
     <w:multiLevelType w:val="hybridMultilevel"/>
     <w:tmpl w:val="9F04E336"/>
@@ -9378,7 +10225,7 @@
       </w:pPr>
     </w:lvl>
   </w:abstractNum>
-  <w:abstractNum w:abstractNumId="8" w15:restartNumberingAfterBreak="0">
+  <w:abstractNum w:abstractNumId="9" w15:restartNumberingAfterBreak="0">
     <w:nsid w:val="54F21656"/>
     <w:multiLevelType w:val="hybridMultilevel"/>
     <w:tmpl w:val="51000790"/>
@@ -9491,7 +10338,7 @@
       </w:rPr>
     </w:lvl>
   </w:abstractNum>
-  <w:abstractNum w:abstractNumId="9" w15:restartNumberingAfterBreak="0">
+  <w:abstractNum w:abstractNumId="10" w15:restartNumberingAfterBreak="0">
     <w:nsid w:val="56D320C8"/>
     <w:multiLevelType w:val="hybridMultilevel"/>
     <w:tmpl w:val="7FC2CA7A"/>
@@ -9589,7 +10436,7 @@
       </w:pPr>
     </w:lvl>
   </w:abstractNum>
-  <w:abstractNum w:abstractNumId="10" w15:restartNumberingAfterBreak="0">
+  <w:abstractNum w:abstractNumId="11" w15:restartNumberingAfterBreak="0">
     <w:nsid w:val="62CD1108"/>
     <w:multiLevelType w:val="hybridMultilevel"/>
     <w:tmpl w:val="13286AD8"/>
@@ -9702,7 +10549,7 @@
       </w:rPr>
     </w:lvl>
   </w:abstractNum>
-  <w:abstractNum w:abstractNumId="11" w15:restartNumberingAfterBreak="0">
+  <w:abstractNum w:abstractNumId="12" w15:restartNumberingAfterBreak="0">
     <w:nsid w:val="7FBD4EFD"/>
     <w:multiLevelType w:val="multilevel"/>
     <w:tmpl w:val="6468892E"/>
@@ -9816,40 +10663,43 @@
     </w:lvl>
   </w:abstractNum>
   <w:num w:numId="1">
+    <w:abstractNumId w:val="12"/>
+  </w:num>
+  <w:num w:numId="2">
+    <w:abstractNumId w:val="8"/>
+  </w:num>
+  <w:num w:numId="3">
+    <w:abstractNumId w:val="7"/>
+  </w:num>
+  <w:num w:numId="4">
+    <w:abstractNumId w:val="2"/>
+  </w:num>
+  <w:num w:numId="5">
+    <w:abstractNumId w:val="4"/>
+  </w:num>
+  <w:num w:numId="6">
+    <w:abstractNumId w:val="10"/>
+  </w:num>
+  <w:num w:numId="7">
+    <w:abstractNumId w:val="5"/>
+  </w:num>
+  <w:num w:numId="8">
     <w:abstractNumId w:val="11"/>
   </w:num>
-  <w:num w:numId="2">
-    <w:abstractNumId w:val="7"/>
-  </w:num>
-  <w:num w:numId="3">
-    <w:abstractNumId w:val="6"/>
-  </w:num>
-  <w:num w:numId="4">
-    <w:abstractNumId w:val="1"/>
-  </w:num>
-  <w:num w:numId="5">
+  <w:num w:numId="9">
     <w:abstractNumId w:val="3"/>
   </w:num>
-  <w:num w:numId="6">
+  <w:num w:numId="10">
     <w:abstractNumId w:val="9"/>
   </w:num>
-  <w:num w:numId="7">
-    <w:abstractNumId w:val="4"/>
-  </w:num>
-  <w:num w:numId="8">
-    <w:abstractNumId w:val="10"/>
-  </w:num>
-  <w:num w:numId="9">
-    <w:abstractNumId w:val="2"/>
-  </w:num>
-  <w:num w:numId="10">
-    <w:abstractNumId w:val="8"/>
-  </w:num>
   <w:num w:numId="11">
-    <w:abstractNumId w:val="5"/>
+    <w:abstractNumId w:val="6"/>
   </w:num>
   <w:num w:numId="12">
     <w:abstractNumId w:val="0"/>
+  </w:num>
+  <w:num w:numId="13">
+    <w:abstractNumId w:val="1"/>
   </w:num>
 </w:numbering>
 </file>
@@ -10740,6 +11590,25 @@
       <w:u w:val="single"/>
     </w:rPr>
   </w:style>
+  <w:style w:type="table" w:styleId="TableGrid">
+    <w:name w:val="Table Grid"/>
+    <w:basedOn w:val="TableNormal"/>
+    <w:uiPriority w:val="39"/>
+    <w:rsid w:val="00E85C0C"/>
+    <w:pPr>
+      <w:spacing w:after="0" w:line="240" w:lineRule="auto"/>
+    </w:pPr>
+    <w:tblPr>
+      <w:tblBorders>
+        <w:top w:val="single" w:sz="4" w:space="0" w:color="auto"/>
+        <w:left w:val="single" w:sz="4" w:space="0" w:color="auto"/>
+        <w:bottom w:val="single" w:sz="4" w:space="0" w:color="auto"/>
+        <w:right w:val="single" w:sz="4" w:space="0" w:color="auto"/>
+        <w:insideH w:val="single" w:sz="4" w:space="0" w:color="auto"/>
+        <w:insideV w:val="single" w:sz="4" w:space="0" w:color="auto"/>
+      </w:tblBorders>
+    </w:tblPr>
+  </w:style>
 </w:styles>
 </file>
 
@@ -11009,7 +11878,7 @@
 </file>
 
 <file path=customXml/itemProps1.xml><?xml version="1.0" encoding="utf-8"?>
-<ds:datastoreItem xmlns:ds="http://schemas.openxmlformats.org/officeDocument/2006/customXml" ds:itemID="{22E1CA52-4245-4D2B-878B-080EF3BF83F9}">
+<ds:datastoreItem xmlns:ds="http://schemas.openxmlformats.org/officeDocument/2006/customXml" ds:itemID="{5BBBE0D5-6C20-4176-BF64-35E67CAF6BB3}">
   <ds:schemaRefs>
     <ds:schemaRef ds:uri="http://schemas.openxmlformats.org/officeDocument/2006/bibliography"/>
   </ds:schemaRefs>

</xml_diff>

<commit_message>
Code cleanup, report updated
</commit_message>
<xml_diff>
--- a/SCC Project.docx
+++ b/SCC Project.docx
@@ -19,8 +19,10 @@
           <w:sz w:val="56"/>
           <w:szCs w:val="56"/>
         </w:rPr>
-        <w:t>Gesture Interpreter</w:t>
-      </w:r>
+        <w:t>Final Year Project</w:t>
+      </w:r>
+      <w:bookmarkStart w:id="0" w:name="_GoBack"/>
+      <w:bookmarkEnd w:id="0"/>
     </w:p>
     <w:p>
       <w:pPr>
@@ -32,23 +34,61 @@
           <w:szCs w:val="56"/>
         </w:rPr>
       </w:pPr>
-    </w:p>
-    <w:p>
-      <w:pPr>
-        <w:jc w:val="center"/>
-        <w:rPr>
-          <w:rFonts w:cs="Times New Roman"/>
+      <w:r>
+        <w:rPr>
+          <w:rFonts w:cs="Times New Roman"/>
+          <w:b/>
           <w:sz w:val="56"/>
           <w:szCs w:val="56"/>
         </w:rPr>
-      </w:pPr>
-      <w:r>
+        <w:t>Gesture Interpreter</w:t>
+      </w:r>
+    </w:p>
+    <w:p>
+      <w:pPr>
+        <w:jc w:val="center"/>
+        <w:rPr>
+          <w:rFonts w:cs="Times New Roman"/>
+          <w:b/>
+          <w:sz w:val="56"/>
+          <w:szCs w:val="56"/>
+        </w:rPr>
+      </w:pPr>
+    </w:p>
+    <w:p>
+      <w:pPr>
+        <w:jc w:val="center"/>
         <w:rPr>
           <w:rFonts w:cs="Times New Roman"/>
           <w:sz w:val="48"/>
           <w:szCs w:val="48"/>
         </w:rPr>
+      </w:pPr>
+      <w:r>
+        <w:rPr>
+          <w:rFonts w:cs="Times New Roman"/>
+          <w:sz w:val="48"/>
+          <w:szCs w:val="48"/>
+        </w:rPr>
         <w:t>Andrew Ladlow</w:t>
+      </w:r>
+    </w:p>
+    <w:p>
+      <w:pPr>
+        <w:jc w:val="center"/>
+        <w:rPr>
+          <w:rFonts w:cs="Times New Roman"/>
+          <w:sz w:val="56"/>
+          <w:szCs w:val="56"/>
+        </w:rPr>
+      </w:pPr>
+      <w:r>
+        <w:rPr>
+          <w:rFonts w:cs="Times New Roman"/>
+          <w:sz w:val="48"/>
+          <w:szCs w:val="48"/>
+        </w:rPr>
+        <w:t>33421889</w:t>
       </w:r>
     </w:p>
     <w:p>
@@ -151,7 +191,6 @@
         <w:p>
           <w:pPr>
             <w:pStyle w:val="TOC1"/>
-            <w:jc w:val="both"/>
             <w:rPr>
               <w:rFonts w:asciiTheme="minorHAnsi" w:eastAsiaTheme="minorEastAsia" w:hAnsiTheme="minorHAnsi" w:cstheme="minorBidi"/>
               <w:b w:val="0"/>
@@ -177,7 +216,7 @@
             </w:rPr>
             <w:fldChar w:fldCharType="separate"/>
           </w:r>
-          <w:hyperlink w:anchor="_Toc435486352" w:history="1">
+          <w:hyperlink w:anchor="_Toc442551889" w:history="1">
             <w:r>
               <w:rPr>
                 <w:rStyle w:val="Hyperlink"/>
@@ -200,7 +239,7 @@
               <w:rPr>
                 <w:webHidden/>
               </w:rPr>
-              <w:instrText xml:space="preserve"> PAGEREF _Toc435486352 \h </w:instrText>
+              <w:instrText xml:space="preserve"> PAGEREF _Toc442551889 \h </w:instrText>
             </w:r>
             <w:r>
               <w:rPr>
@@ -230,7 +269,6 @@
         <w:p>
           <w:pPr>
             <w:pStyle w:val="TOC2"/>
-            <w:jc w:val="both"/>
             <w:rPr>
               <w:rFonts w:asciiTheme="minorHAnsi" w:eastAsiaTheme="minorEastAsia" w:hAnsiTheme="minorHAnsi"/>
               <w:noProof/>
@@ -238,7 +276,7 @@
               <w:lang w:eastAsia="en-GB"/>
             </w:rPr>
           </w:pPr>
-          <w:hyperlink w:anchor="_Toc435486353" w:history="1">
+          <w:hyperlink w:anchor="_Toc442551890" w:history="1">
             <w:r>
               <w:rPr>
                 <w:rStyle w:val="Hyperlink"/>
@@ -266,7 +304,7 @@
                 <w:noProof/>
                 <w:webHidden/>
               </w:rPr>
-              <w:instrText xml:space="preserve"> PAGEREF _Toc435486353 \h </w:instrText>
+              <w:instrText xml:space="preserve"> PAGEREF _Toc442551890 \h </w:instrText>
             </w:r>
             <w:r>
               <w:rPr>
@@ -300,7 +338,6 @@
         <w:p>
           <w:pPr>
             <w:pStyle w:val="TOC2"/>
-            <w:jc w:val="both"/>
             <w:rPr>
               <w:rFonts w:asciiTheme="minorHAnsi" w:eastAsiaTheme="minorEastAsia" w:hAnsiTheme="minorHAnsi"/>
               <w:noProof/>
@@ -308,7 +345,7 @@
               <w:lang w:eastAsia="en-GB"/>
             </w:rPr>
           </w:pPr>
-          <w:hyperlink w:anchor="_Toc435486354" w:history="1">
+          <w:hyperlink w:anchor="_Toc442551891" w:history="1">
             <w:r>
               <w:rPr>
                 <w:rStyle w:val="Hyperlink"/>
@@ -336,7 +373,7 @@
                 <w:noProof/>
                 <w:webHidden/>
               </w:rPr>
-              <w:instrText xml:space="preserve"> PAGEREF _Toc435486354 \h </w:instrText>
+              <w:instrText xml:space="preserve"> PAGEREF _Toc442551891 \h </w:instrText>
             </w:r>
             <w:r>
               <w:rPr>
@@ -370,7 +407,6 @@
         <w:p>
           <w:pPr>
             <w:pStyle w:val="TOC2"/>
-            <w:jc w:val="both"/>
             <w:rPr>
               <w:rFonts w:asciiTheme="minorHAnsi" w:eastAsiaTheme="minorEastAsia" w:hAnsiTheme="minorHAnsi"/>
               <w:noProof/>
@@ -378,7 +414,7 @@
               <w:lang w:eastAsia="en-GB"/>
             </w:rPr>
           </w:pPr>
-          <w:hyperlink w:anchor="_Toc435486355" w:history="1">
+          <w:hyperlink w:anchor="_Toc442551892" w:history="1">
             <w:r>
               <w:rPr>
                 <w:rStyle w:val="Hyperlink"/>
@@ -406,7 +442,7 @@
                 <w:noProof/>
                 <w:webHidden/>
               </w:rPr>
-              <w:instrText xml:space="preserve"> PAGEREF _Toc435486355 \h </w:instrText>
+              <w:instrText xml:space="preserve"> PAGEREF _Toc442551892 \h </w:instrText>
             </w:r>
             <w:r>
               <w:rPr>
@@ -440,7 +476,6 @@
         <w:p>
           <w:pPr>
             <w:pStyle w:val="TOC1"/>
-            <w:jc w:val="both"/>
             <w:rPr>
               <w:rFonts w:asciiTheme="minorHAnsi" w:eastAsiaTheme="minorEastAsia" w:hAnsiTheme="minorHAnsi" w:cstheme="minorBidi"/>
               <w:b w:val="0"/>
@@ -448,7 +483,7 @@
               <w:lang w:eastAsia="en-GB"/>
             </w:rPr>
           </w:pPr>
-          <w:hyperlink w:anchor="_Toc435486356" w:history="1">
+          <w:hyperlink w:anchor="_Toc442551893" w:history="1">
             <w:r>
               <w:rPr>
                 <w:rStyle w:val="Hyperlink"/>
@@ -471,7 +506,7 @@
               <w:rPr>
                 <w:webHidden/>
               </w:rPr>
-              <w:instrText xml:space="preserve"> PAGEREF _Toc435486356 \h </w:instrText>
+              <w:instrText xml:space="preserve"> PAGEREF _Toc442551893 \h </w:instrText>
             </w:r>
             <w:r>
               <w:rPr>
@@ -501,7 +536,6 @@
         <w:p>
           <w:pPr>
             <w:pStyle w:val="TOC2"/>
-            <w:jc w:val="both"/>
             <w:rPr>
               <w:rFonts w:asciiTheme="minorHAnsi" w:eastAsiaTheme="minorEastAsia" w:hAnsiTheme="minorHAnsi"/>
               <w:noProof/>
@@ -509,7 +543,7 @@
               <w:lang w:eastAsia="en-GB"/>
             </w:rPr>
           </w:pPr>
-          <w:hyperlink w:anchor="_Toc435486357" w:history="1">
+          <w:hyperlink w:anchor="_Toc442551894" w:history="1">
             <w:r>
               <w:rPr>
                 <w:rStyle w:val="Hyperlink"/>
@@ -536,7 +570,7 @@
                 <w:noProof/>
                 <w:webHidden/>
               </w:rPr>
-              <w:instrText xml:space="preserve"> PAGEREF _Toc435486357 \h </w:instrText>
+              <w:instrText xml:space="preserve"> PAGEREF _Toc442551894 \h </w:instrText>
             </w:r>
             <w:r>
               <w:rPr>
@@ -570,7 +604,6 @@
         <w:p>
           <w:pPr>
             <w:pStyle w:val="TOC2"/>
-            <w:jc w:val="both"/>
             <w:rPr>
               <w:rFonts w:asciiTheme="minorHAnsi" w:eastAsiaTheme="minorEastAsia" w:hAnsiTheme="minorHAnsi"/>
               <w:noProof/>
@@ -578,7 +611,7 @@
               <w:lang w:eastAsia="en-GB"/>
             </w:rPr>
           </w:pPr>
-          <w:hyperlink w:anchor="_Toc435486358" w:history="1">
+          <w:hyperlink w:anchor="_Toc442551895" w:history="1">
             <w:r>
               <w:rPr>
                 <w:rStyle w:val="Hyperlink"/>
@@ -605,7 +638,7 @@
                 <w:noProof/>
                 <w:webHidden/>
               </w:rPr>
-              <w:instrText xml:space="preserve"> PAGEREF _Toc435486358 \h </w:instrText>
+              <w:instrText xml:space="preserve"> PAGEREF _Toc442551895 \h </w:instrText>
             </w:r>
             <w:r>
               <w:rPr>
@@ -639,7 +672,6 @@
         <w:p>
           <w:pPr>
             <w:pStyle w:val="TOC2"/>
-            <w:jc w:val="both"/>
             <w:rPr>
               <w:rFonts w:asciiTheme="minorHAnsi" w:eastAsiaTheme="minorEastAsia" w:hAnsiTheme="minorHAnsi"/>
               <w:noProof/>
@@ -647,7 +679,7 @@
               <w:lang w:eastAsia="en-GB"/>
             </w:rPr>
           </w:pPr>
-          <w:hyperlink w:anchor="_Toc435486359" w:history="1">
+          <w:hyperlink w:anchor="_Toc442551896" w:history="1">
             <w:r>
               <w:rPr>
                 <w:rStyle w:val="Hyperlink"/>
@@ -674,7 +706,7 @@
                 <w:noProof/>
                 <w:webHidden/>
               </w:rPr>
-              <w:instrText xml:space="preserve"> PAGEREF _Toc435486359 \h </w:instrText>
+              <w:instrText xml:space="preserve"> PAGEREF _Toc442551896 \h </w:instrText>
             </w:r>
             <w:r>
               <w:rPr>
@@ -708,7 +740,6 @@
         <w:p>
           <w:pPr>
             <w:pStyle w:val="TOC4"/>
-            <w:jc w:val="both"/>
             <w:rPr>
               <w:rFonts w:asciiTheme="minorHAnsi" w:eastAsiaTheme="minorEastAsia" w:hAnsiTheme="minorHAnsi"/>
               <w:noProof/>
@@ -717,7 +748,7 @@
               <w:lang w:eastAsia="en-GB"/>
             </w:rPr>
           </w:pPr>
-          <w:hyperlink w:anchor="_Toc435486360" w:history="1">
+          <w:hyperlink w:anchor="_Toc442551897" w:history="1">
             <w:r>
               <w:rPr>
                 <w:rStyle w:val="Hyperlink"/>
@@ -744,7 +775,7 @@
                 <w:noProof/>
                 <w:webHidden/>
               </w:rPr>
-              <w:instrText xml:space="preserve"> PAGEREF _Toc435486360 \h </w:instrText>
+              <w:instrText xml:space="preserve"> PAGEREF _Toc442551897 \h </w:instrText>
             </w:r>
             <w:r>
               <w:rPr>
@@ -778,7 +809,6 @@
         <w:p>
           <w:pPr>
             <w:pStyle w:val="TOC4"/>
-            <w:jc w:val="both"/>
             <w:rPr>
               <w:rFonts w:asciiTheme="minorHAnsi" w:eastAsiaTheme="minorEastAsia" w:hAnsiTheme="minorHAnsi"/>
               <w:noProof/>
@@ -787,7 +817,7 @@
               <w:lang w:eastAsia="en-GB"/>
             </w:rPr>
           </w:pPr>
-          <w:hyperlink w:anchor="_Toc435486361" w:history="1">
+          <w:hyperlink w:anchor="_Toc442551898" w:history="1">
             <w:r>
               <w:rPr>
                 <w:rStyle w:val="Hyperlink"/>
@@ -814,7 +844,7 @@
                 <w:noProof/>
                 <w:webHidden/>
               </w:rPr>
-              <w:instrText xml:space="preserve"> PAGEREF _Toc435486361 \h </w:instrText>
+              <w:instrText xml:space="preserve"> PAGEREF _Toc442551898 \h </w:instrText>
             </w:r>
             <w:r>
               <w:rPr>
@@ -848,7 +878,6 @@
         <w:p>
           <w:pPr>
             <w:pStyle w:val="TOC4"/>
-            <w:jc w:val="both"/>
             <w:rPr>
               <w:rFonts w:asciiTheme="minorHAnsi" w:eastAsiaTheme="minorEastAsia" w:hAnsiTheme="minorHAnsi"/>
               <w:noProof/>
@@ -857,7 +886,7 @@
               <w:lang w:eastAsia="en-GB"/>
             </w:rPr>
           </w:pPr>
-          <w:hyperlink w:anchor="_Toc435486362" w:history="1">
+          <w:hyperlink w:anchor="_Toc442551899" w:history="1">
             <w:r>
               <w:rPr>
                 <w:rStyle w:val="Hyperlink"/>
@@ -884,7 +913,7 @@
                 <w:noProof/>
                 <w:webHidden/>
               </w:rPr>
-              <w:instrText xml:space="preserve"> PAGEREF _Toc435486362 \h </w:instrText>
+              <w:instrText xml:space="preserve"> PAGEREF _Toc442551899 \h </w:instrText>
             </w:r>
             <w:r>
               <w:rPr>
@@ -918,7 +947,6 @@
         <w:p>
           <w:pPr>
             <w:pStyle w:val="TOC4"/>
-            <w:jc w:val="both"/>
             <w:rPr>
               <w:rFonts w:asciiTheme="minorHAnsi" w:eastAsiaTheme="minorEastAsia" w:hAnsiTheme="minorHAnsi"/>
               <w:noProof/>
@@ -927,7 +955,7 @@
               <w:lang w:eastAsia="en-GB"/>
             </w:rPr>
           </w:pPr>
-          <w:hyperlink w:anchor="_Toc435486363" w:history="1">
+          <w:hyperlink w:anchor="_Toc442551900" w:history="1">
             <w:r>
               <w:rPr>
                 <w:rStyle w:val="Hyperlink"/>
@@ -954,7 +982,7 @@
                 <w:noProof/>
                 <w:webHidden/>
               </w:rPr>
-              <w:instrText xml:space="preserve"> PAGEREF _Toc435486363 \h </w:instrText>
+              <w:instrText xml:space="preserve"> PAGEREF _Toc442551900 \h </w:instrText>
             </w:r>
             <w:r>
               <w:rPr>
@@ -988,7 +1016,6 @@
         <w:p>
           <w:pPr>
             <w:pStyle w:val="TOC4"/>
-            <w:jc w:val="both"/>
             <w:rPr>
               <w:rFonts w:asciiTheme="minorHAnsi" w:eastAsiaTheme="minorEastAsia" w:hAnsiTheme="minorHAnsi"/>
               <w:noProof/>
@@ -997,7 +1024,7 @@
               <w:lang w:eastAsia="en-GB"/>
             </w:rPr>
           </w:pPr>
-          <w:hyperlink w:anchor="_Toc435486364" w:history="1">
+          <w:hyperlink w:anchor="_Toc442551901" w:history="1">
             <w:r>
               <w:rPr>
                 <w:rStyle w:val="Hyperlink"/>
@@ -1032,7 +1059,7 @@
                 <w:noProof/>
                 <w:webHidden/>
               </w:rPr>
-              <w:instrText xml:space="preserve"> PAGEREF _Toc435486364 \h </w:instrText>
+              <w:instrText xml:space="preserve"> PAGEREF _Toc442551901 \h </w:instrText>
             </w:r>
             <w:r>
               <w:rPr>
@@ -1066,7 +1093,6 @@
         <w:p>
           <w:pPr>
             <w:pStyle w:val="TOC2"/>
-            <w:jc w:val="both"/>
             <w:rPr>
               <w:rFonts w:asciiTheme="minorHAnsi" w:eastAsiaTheme="minorEastAsia" w:hAnsiTheme="minorHAnsi"/>
               <w:noProof/>
@@ -1074,7 +1100,7 @@
               <w:lang w:eastAsia="en-GB"/>
             </w:rPr>
           </w:pPr>
-          <w:hyperlink w:anchor="_Toc435486365" w:history="1">
+          <w:hyperlink w:anchor="_Toc442551902" w:history="1">
             <w:r>
               <w:rPr>
                 <w:rStyle w:val="Hyperlink"/>
@@ -1101,7 +1127,7 @@
                 <w:noProof/>
                 <w:webHidden/>
               </w:rPr>
-              <w:instrText xml:space="preserve"> PAGEREF _Toc435486365 \h </w:instrText>
+              <w:instrText xml:space="preserve"> PAGEREF _Toc442551902 \h </w:instrText>
             </w:r>
             <w:r>
               <w:rPr>
@@ -1135,7 +1161,6 @@
         <w:p>
           <w:pPr>
             <w:pStyle w:val="TOC4"/>
-            <w:jc w:val="both"/>
             <w:rPr>
               <w:rFonts w:asciiTheme="minorHAnsi" w:eastAsiaTheme="minorEastAsia" w:hAnsiTheme="minorHAnsi"/>
               <w:noProof/>
@@ -1144,7 +1169,7 @@
               <w:lang w:eastAsia="en-GB"/>
             </w:rPr>
           </w:pPr>
-          <w:hyperlink w:anchor="_Toc435486366" w:history="1">
+          <w:hyperlink w:anchor="_Toc442551903" w:history="1">
             <w:r>
               <w:rPr>
                 <w:rStyle w:val="Hyperlink"/>
@@ -1171,7 +1196,7 @@
                 <w:noProof/>
                 <w:webHidden/>
               </w:rPr>
-              <w:instrText xml:space="preserve"> PAGEREF _Toc435486366 \h </w:instrText>
+              <w:instrText xml:space="preserve"> PAGEREF _Toc442551903 \h </w:instrText>
             </w:r>
             <w:r>
               <w:rPr>
@@ -1191,7 +1216,7 @@
                 <w:noProof/>
                 <w:webHidden/>
               </w:rPr>
-              <w:t>7</w:t>
+              <w:t>8</w:t>
             </w:r>
             <w:r>
               <w:rPr>
@@ -1205,7 +1230,6 @@
         <w:p>
           <w:pPr>
             <w:pStyle w:val="TOC4"/>
-            <w:jc w:val="both"/>
             <w:rPr>
               <w:rFonts w:asciiTheme="minorHAnsi" w:eastAsiaTheme="minorEastAsia" w:hAnsiTheme="minorHAnsi"/>
               <w:noProof/>
@@ -1214,7 +1238,7 @@
               <w:lang w:eastAsia="en-GB"/>
             </w:rPr>
           </w:pPr>
-          <w:hyperlink w:anchor="_Toc435486367" w:history="1">
+          <w:hyperlink w:anchor="_Toc442551904" w:history="1">
             <w:r>
               <w:rPr>
                 <w:rStyle w:val="Hyperlink"/>
@@ -1241,7 +1265,7 @@
                 <w:noProof/>
                 <w:webHidden/>
               </w:rPr>
-              <w:instrText xml:space="preserve"> PAGEREF _Toc435486367 \h </w:instrText>
+              <w:instrText xml:space="preserve"> PAGEREF _Toc442551904 \h </w:instrText>
             </w:r>
             <w:r>
               <w:rPr>
@@ -1275,7 +1299,6 @@
         <w:p>
           <w:pPr>
             <w:pStyle w:val="TOC1"/>
-            <w:jc w:val="both"/>
             <w:rPr>
               <w:rFonts w:asciiTheme="minorHAnsi" w:eastAsiaTheme="minorEastAsia" w:hAnsiTheme="minorHAnsi" w:cstheme="minorBidi"/>
               <w:b w:val="0"/>
@@ -1283,7 +1306,7 @@
               <w:lang w:eastAsia="en-GB"/>
             </w:rPr>
           </w:pPr>
-          <w:hyperlink w:anchor="_Toc435486368" w:history="1">
+          <w:hyperlink w:anchor="_Toc442551905" w:history="1">
             <w:r>
               <w:rPr>
                 <w:rStyle w:val="Hyperlink"/>
@@ -1306,7 +1329,7 @@
               <w:rPr>
                 <w:webHidden/>
               </w:rPr>
-              <w:instrText xml:space="preserve"> PAGEREF _Toc435486368 \h </w:instrText>
+              <w:instrText xml:space="preserve"> PAGEREF _Toc442551905 \h </w:instrText>
             </w:r>
             <w:r>
               <w:rPr>
@@ -1336,7 +1359,6 @@
         <w:p>
           <w:pPr>
             <w:pStyle w:val="TOC2"/>
-            <w:jc w:val="both"/>
             <w:rPr>
               <w:rFonts w:asciiTheme="minorHAnsi" w:eastAsiaTheme="minorEastAsia" w:hAnsiTheme="minorHAnsi"/>
               <w:noProof/>
@@ -1344,7 +1366,7 @@
               <w:lang w:eastAsia="en-GB"/>
             </w:rPr>
           </w:pPr>
-          <w:hyperlink w:anchor="_Toc435486369" w:history="1">
+          <w:hyperlink w:anchor="_Toc442551906" w:history="1">
             <w:r>
               <w:rPr>
                 <w:rStyle w:val="Hyperlink"/>
@@ -1371,7 +1393,7 @@
                 <w:noProof/>
                 <w:webHidden/>
               </w:rPr>
-              <w:instrText xml:space="preserve"> PAGEREF _Toc435486369 \h </w:instrText>
+              <w:instrText xml:space="preserve"> PAGEREF _Toc442551906 \h </w:instrText>
             </w:r>
             <w:r>
               <w:rPr>
@@ -1392,6 +1414,74 @@
                 <w:webHidden/>
               </w:rPr>
               <w:t>9</w:t>
+            </w:r>
+            <w:r>
+              <w:rPr>
+                <w:noProof/>
+                <w:webHidden/>
+              </w:rPr>
+              <w:fldChar w:fldCharType="end"/>
+            </w:r>
+          </w:hyperlink>
+        </w:p>
+        <w:p>
+          <w:pPr>
+            <w:pStyle w:val="TOC2"/>
+            <w:rPr>
+              <w:rFonts w:asciiTheme="minorHAnsi" w:eastAsiaTheme="minorEastAsia" w:hAnsiTheme="minorHAnsi"/>
+              <w:noProof/>
+              <w:sz w:val="22"/>
+              <w:lang w:eastAsia="en-GB"/>
+            </w:rPr>
+          </w:pPr>
+          <w:hyperlink w:anchor="_Toc442551907" w:history="1">
+            <w:r>
+              <w:rPr>
+                <w:rStyle w:val="Hyperlink"/>
+                <w:noProof/>
+              </w:rPr>
+              <w:t>3.2 System Architecture</w:t>
+            </w:r>
+            <w:r>
+              <w:rPr>
+                <w:noProof/>
+                <w:webHidden/>
+              </w:rPr>
+              <w:tab/>
+            </w:r>
+            <w:r>
+              <w:rPr>
+                <w:noProof/>
+                <w:webHidden/>
+              </w:rPr>
+              <w:fldChar w:fldCharType="begin"/>
+            </w:r>
+            <w:r>
+              <w:rPr>
+                <w:noProof/>
+                <w:webHidden/>
+              </w:rPr>
+              <w:instrText xml:space="preserve"> PAGEREF _Toc442551907 \h </w:instrText>
+            </w:r>
+            <w:r>
+              <w:rPr>
+                <w:noProof/>
+                <w:webHidden/>
+              </w:rPr>
+            </w:r>
+            <w:r>
+              <w:rPr>
+                <w:noProof/>
+                <w:webHidden/>
+              </w:rPr>
+              <w:fldChar w:fldCharType="separate"/>
+            </w:r>
+            <w:r>
+              <w:rPr>
+                <w:noProof/>
+                <w:webHidden/>
+              </w:rPr>
+              <w:t>13</w:t>
             </w:r>
             <w:r>
               <w:rPr>
@@ -1405,7 +1495,6 @@
         <w:p>
           <w:pPr>
             <w:pStyle w:val="TOC4"/>
-            <w:jc w:val="both"/>
             <w:rPr>
               <w:rFonts w:asciiTheme="minorHAnsi" w:eastAsiaTheme="minorEastAsia" w:hAnsiTheme="minorHAnsi"/>
               <w:noProof/>
@@ -1414,13 +1503,21 @@
               <w:lang w:eastAsia="en-GB"/>
             </w:rPr>
           </w:pPr>
-          <w:hyperlink w:anchor="_Toc435486370" w:history="1">
+          <w:hyperlink w:anchor="_Toc442551908" w:history="1">
             <w:r>
               <w:rPr>
                 <w:rStyle w:val="Hyperlink"/>
                 <w:noProof/>
               </w:rPr>
-              <w:t>3.1.1 Use Case Diagram</w:t>
+              <w:t xml:space="preserve">3.2.1 </w:t>
+            </w:r>
+            <w:r>
+              <w:rPr>
+                <w:rStyle w:val="Hyperlink"/>
+                <w:rFonts w:cs="Times New Roman"/>
+                <w:noProof/>
+              </w:rPr>
+              <w:t>UML</w:t>
             </w:r>
             <w:r>
               <w:rPr>
@@ -1441,7 +1538,7 @@
                 <w:noProof/>
                 <w:webHidden/>
               </w:rPr>
-              <w:instrText xml:space="preserve"> PAGEREF _Toc435486370 \h </w:instrText>
+              <w:instrText xml:space="preserve"> PAGEREF _Toc442551908 \h </w:instrText>
             </w:r>
             <w:r>
               <w:rPr>
@@ -1461,7 +1558,7 @@
                 <w:noProof/>
                 <w:webHidden/>
               </w:rPr>
-              <w:t>9</w:t>
+              <w:t>13</w:t>
             </w:r>
             <w:r>
               <w:rPr>
@@ -1475,7 +1572,6 @@
         <w:p>
           <w:pPr>
             <w:pStyle w:val="TOC4"/>
-            <w:jc w:val="both"/>
             <w:rPr>
               <w:rFonts w:asciiTheme="minorHAnsi" w:eastAsiaTheme="minorEastAsia" w:hAnsiTheme="minorHAnsi"/>
               <w:noProof/>
@@ -1484,13 +1580,13 @@
               <w:lang w:eastAsia="en-GB"/>
             </w:rPr>
           </w:pPr>
-          <w:hyperlink w:anchor="_Toc435486371" w:history="1">
+          <w:hyperlink w:anchor="_Toc442551909" w:history="1">
             <w:r>
               <w:rPr>
                 <w:rStyle w:val="Hyperlink"/>
                 <w:noProof/>
               </w:rPr>
-              <w:t>3.1.1 Use Case Descriptions</w:t>
+              <w:t>3.2.2 System Functions</w:t>
             </w:r>
             <w:r>
               <w:rPr>
@@ -1511,7 +1607,7 @@
                 <w:noProof/>
                 <w:webHidden/>
               </w:rPr>
-              <w:instrText xml:space="preserve"> PAGEREF _Toc435486371 \h </w:instrText>
+              <w:instrText xml:space="preserve"> PAGEREF _Toc442551909 \h </w:instrText>
             </w:r>
             <w:r>
               <w:rPr>
@@ -1531,11 +1627,71 @@
                 <w:noProof/>
                 <w:webHidden/>
               </w:rPr>
-              <w:t>9</w:t>
-            </w:r>
-            <w:r>
-              <w:rPr>
-                <w:noProof/>
+              <w:t>13</w:t>
+            </w:r>
+            <w:r>
+              <w:rPr>
+                <w:noProof/>
+                <w:webHidden/>
+              </w:rPr>
+              <w:fldChar w:fldCharType="end"/>
+            </w:r>
+          </w:hyperlink>
+        </w:p>
+        <w:p>
+          <w:pPr>
+            <w:pStyle w:val="TOC1"/>
+            <w:rPr>
+              <w:rFonts w:asciiTheme="minorHAnsi" w:eastAsiaTheme="minorEastAsia" w:hAnsiTheme="minorHAnsi" w:cstheme="minorBidi"/>
+              <w:b w:val="0"/>
+              <w:sz w:val="22"/>
+              <w:lang w:eastAsia="en-GB"/>
+            </w:rPr>
+          </w:pPr>
+          <w:hyperlink w:anchor="_Toc442551910" w:history="1">
+            <w:r>
+              <w:rPr>
+                <w:rStyle w:val="Hyperlink"/>
+              </w:rPr>
+              <w:t>Implementation</w:t>
+            </w:r>
+            <w:r>
+              <w:rPr>
+                <w:webHidden/>
+              </w:rPr>
+              <w:tab/>
+            </w:r>
+            <w:r>
+              <w:rPr>
+                <w:webHidden/>
+              </w:rPr>
+              <w:fldChar w:fldCharType="begin"/>
+            </w:r>
+            <w:r>
+              <w:rPr>
+                <w:webHidden/>
+              </w:rPr>
+              <w:instrText xml:space="preserve"> PAGEREF _Toc442551910 \h </w:instrText>
+            </w:r>
+            <w:r>
+              <w:rPr>
+                <w:webHidden/>
+              </w:rPr>
+            </w:r>
+            <w:r>
+              <w:rPr>
+                <w:webHidden/>
+              </w:rPr>
+              <w:fldChar w:fldCharType="separate"/>
+            </w:r>
+            <w:r>
+              <w:rPr>
+                <w:webHidden/>
+              </w:rPr>
+              <w:t>14</w:t>
+            </w:r>
+            <w:r>
+              <w:rPr>
                 <w:webHidden/>
               </w:rPr>
               <w:fldChar w:fldCharType="end"/>
@@ -1545,7 +1701,6 @@
         <w:p>
           <w:pPr>
             <w:pStyle w:val="TOC2"/>
-            <w:jc w:val="both"/>
             <w:rPr>
               <w:rFonts w:asciiTheme="minorHAnsi" w:eastAsiaTheme="minorEastAsia" w:hAnsiTheme="minorHAnsi"/>
               <w:noProof/>
@@ -1553,13 +1708,13 @@
               <w:lang w:eastAsia="en-GB"/>
             </w:rPr>
           </w:pPr>
-          <w:hyperlink w:anchor="_Toc435486372" w:history="1">
+          <w:hyperlink w:anchor="_Toc442551911" w:history="1">
             <w:r>
               <w:rPr>
                 <w:rStyle w:val="Hyperlink"/>
                 <w:noProof/>
               </w:rPr>
-              <w:t>3.2 Software Architecture Design</w:t>
+              <w:t>4.1 Leap Motion Integration</w:t>
             </w:r>
             <w:r>
               <w:rPr>
@@ -1580,7 +1735,7 @@
                 <w:noProof/>
                 <w:webHidden/>
               </w:rPr>
-              <w:instrText xml:space="preserve"> PAGEREF _Toc435486372 \h </w:instrText>
+              <w:instrText xml:space="preserve"> PAGEREF _Toc442551911 \h </w:instrText>
             </w:r>
             <w:r>
               <w:rPr>
@@ -1600,7 +1755,143 @@
                 <w:noProof/>
                 <w:webHidden/>
               </w:rPr>
-              <w:t>9</w:t>
+              <w:t>14</w:t>
+            </w:r>
+            <w:r>
+              <w:rPr>
+                <w:noProof/>
+                <w:webHidden/>
+              </w:rPr>
+              <w:fldChar w:fldCharType="end"/>
+            </w:r>
+          </w:hyperlink>
+        </w:p>
+        <w:p>
+          <w:pPr>
+            <w:pStyle w:val="TOC2"/>
+            <w:rPr>
+              <w:rFonts w:asciiTheme="minorHAnsi" w:eastAsiaTheme="minorEastAsia" w:hAnsiTheme="minorHAnsi"/>
+              <w:noProof/>
+              <w:sz w:val="22"/>
+              <w:lang w:eastAsia="en-GB"/>
+            </w:rPr>
+          </w:pPr>
+          <w:hyperlink w:anchor="_Toc442551912" w:history="1">
+            <w:r>
+              <w:rPr>
+                <w:rStyle w:val="Hyperlink"/>
+                <w:noProof/>
+              </w:rPr>
+              <w:t>4.2 GUI</w:t>
+            </w:r>
+            <w:r>
+              <w:rPr>
+                <w:noProof/>
+                <w:webHidden/>
+              </w:rPr>
+              <w:tab/>
+            </w:r>
+            <w:r>
+              <w:rPr>
+                <w:noProof/>
+                <w:webHidden/>
+              </w:rPr>
+              <w:fldChar w:fldCharType="begin"/>
+            </w:r>
+            <w:r>
+              <w:rPr>
+                <w:noProof/>
+                <w:webHidden/>
+              </w:rPr>
+              <w:instrText xml:space="preserve"> PAGEREF _Toc442551912 \h </w:instrText>
+            </w:r>
+            <w:r>
+              <w:rPr>
+                <w:noProof/>
+                <w:webHidden/>
+              </w:rPr>
+            </w:r>
+            <w:r>
+              <w:rPr>
+                <w:noProof/>
+                <w:webHidden/>
+              </w:rPr>
+              <w:fldChar w:fldCharType="separate"/>
+            </w:r>
+            <w:r>
+              <w:rPr>
+                <w:noProof/>
+                <w:webHidden/>
+              </w:rPr>
+              <w:t>14</w:t>
+            </w:r>
+            <w:r>
+              <w:rPr>
+                <w:noProof/>
+                <w:webHidden/>
+              </w:rPr>
+              <w:fldChar w:fldCharType="end"/>
+            </w:r>
+          </w:hyperlink>
+        </w:p>
+        <w:p>
+          <w:pPr>
+            <w:pStyle w:val="TOC2"/>
+            <w:rPr>
+              <w:rFonts w:asciiTheme="minorHAnsi" w:eastAsiaTheme="minorEastAsia" w:hAnsiTheme="minorHAnsi"/>
+              <w:noProof/>
+              <w:sz w:val="22"/>
+              <w:lang w:eastAsia="en-GB"/>
+            </w:rPr>
+          </w:pPr>
+          <w:hyperlink w:anchor="_Toc442551913" w:history="1">
+            <w:r>
+              <w:rPr>
+                <w:rStyle w:val="Hyperlink"/>
+                <w:noProof/>
+              </w:rPr>
+              <w:t>4.3 Gesture Recognition</w:t>
+            </w:r>
+            <w:r>
+              <w:rPr>
+                <w:noProof/>
+                <w:webHidden/>
+              </w:rPr>
+              <w:tab/>
+            </w:r>
+            <w:r>
+              <w:rPr>
+                <w:noProof/>
+                <w:webHidden/>
+              </w:rPr>
+              <w:fldChar w:fldCharType="begin"/>
+            </w:r>
+            <w:r>
+              <w:rPr>
+                <w:noProof/>
+                <w:webHidden/>
+              </w:rPr>
+              <w:instrText xml:space="preserve"> PAGEREF _Toc442551913 \h </w:instrText>
+            </w:r>
+            <w:r>
+              <w:rPr>
+                <w:noProof/>
+                <w:webHidden/>
+              </w:rPr>
+            </w:r>
+            <w:r>
+              <w:rPr>
+                <w:noProof/>
+                <w:webHidden/>
+              </w:rPr>
+              <w:fldChar w:fldCharType="separate"/>
+            </w:r>
+            <w:r>
+              <w:rPr>
+                <w:noProof/>
+                <w:webHidden/>
+              </w:rPr>
+              <w:t>16</w:t>
             </w:r>
             <w:r>
               <w:rPr>
@@ -1614,7 +1905,6 @@
         <w:p>
           <w:pPr>
             <w:pStyle w:val="TOC1"/>
-            <w:jc w:val="both"/>
             <w:rPr>
               <w:rFonts w:asciiTheme="minorHAnsi" w:eastAsiaTheme="minorEastAsia" w:hAnsiTheme="minorHAnsi" w:cstheme="minorBidi"/>
               <w:b w:val="0"/>
@@ -1622,12 +1912,12 @@
               <w:lang w:eastAsia="en-GB"/>
             </w:rPr>
           </w:pPr>
-          <w:hyperlink w:anchor="_Toc435486373" w:history="1">
+          <w:hyperlink w:anchor="_Toc442551914" w:history="1">
             <w:r>
               <w:rPr>
                 <w:rStyle w:val="Hyperlink"/>
               </w:rPr>
-              <w:t>Implementation</w:t>
+              <w:t>The System in Operation</w:t>
             </w:r>
             <w:r>
               <w:rPr>
@@ -1645,7 +1935,7 @@
               <w:rPr>
                 <w:webHidden/>
               </w:rPr>
-              <w:instrText xml:space="preserve"> PAGEREF _Toc435486373 \h </w:instrText>
+              <w:instrText xml:space="preserve"> PAGEREF _Toc442551914 \h </w:instrText>
             </w:r>
             <w:r>
               <w:rPr>
@@ -1662,7 +1952,7 @@
               <w:rPr>
                 <w:webHidden/>
               </w:rPr>
-              <w:t>10</w:t>
+              <w:t>18</w:t>
             </w:r>
             <w:r>
               <w:rPr>
@@ -1675,7 +1965,6 @@
         <w:p>
           <w:pPr>
             <w:pStyle w:val="TOC2"/>
-            <w:jc w:val="both"/>
             <w:rPr>
               <w:rFonts w:asciiTheme="minorHAnsi" w:eastAsiaTheme="minorEastAsia" w:hAnsiTheme="minorHAnsi"/>
               <w:noProof/>
@@ -1683,13 +1972,13 @@
               <w:lang w:eastAsia="en-GB"/>
             </w:rPr>
           </w:pPr>
-          <w:hyperlink w:anchor="_Toc435486374" w:history="1">
+          <w:hyperlink w:anchor="_Toc442551915" w:history="1">
             <w:r>
               <w:rPr>
                 <w:rStyle w:val="Hyperlink"/>
                 <w:noProof/>
               </w:rPr>
-              <w:t>4.1 A</w:t>
+              <w:t>5.1 A</w:t>
             </w:r>
             <w:r>
               <w:rPr>
@@ -1710,7 +1999,7 @@
                 <w:noProof/>
                 <w:webHidden/>
               </w:rPr>
-              <w:instrText xml:space="preserve"> PAGEREF _Toc435486374 \h </w:instrText>
+              <w:instrText xml:space="preserve"> PAGEREF _Toc442551915 \h </w:instrText>
             </w:r>
             <w:r>
               <w:rPr>
@@ -1730,7 +2019,7 @@
                 <w:noProof/>
                 <w:webHidden/>
               </w:rPr>
-              <w:t>10</w:t>
+              <w:t>18</w:t>
             </w:r>
             <w:r>
               <w:rPr>
@@ -1744,7 +2033,6 @@
         <w:p>
           <w:pPr>
             <w:pStyle w:val="TOC1"/>
-            <w:jc w:val="both"/>
             <w:rPr>
               <w:rFonts w:asciiTheme="minorHAnsi" w:eastAsiaTheme="minorEastAsia" w:hAnsiTheme="minorHAnsi" w:cstheme="minorBidi"/>
               <w:b w:val="0"/>
@@ -1752,12 +2040,12 @@
               <w:lang w:eastAsia="en-GB"/>
             </w:rPr>
           </w:pPr>
-          <w:hyperlink w:anchor="_Toc435486375" w:history="1">
+          <w:hyperlink w:anchor="_Toc442551916" w:history="1">
             <w:r>
               <w:rPr>
                 <w:rStyle w:val="Hyperlink"/>
               </w:rPr>
-              <w:t>The System in Operation</w:t>
+              <w:t>Testing and Evaluation</w:t>
             </w:r>
             <w:r>
               <w:rPr>
@@ -1775,7 +2063,7 @@
               <w:rPr>
                 <w:webHidden/>
               </w:rPr>
-              <w:instrText xml:space="preserve"> PAGEREF _Toc435486375 \h </w:instrText>
+              <w:instrText xml:space="preserve"> PAGEREF _Toc442551916 \h </w:instrText>
             </w:r>
             <w:r>
               <w:rPr>
@@ -1792,7 +2080,7 @@
               <w:rPr>
                 <w:webHidden/>
               </w:rPr>
-              <w:t>11</w:t>
+              <w:t>19</w:t>
             </w:r>
             <w:r>
               <w:rPr>
@@ -1805,7 +2093,6 @@
         <w:p>
           <w:pPr>
             <w:pStyle w:val="TOC2"/>
-            <w:jc w:val="both"/>
             <w:rPr>
               <w:rFonts w:asciiTheme="minorHAnsi" w:eastAsiaTheme="minorEastAsia" w:hAnsiTheme="minorHAnsi"/>
               <w:noProof/>
@@ -1813,13 +2100,13 @@
               <w:lang w:eastAsia="en-GB"/>
             </w:rPr>
           </w:pPr>
-          <w:hyperlink w:anchor="_Toc435486376" w:history="1">
+          <w:hyperlink w:anchor="_Toc442551917" w:history="1">
             <w:r>
               <w:rPr>
                 <w:rStyle w:val="Hyperlink"/>
                 <w:noProof/>
               </w:rPr>
-              <w:t>5.1 A</w:t>
+              <w:t>6.1 A</w:t>
             </w:r>
             <w:r>
               <w:rPr>
@@ -1840,7 +2127,7 @@
                 <w:noProof/>
                 <w:webHidden/>
               </w:rPr>
-              <w:instrText xml:space="preserve"> PAGEREF _Toc435486376 \h </w:instrText>
+              <w:instrText xml:space="preserve"> PAGEREF _Toc442551917 \h </w:instrText>
             </w:r>
             <w:r>
               <w:rPr>
@@ -1860,7 +2147,7 @@
                 <w:noProof/>
                 <w:webHidden/>
               </w:rPr>
-              <w:t>11</w:t>
+              <w:t>19</w:t>
             </w:r>
             <w:r>
               <w:rPr>
@@ -1874,7 +2161,6 @@
         <w:p>
           <w:pPr>
             <w:pStyle w:val="TOC1"/>
-            <w:jc w:val="both"/>
             <w:rPr>
               <w:rFonts w:asciiTheme="minorHAnsi" w:eastAsiaTheme="minorEastAsia" w:hAnsiTheme="minorHAnsi" w:cstheme="minorBidi"/>
               <w:b w:val="0"/>
@@ -1882,12 +2168,12 @@
               <w:lang w:eastAsia="en-GB"/>
             </w:rPr>
           </w:pPr>
-          <w:hyperlink w:anchor="_Toc435486377" w:history="1">
+          <w:hyperlink w:anchor="_Toc442551918" w:history="1">
             <w:r>
               <w:rPr>
                 <w:rStyle w:val="Hyperlink"/>
               </w:rPr>
-              <w:t>Testing and Evaluation</w:t>
+              <w:t>Conclusions</w:t>
             </w:r>
             <w:r>
               <w:rPr>
@@ -1905,7 +2191,7 @@
               <w:rPr>
                 <w:webHidden/>
               </w:rPr>
-              <w:instrText xml:space="preserve"> PAGEREF _Toc435486377 \h </w:instrText>
+              <w:instrText xml:space="preserve"> PAGEREF _Toc442551918 \h </w:instrText>
             </w:r>
             <w:r>
               <w:rPr>
@@ -1922,7 +2208,7 @@
               <w:rPr>
                 <w:webHidden/>
               </w:rPr>
-              <w:t>12</w:t>
+              <w:t>20</w:t>
             </w:r>
             <w:r>
               <w:rPr>
@@ -1935,7 +2221,6 @@
         <w:p>
           <w:pPr>
             <w:pStyle w:val="TOC2"/>
-            <w:jc w:val="both"/>
             <w:rPr>
               <w:rFonts w:asciiTheme="minorHAnsi" w:eastAsiaTheme="minorEastAsia" w:hAnsiTheme="minorHAnsi"/>
               <w:noProof/>
@@ -1943,13 +2228,13 @@
               <w:lang w:eastAsia="en-GB"/>
             </w:rPr>
           </w:pPr>
-          <w:hyperlink w:anchor="_Toc435486378" w:history="1">
+          <w:hyperlink w:anchor="_Toc442551919" w:history="1">
             <w:r>
               <w:rPr>
                 <w:rStyle w:val="Hyperlink"/>
                 <w:noProof/>
               </w:rPr>
-              <w:t>6.1 A</w:t>
+              <w:t>7.1 A</w:t>
             </w:r>
             <w:r>
               <w:rPr>
@@ -1970,7 +2255,7 @@
                 <w:noProof/>
                 <w:webHidden/>
               </w:rPr>
-              <w:instrText xml:space="preserve"> PAGEREF _Toc435486378 \h </w:instrText>
+              <w:instrText xml:space="preserve"> PAGEREF _Toc442551919 \h </w:instrText>
             </w:r>
             <w:r>
               <w:rPr>
@@ -1990,137 +2275,7 @@
                 <w:noProof/>
                 <w:webHidden/>
               </w:rPr>
-              <w:t>12</w:t>
-            </w:r>
-            <w:r>
-              <w:rPr>
-                <w:noProof/>
-                <w:webHidden/>
-              </w:rPr>
-              <w:fldChar w:fldCharType="end"/>
-            </w:r>
-          </w:hyperlink>
-        </w:p>
-        <w:p>
-          <w:pPr>
-            <w:pStyle w:val="TOC1"/>
-            <w:jc w:val="both"/>
-            <w:rPr>
-              <w:rFonts w:asciiTheme="minorHAnsi" w:eastAsiaTheme="minorEastAsia" w:hAnsiTheme="minorHAnsi" w:cstheme="minorBidi"/>
-              <w:b w:val="0"/>
-              <w:sz w:val="22"/>
-              <w:lang w:eastAsia="en-GB"/>
-            </w:rPr>
-          </w:pPr>
-          <w:hyperlink w:anchor="_Toc435486379" w:history="1">
-            <w:r>
-              <w:rPr>
-                <w:rStyle w:val="Hyperlink"/>
-              </w:rPr>
-              <w:t>Conclusions</w:t>
-            </w:r>
-            <w:r>
-              <w:rPr>
-                <w:webHidden/>
-              </w:rPr>
-              <w:tab/>
-            </w:r>
-            <w:r>
-              <w:rPr>
-                <w:webHidden/>
-              </w:rPr>
-              <w:fldChar w:fldCharType="begin"/>
-            </w:r>
-            <w:r>
-              <w:rPr>
-                <w:webHidden/>
-              </w:rPr>
-              <w:instrText xml:space="preserve"> PAGEREF _Toc435486379 \h </w:instrText>
-            </w:r>
-            <w:r>
-              <w:rPr>
-                <w:webHidden/>
-              </w:rPr>
-            </w:r>
-            <w:r>
-              <w:rPr>
-                <w:webHidden/>
-              </w:rPr>
-              <w:fldChar w:fldCharType="separate"/>
-            </w:r>
-            <w:r>
-              <w:rPr>
-                <w:webHidden/>
-              </w:rPr>
-              <w:t>13</w:t>
-            </w:r>
-            <w:r>
-              <w:rPr>
-                <w:webHidden/>
-              </w:rPr>
-              <w:fldChar w:fldCharType="end"/>
-            </w:r>
-          </w:hyperlink>
-        </w:p>
-        <w:p>
-          <w:pPr>
-            <w:pStyle w:val="TOC2"/>
-            <w:jc w:val="both"/>
-            <w:rPr>
-              <w:rFonts w:asciiTheme="minorHAnsi" w:eastAsiaTheme="minorEastAsia" w:hAnsiTheme="minorHAnsi"/>
-              <w:noProof/>
-              <w:sz w:val="22"/>
-              <w:lang w:eastAsia="en-GB"/>
-            </w:rPr>
-          </w:pPr>
-          <w:hyperlink w:anchor="_Toc435486380" w:history="1">
-            <w:r>
-              <w:rPr>
-                <w:rStyle w:val="Hyperlink"/>
-                <w:noProof/>
-              </w:rPr>
-              <w:t>7.1 A</w:t>
-            </w:r>
-            <w:r>
-              <w:rPr>
-                <w:noProof/>
-                <w:webHidden/>
-              </w:rPr>
-              <w:tab/>
-            </w:r>
-            <w:r>
-              <w:rPr>
-                <w:noProof/>
-                <w:webHidden/>
-              </w:rPr>
-              <w:fldChar w:fldCharType="begin"/>
-            </w:r>
-            <w:r>
-              <w:rPr>
-                <w:noProof/>
-                <w:webHidden/>
-              </w:rPr>
-              <w:instrText xml:space="preserve"> PAGEREF _Toc435486380 \h </w:instrText>
-            </w:r>
-            <w:r>
-              <w:rPr>
-                <w:noProof/>
-                <w:webHidden/>
-              </w:rPr>
-            </w:r>
-            <w:r>
-              <w:rPr>
-                <w:noProof/>
-                <w:webHidden/>
-              </w:rPr>
-              <w:fldChar w:fldCharType="separate"/>
-            </w:r>
-            <w:r>
-              <w:rPr>
-                <w:noProof/>
-                <w:webHidden/>
-              </w:rPr>
-              <w:t>13</w:t>
+              <w:t>20</w:t>
             </w:r>
             <w:r>
               <w:rPr>
@@ -2134,7 +2289,6 @@
         <w:p>
           <w:pPr>
             <w:pStyle w:val="TOC3"/>
-            <w:jc w:val="both"/>
             <w:rPr>
               <w:rFonts w:asciiTheme="minorHAnsi" w:hAnsiTheme="minorHAnsi" w:cstheme="minorBidi"/>
               <w:b w:val="0"/>
@@ -2143,7 +2297,7 @@
               <w:lang w:val="en-GB" w:eastAsia="en-GB"/>
             </w:rPr>
           </w:pPr>
-          <w:hyperlink w:anchor="_Toc435486381" w:history="1">
+          <w:hyperlink w:anchor="_Toc442551920" w:history="1">
             <w:r>
               <w:rPr>
                 <w:rStyle w:val="Hyperlink"/>
@@ -2170,7 +2324,7 @@
                 <w:noProof/>
                 <w:webHidden/>
               </w:rPr>
-              <w:instrText xml:space="preserve"> PAGEREF _Toc435486381 \h </w:instrText>
+              <w:instrText xml:space="preserve"> PAGEREF _Toc442551920 \h </w:instrText>
             </w:r>
             <w:r>
               <w:rPr>
@@ -2190,7 +2344,7 @@
                 <w:noProof/>
                 <w:webHidden/>
               </w:rPr>
-              <w:t>14</w:t>
+              <w:t>21</w:t>
             </w:r>
             <w:r>
               <w:rPr>
@@ -2267,13 +2421,13 @@
         <w:pStyle w:val="Heading1"/>
         <w:jc w:val="both"/>
       </w:pPr>
-      <w:bookmarkStart w:id="0" w:name="_Toc432071623"/>
-      <w:bookmarkStart w:id="1" w:name="_Toc435486352"/>
+      <w:bookmarkStart w:id="1" w:name="_Toc432071623"/>
+      <w:bookmarkStart w:id="2" w:name="_Toc442551889"/>
       <w:r>
         <w:t>Introduction</w:t>
       </w:r>
-      <w:bookmarkEnd w:id="0"/>
       <w:bookmarkEnd w:id="1"/>
+      <w:bookmarkEnd w:id="2"/>
     </w:p>
     <w:p>
       <w:pPr>
@@ -2291,7 +2445,7 @@
           <w:szCs w:val="32"/>
         </w:rPr>
       </w:pPr>
-      <w:bookmarkStart w:id="2" w:name="_Toc435486353"/>
+      <w:bookmarkStart w:id="3" w:name="_Toc442551890"/>
       <w:r>
         <w:rPr>
           <w:rFonts w:cs="Times New Roman"/>
@@ -2300,7 +2454,7 @@
         </w:rPr>
         <w:t>1.1 Motivation</w:t>
       </w:r>
-      <w:bookmarkEnd w:id="2"/>
+      <w:bookmarkEnd w:id="3"/>
     </w:p>
     <w:p>
       <w:pPr>
@@ -2387,15 +2541,7 @@
         <w:t>‘</w:t>
       </w:r>
       <w:r>
-        <w:t xml:space="preserve">ASUS </w:t>
-      </w:r>
-      <w:proofErr w:type="spellStart"/>
-      <w:r>
-        <w:t>Xtion</w:t>
-      </w:r>
-      <w:proofErr w:type="spellEnd"/>
-      <w:r>
-        <w:t xml:space="preserve"> Pro</w:t>
+        <w:t>ASUS Xtion Pro</w:t>
       </w:r>
       <w:r>
         <w:t>’</w:t>
@@ -2407,15 +2553,7 @@
         <w:t>‘</w:t>
       </w:r>
       <w:r>
-        <w:t xml:space="preserve">Apple </w:t>
-      </w:r>
-      <w:proofErr w:type="spellStart"/>
-      <w:r>
-        <w:t>Primesense</w:t>
-      </w:r>
-      <w:proofErr w:type="spellEnd"/>
-      <w:r>
-        <w:t xml:space="preserve"> Carmine</w:t>
+        <w:t>Apple Primesense Carmine</w:t>
       </w:r>
       <w:r>
         <w:t>’</w:t>
@@ -2558,8 +2696,8 @@
           <w:szCs w:val="32"/>
         </w:rPr>
       </w:pPr>
-      <w:bookmarkStart w:id="3" w:name="_Toc432071625"/>
-      <w:bookmarkStart w:id="4" w:name="_Toc435486354"/>
+      <w:bookmarkStart w:id="4" w:name="_Toc432071625"/>
+      <w:bookmarkStart w:id="5" w:name="_Toc442551891"/>
       <w:r>
         <w:rPr>
           <w:rFonts w:cs="Times New Roman"/>
@@ -2568,7 +2706,7 @@
         </w:rPr>
         <w:t xml:space="preserve">1.2 </w:t>
       </w:r>
-      <w:bookmarkEnd w:id="3"/>
+      <w:bookmarkEnd w:id="4"/>
       <w:r>
         <w:rPr>
           <w:rFonts w:cs="Times New Roman"/>
@@ -2577,7 +2715,7 @@
         </w:rPr>
         <w:t>Aims</w:t>
       </w:r>
-      <w:bookmarkEnd w:id="4"/>
+      <w:bookmarkEnd w:id="5"/>
     </w:p>
     <w:p>
       <w:pPr>
@@ -2649,6 +2787,7 @@
           <w:color w:val="000000"/>
           <w:szCs w:val="24"/>
         </w:rPr>
+        <w:lastRenderedPageBreak/>
         <w:t>Record gestures performed by a user</w:t>
       </w:r>
     </w:p>
@@ -2672,7 +2811,6 @@
           <w:color w:val="000000"/>
           <w:szCs w:val="24"/>
         </w:rPr>
-        <w:lastRenderedPageBreak/>
         <w:t>Recognise</w:t>
       </w:r>
       <w:r>
@@ -2783,8 +2921,8 @@
           <w:szCs w:val="32"/>
         </w:rPr>
       </w:pPr>
-      <w:bookmarkStart w:id="5" w:name="_Toc432071626"/>
-      <w:bookmarkStart w:id="6" w:name="_Toc435486355"/>
+      <w:bookmarkStart w:id="6" w:name="_Toc432071626"/>
+      <w:bookmarkStart w:id="7" w:name="_Toc442551892"/>
       <w:r>
         <w:rPr>
           <w:rFonts w:cs="Times New Roman"/>
@@ -2793,7 +2931,7 @@
         </w:rPr>
         <w:t xml:space="preserve">1.3 </w:t>
       </w:r>
-      <w:bookmarkEnd w:id="5"/>
+      <w:bookmarkEnd w:id="6"/>
       <w:r>
         <w:rPr>
           <w:rFonts w:cs="Times New Roman"/>
@@ -2810,7 +2948,7 @@
         </w:rPr>
         <w:t>verview</w:t>
       </w:r>
-      <w:bookmarkEnd w:id="6"/>
+      <w:bookmarkEnd w:id="7"/>
     </w:p>
     <w:p>
       <w:pPr>
@@ -3141,13 +3279,13 @@
         <w:pStyle w:val="Heading1"/>
         <w:jc w:val="both"/>
       </w:pPr>
-      <w:bookmarkStart w:id="7" w:name="_Toc432071627"/>
-      <w:bookmarkStart w:id="8" w:name="_Toc435486356"/>
+      <w:bookmarkStart w:id="8" w:name="_Toc432071627"/>
+      <w:bookmarkStart w:id="9" w:name="_Toc442551893"/>
       <w:r>
         <w:t>Background</w:t>
       </w:r>
-      <w:bookmarkEnd w:id="7"/>
       <w:bookmarkEnd w:id="8"/>
+      <w:bookmarkEnd w:id="9"/>
     </w:p>
     <w:p>
       <w:pPr>
@@ -3163,15 +3301,15 @@
         <w:pStyle w:val="Heading2"/>
         <w:jc w:val="both"/>
       </w:pPr>
-      <w:bookmarkStart w:id="9" w:name="_Toc435486357"/>
       <w:bookmarkStart w:id="10" w:name="_Toc432071628"/>
+      <w:bookmarkStart w:id="11" w:name="_Toc442551894"/>
       <w:r>
         <w:t xml:space="preserve">2.1 </w:t>
       </w:r>
       <w:r>
         <w:t>Leap Motion</w:t>
       </w:r>
-      <w:bookmarkEnd w:id="9"/>
+      <w:bookmarkEnd w:id="11"/>
     </w:p>
     <w:p>
       <w:pPr>
@@ -3369,7 +3507,7 @@
         <w:pStyle w:val="Heading2"/>
         <w:jc w:val="both"/>
       </w:pPr>
-      <w:bookmarkStart w:id="11" w:name="_Toc435486358"/>
+      <w:bookmarkStart w:id="12" w:name="_Toc442551895"/>
       <w:r>
         <w:t>2.2</w:t>
       </w:r>
@@ -3388,7 +3526,7 @@
       <w:r>
         <w:t>Education</w:t>
       </w:r>
-      <w:bookmarkEnd w:id="11"/>
+      <w:bookmarkEnd w:id="12"/>
     </w:p>
     <w:p>
       <w:pPr>
@@ -3440,12 +3578,7 @@
         <w:t xml:space="preserve"> </w:t>
       </w:r>
       <w:r>
-        <w:t>Each level’s accompanying qualification is c</w:t>
-      </w:r>
-      <w:bookmarkStart w:id="12" w:name="_GoBack"/>
-      <w:bookmarkEnd w:id="12"/>
-      <w:r>
-        <w:t xml:space="preserve">omposed of a number of modules, each of which focus on a particular subtopic e.g. ‘BSL conversational skills’ and ‘Understand varied British Sign Language in a range of work and social situations’. </w:t>
+        <w:t xml:space="preserve">Each level’s accompanying qualification is composed of a number of modules, each of which focus on a particular subtopic e.g. ‘BSL conversational skills’ and ‘Understand varied British Sign Language in a range of work and social situations’. </w:t>
       </w:r>
       <w:r>
         <w:t>All</w:t>
@@ -3518,7 +3651,7 @@
         <w:pStyle w:val="Heading2"/>
         <w:jc w:val="both"/>
       </w:pPr>
-      <w:bookmarkStart w:id="13" w:name="_Toc435486359"/>
+      <w:bookmarkStart w:id="13" w:name="_Toc442551896"/>
       <w:r>
         <w:t>2.3</w:t>
       </w:r>
@@ -3586,15 +3719,7 @@
         <w:t xml:space="preserve">e form of machine learning on the Leap Motion frame data, or a specific subset of it. </w:t>
       </w:r>
       <w:r>
-        <w:t xml:space="preserve">Generally it’s difficult to say with certainty that one algorithm is better than any other </w:t>
-      </w:r>
-      <w:proofErr w:type="spellStart"/>
-      <w:r>
-        <w:t>other</w:t>
-      </w:r>
-      <w:proofErr w:type="spellEnd"/>
-      <w:r>
-        <w:t xml:space="preserve"> due to the variance of testing conditions, input data etc. </w:t>
+        <w:t xml:space="preserve">Generally it’s difficult to say with certainty that one algorithm is better than any other other due to the variance of testing conditions, input data etc. </w:t>
       </w:r>
       <w:r>
         <w:t>S</w:t>
@@ -3619,7 +3744,7 @@
         <w:pStyle w:val="Heading4"/>
         <w:jc w:val="both"/>
       </w:pPr>
-      <w:bookmarkStart w:id="14" w:name="_Toc435486360"/>
+      <w:bookmarkStart w:id="14" w:name="_Toc442551897"/>
       <w:r>
         <w:t>2</w:t>
       </w:r>
@@ -3724,7 +3849,7 @@
         <w:pStyle w:val="Heading4"/>
         <w:jc w:val="both"/>
       </w:pPr>
-      <w:bookmarkStart w:id="15" w:name="_Toc435486361"/>
+      <w:bookmarkStart w:id="15" w:name="_Toc442551898"/>
       <w:r>
         <w:t>2</w:t>
       </w:r>
@@ -3744,15 +3869,7 @@
         <w:t xml:space="preserve">K-Nearest Neighbour (KNN) and Support Vector Machines (SVM) </w:t>
       </w:r>
       <w:r>
-        <w:t xml:space="preserve">were proposed by </w:t>
-      </w:r>
-      <w:proofErr w:type="spellStart"/>
-      <w:r>
-        <w:t>Chuan</w:t>
-      </w:r>
-      <w:proofErr w:type="spellEnd"/>
-      <w:r>
-        <w:t>, et al [2</w:t>
+        <w:t>were proposed by Chuan, et al [2</w:t>
       </w:r>
       <w:r>
         <w:t>]</w:t>
@@ -3780,7 +3897,7 @@
         <w:pStyle w:val="Heading4"/>
         <w:jc w:val="both"/>
       </w:pPr>
-      <w:bookmarkStart w:id="16" w:name="_Toc435486362"/>
+      <w:bookmarkStart w:id="16" w:name="_Toc442551899"/>
       <w:r>
         <w:t>2</w:t>
       </w:r>
@@ -3912,7 +4029,7 @@
         <w:pStyle w:val="Heading4"/>
         <w:jc w:val="both"/>
       </w:pPr>
-      <w:bookmarkStart w:id="17" w:name="_Toc435486363"/>
+      <w:bookmarkStart w:id="17" w:name="_Toc442551900"/>
       <w:r>
         <w:t>2</w:t>
       </w:r>
@@ -3941,15 +4058,7 @@
         <w:t>proposed</w:t>
       </w:r>
       <w:r>
-        <w:t xml:space="preserve"> by </w:t>
-      </w:r>
-      <w:proofErr w:type="spellStart"/>
-      <w:r>
-        <w:t>Mohandes</w:t>
-      </w:r>
-      <w:proofErr w:type="spellEnd"/>
-      <w:r>
-        <w:t>, et al [5</w:t>
+        <w:t xml:space="preserve"> by Mohandes, et al [5</w:t>
       </w:r>
       <w:r>
         <w:t>]</w:t>
@@ -3958,15 +4067,7 @@
         <w:t>, in particular a Multilayer Perceptron neural network (MLP) for use with the Arabic Sign Language</w:t>
       </w:r>
       <w:r>
-        <w:t xml:space="preserve"> (</w:t>
-      </w:r>
-      <w:proofErr w:type="spellStart"/>
-      <w:r>
-        <w:t>ArSL</w:t>
-      </w:r>
-      <w:proofErr w:type="spellEnd"/>
-      <w:r>
-        <w:t>)</w:t>
+        <w:t xml:space="preserve"> (ArSL)</w:t>
       </w:r>
       <w:r>
         <w:t xml:space="preserve">. The proposed system resulted in a classification accuracy of over 99%. </w:t>
@@ -4036,7 +4137,7 @@
           <w:szCs w:val="24"/>
         </w:rPr>
       </w:pPr>
-      <w:bookmarkStart w:id="18" w:name="_Toc435486364"/>
+      <w:bookmarkStart w:id="18" w:name="_Toc442551901"/>
       <w:r>
         <w:t>2</w:t>
       </w:r>
@@ -4076,13 +4177,8 @@
         <w:t>designed</w:t>
       </w:r>
       <w:r>
-        <w:t xml:space="preserve"> by </w:t>
-      </w:r>
-      <w:proofErr w:type="spellStart"/>
-      <w:r>
-        <w:t>Wobbrock</w:t>
-      </w:r>
-      <w:proofErr w:type="spellEnd"/>
+        <w:t xml:space="preserve"> by Wobbrock</w:t>
+      </w:r>
       <w:r>
         <w:t>,</w:t>
       </w:r>
@@ -4199,7 +4295,7 @@
         <w:pStyle w:val="Heading2"/>
         <w:jc w:val="both"/>
       </w:pPr>
-      <w:bookmarkStart w:id="19" w:name="_Toc435486365"/>
+      <w:bookmarkStart w:id="19" w:name="_Toc442551902"/>
       <w:r>
         <w:t>2</w:t>
       </w:r>
@@ -4225,7 +4321,7 @@
         <w:pStyle w:val="Heading4"/>
         <w:jc w:val="both"/>
       </w:pPr>
-      <w:bookmarkStart w:id="20" w:name="_Toc435486366"/>
+      <w:bookmarkStart w:id="20" w:name="_Toc442551903"/>
       <w:r>
         <w:lastRenderedPageBreak/>
         <w:t>2</w:t>
@@ -4234,14 +4330,9 @@
         <w:t>.4</w:t>
       </w:r>
       <w:r>
-        <w:t xml:space="preserve">.1 </w:t>
-      </w:r>
-      <w:proofErr w:type="spellStart"/>
-      <w:r>
-        <w:t>LeapTrainer</w:t>
+        <w:t>.1 LeapTrainer</w:t>
       </w:r>
       <w:bookmarkEnd w:id="20"/>
-      <w:proofErr w:type="spellEnd"/>
     </w:p>
     <w:p>
       <w:pPr>
@@ -4303,87 +4394,99 @@
           <w:rFonts w:cs="Times New Roman"/>
           <w:shd w:val="clear" w:color="auto" w:fill="FFFFFF"/>
         </w:rPr>
-        <w:t xml:space="preserve">Developed in JavaScript, </w:t>
-      </w:r>
-      <w:proofErr w:type="spellStart"/>
+        <w:t>Developed in JavaScript, LeapTrainer allows use</w:t>
+      </w:r>
       <w:r>
         <w:rPr>
           <w:rFonts w:cs="Times New Roman"/>
           <w:shd w:val="clear" w:color="auto" w:fill="FFFFFF"/>
         </w:rPr>
-        <w:t>LeapTrainer</w:t>
-      </w:r>
-      <w:proofErr w:type="spellEnd"/>
+        <w:t xml:space="preserve">rs to create and store gestures then replay them </w:t>
+      </w:r>
       <w:r>
         <w:rPr>
           <w:rFonts w:cs="Times New Roman"/>
           <w:shd w:val="clear" w:color="auto" w:fill="FFFFFF"/>
         </w:rPr>
-        <w:t xml:space="preserve"> allows use</w:t>
+        <w:t xml:space="preserve">at will. </w:t>
       </w:r>
       <w:r>
         <w:rPr>
           <w:rFonts w:cs="Times New Roman"/>
           <w:shd w:val="clear" w:color="auto" w:fill="FFFFFF"/>
         </w:rPr>
-        <w:t xml:space="preserve">rs to create and store gestures then replay them </w:t>
+        <w:t>The software recognises a gesture using a template matchi</w:t>
       </w:r>
       <w:r>
         <w:rPr>
           <w:rFonts w:cs="Times New Roman"/>
           <w:shd w:val="clear" w:color="auto" w:fill="FFFFFF"/>
         </w:rPr>
-        <w:t xml:space="preserve">at will. </w:t>
+        <w:t>ng algorithm, based off the $P recogniz</w:t>
       </w:r>
       <w:r>
         <w:rPr>
           <w:rFonts w:cs="Times New Roman"/>
           <w:shd w:val="clear" w:color="auto" w:fill="FFFFFF"/>
         </w:rPr>
-        <w:t>The software recognises a gesture using a template matchi</w:t>
+        <w:t>er discussed above.</w:t>
       </w:r>
       <w:r>
         <w:rPr>
           <w:rFonts w:cs="Times New Roman"/>
           <w:shd w:val="clear" w:color="auto" w:fill="FFFFFF"/>
         </w:rPr>
-        <w:t>ng algorithm, based off the $P recogniz</w:t>
-      </w:r>
-      <w:r>
+        <w:t xml:space="preserve"> </w:t>
+      </w:r>
+    </w:p>
+    <w:p>
+      <w:pPr>
+        <w:jc w:val="both"/>
         <w:rPr>
           <w:rFonts w:cs="Times New Roman"/>
           <w:shd w:val="clear" w:color="auto" w:fill="FFFFFF"/>
         </w:rPr>
-        <w:t>er discussed above.</w:t>
-      </w:r>
+      </w:pPr>
       <w:r>
         <w:rPr>
           <w:rFonts w:cs="Times New Roman"/>
           <w:shd w:val="clear" w:color="auto" w:fill="FFFFFF"/>
         </w:rPr>
-        <w:t xml:space="preserve"> </w:t>
-      </w:r>
-    </w:p>
-    <w:p>
-      <w:pPr>
-        <w:jc w:val="both"/>
+        <w:t xml:space="preserve">The software supports both </w:t>
+      </w:r>
+      <w:r>
         <w:rPr>
           <w:rFonts w:cs="Times New Roman"/>
           <w:shd w:val="clear" w:color="auto" w:fill="FFFFFF"/>
         </w:rPr>
-      </w:pPr>
+        <w:t xml:space="preserve">motion </w:t>
+      </w:r>
       <w:r>
         <w:rPr>
           <w:rFonts w:cs="Times New Roman"/>
           <w:shd w:val="clear" w:color="auto" w:fill="FFFFFF"/>
         </w:rPr>
-        <w:t xml:space="preserve">The software supports both </w:t>
+        <w:t xml:space="preserve">gestures and </w:t>
       </w:r>
       <w:r>
         <w:rPr>
           <w:rFonts w:cs="Times New Roman"/>
           <w:shd w:val="clear" w:color="auto" w:fill="FFFFFF"/>
         </w:rPr>
+        <w:t>‘pose’ gestures</w:t>
+      </w:r>
+      <w:r>
+        <w:rPr>
+          <w:rFonts w:cs="Times New Roman"/>
+          <w:shd w:val="clear" w:color="auto" w:fill="FFFFFF"/>
+        </w:rPr>
+        <w:t xml:space="preserve"> – the difference being that a </w:t>
+      </w:r>
+      <w:r>
+        <w:rPr>
+          <w:rFonts w:cs="Times New Roman"/>
+          <w:shd w:val="clear" w:color="auto" w:fill="FFFFFF"/>
+        </w:rPr>
         <w:t xml:space="preserve">motion </w:t>
       </w:r>
       <w:r>
@@ -4391,167 +4494,123 @@
           <w:rFonts w:cs="Times New Roman"/>
           <w:shd w:val="clear" w:color="auto" w:fill="FFFFFF"/>
         </w:rPr>
-        <w:t xml:space="preserve">gestures and </w:t>
+        <w:t xml:space="preserve">gesture is the movement of one or both hands </w:t>
       </w:r>
       <w:r>
         <w:rPr>
           <w:rFonts w:cs="Times New Roman"/>
           <w:shd w:val="clear" w:color="auto" w:fill="FFFFFF"/>
         </w:rPr>
-        <w:t>‘pose’ gestures</w:t>
+        <w:t>at or above a specific velocity,</w:t>
       </w:r>
       <w:r>
         <w:rPr>
           <w:rFonts w:cs="Times New Roman"/>
           <w:shd w:val="clear" w:color="auto" w:fill="FFFFFF"/>
         </w:rPr>
-        <w:t xml:space="preserve"> – the difference being that a </w:t>
+        <w:t xml:space="preserve"> whereas a pose is the </w:t>
       </w:r>
       <w:r>
         <w:rPr>
           <w:rFonts w:cs="Times New Roman"/>
           <w:shd w:val="clear" w:color="auto" w:fill="FFFFFF"/>
         </w:rPr>
-        <w:t xml:space="preserve">motion </w:t>
+        <w:t xml:space="preserve">stationary </w:t>
       </w:r>
       <w:r>
         <w:rPr>
           <w:rFonts w:cs="Times New Roman"/>
           <w:shd w:val="clear" w:color="auto" w:fill="FFFFFF"/>
         </w:rPr>
-        <w:t xml:space="preserve">gesture is the movement of one or both hands </w:t>
+        <w:t>position of one or both hands over a period of time.</w:t>
       </w:r>
       <w:r>
         <w:rPr>
           <w:rFonts w:cs="Times New Roman"/>
           <w:shd w:val="clear" w:color="auto" w:fill="FFFFFF"/>
         </w:rPr>
-        <w:t>at or above a specific velocity,</w:t>
+        <w:t xml:space="preserve"> This </w:t>
       </w:r>
       <w:r>
         <w:rPr>
           <w:rFonts w:cs="Times New Roman"/>
           <w:shd w:val="clear" w:color="auto" w:fill="FFFFFF"/>
         </w:rPr>
-        <w:t xml:space="preserve"> whereas a pose is the </w:t>
+        <w:t xml:space="preserve">distinct separation </w:t>
       </w:r>
       <w:r>
         <w:rPr>
           <w:rFonts w:cs="Times New Roman"/>
           <w:shd w:val="clear" w:color="auto" w:fill="FFFFFF"/>
         </w:rPr>
-        <w:t xml:space="preserve">stationary </w:t>
+        <w:t xml:space="preserve">is particularly useful as it allows both </w:t>
       </w:r>
       <w:r>
         <w:rPr>
           <w:rFonts w:cs="Times New Roman"/>
           <w:shd w:val="clear" w:color="auto" w:fill="FFFFFF"/>
         </w:rPr>
-        <w:t>position of one or both hands over a period of time.</w:t>
+        <w:t>of these</w:t>
       </w:r>
       <w:r>
         <w:rPr>
           <w:rFonts w:cs="Times New Roman"/>
           <w:shd w:val="clear" w:color="auto" w:fill="FFFFFF"/>
         </w:rPr>
-        <w:t xml:space="preserve"> This </w:t>
+        <w:t xml:space="preserve"> of gestures to be recorded by the </w:t>
       </w:r>
       <w:r>
         <w:rPr>
           <w:rFonts w:cs="Times New Roman"/>
           <w:shd w:val="clear" w:color="auto" w:fill="FFFFFF"/>
         </w:rPr>
-        <w:t xml:space="preserve">distinct separation </w:t>
+        <w:t>software</w:t>
       </w:r>
       <w:r>
         <w:rPr>
           <w:rFonts w:cs="Times New Roman"/>
           <w:shd w:val="clear" w:color="auto" w:fill="FFFFFF"/>
         </w:rPr>
-        <w:t xml:space="preserve">is particularly useful as it allows both </w:t>
+        <w:t xml:space="preserve">, without </w:t>
       </w:r>
       <w:r>
         <w:rPr>
           <w:rFonts w:cs="Times New Roman"/>
           <w:shd w:val="clear" w:color="auto" w:fill="FFFFFF"/>
         </w:rPr>
-        <w:t>of these</w:t>
+        <w:t>the user</w:t>
       </w:r>
       <w:r>
         <w:rPr>
           <w:rFonts w:cs="Times New Roman"/>
           <w:shd w:val="clear" w:color="auto" w:fill="FFFFFF"/>
         </w:rPr>
-        <w:t xml:space="preserve"> of gestures to be recorded by the </w:t>
-      </w:r>
-      <w:r>
+        <w:t xml:space="preserve"> having to explicitly define a type or be limited to one or the other. </w:t>
+      </w:r>
+    </w:p>
+    <w:p>
+      <w:pPr>
+        <w:jc w:val="both"/>
         <w:rPr>
           <w:rFonts w:cs="Times New Roman"/>
           <w:shd w:val="clear" w:color="auto" w:fill="FFFFFF"/>
         </w:rPr>
-        <w:t>software</w:t>
-      </w:r>
+      </w:pPr>
       <w:r>
         <w:rPr>
           <w:rFonts w:cs="Times New Roman"/>
           <w:shd w:val="clear" w:color="auto" w:fill="FFFFFF"/>
         </w:rPr>
-        <w:t xml:space="preserve">, without </w:t>
-      </w:r>
-      <w:r>
+        <w:t>In terms of improvement, LeapTrainer seems to be more of a proof of concept than a fully fleshed out application. The code could be adapted in a number of ways to suit varying requirements – for example, the gesture matchings could be transformed into speech output for a communication system.</w:t>
+      </w:r>
+    </w:p>
+    <w:p>
+      <w:pPr>
+        <w:jc w:val="both"/>
         <w:rPr>
           <w:rFonts w:cs="Times New Roman"/>
           <w:shd w:val="clear" w:color="auto" w:fill="FFFFFF"/>
         </w:rPr>
-        <w:t>the user</w:t>
-      </w:r>
-      <w:r>
-        <w:rPr>
-          <w:rFonts w:cs="Times New Roman"/>
-          <w:shd w:val="clear" w:color="auto" w:fill="FFFFFF"/>
-        </w:rPr>
-        <w:t xml:space="preserve"> having to explicitly define a type or be limited to one or the other. </w:t>
-      </w:r>
-    </w:p>
-    <w:p>
-      <w:pPr>
-        <w:jc w:val="both"/>
-        <w:rPr>
-          <w:rFonts w:cs="Times New Roman"/>
-          <w:shd w:val="clear" w:color="auto" w:fill="FFFFFF"/>
-        </w:rPr>
-      </w:pPr>
-      <w:r>
-        <w:rPr>
-          <w:rFonts w:cs="Times New Roman"/>
-          <w:shd w:val="clear" w:color="auto" w:fill="FFFFFF"/>
-        </w:rPr>
-        <w:t xml:space="preserve">In terms of improvement, </w:t>
-      </w:r>
-      <w:proofErr w:type="spellStart"/>
-      <w:r>
-        <w:rPr>
-          <w:rFonts w:cs="Times New Roman"/>
-          <w:shd w:val="clear" w:color="auto" w:fill="FFFFFF"/>
-        </w:rPr>
-        <w:t>LeapTrainer</w:t>
-      </w:r>
-      <w:proofErr w:type="spellEnd"/>
-      <w:r>
-        <w:rPr>
-          <w:rFonts w:cs="Times New Roman"/>
-          <w:shd w:val="clear" w:color="auto" w:fill="FFFFFF"/>
-        </w:rPr>
-        <w:t xml:space="preserve"> seems to be more of a proof of concept than a fully fleshed out application. The code could be adapted in a number of ways to suit varying requirements – for example, the gesture matchings could be transformed into speech output for a communication system.</w:t>
-      </w:r>
-    </w:p>
-    <w:p>
-      <w:pPr>
-        <w:jc w:val="both"/>
-        <w:rPr>
-          <w:rFonts w:cs="Times New Roman"/>
-          <w:shd w:val="clear" w:color="auto" w:fill="FFFFFF"/>
-        </w:rPr>
       </w:pPr>
     </w:p>
     <w:p>
@@ -4559,7 +4618,7 @@
         <w:pStyle w:val="Heading4"/>
         <w:jc w:val="both"/>
       </w:pPr>
-      <w:bookmarkStart w:id="21" w:name="_Toc435486367"/>
+      <w:bookmarkStart w:id="21" w:name="_Toc442551904"/>
       <w:r>
         <w:t>2</w:t>
       </w:r>
@@ -4941,7 +5000,7 @@
         <w:pStyle w:val="Heading1"/>
         <w:jc w:val="both"/>
       </w:pPr>
-      <w:bookmarkStart w:id="22" w:name="_Toc435486368"/>
+      <w:bookmarkStart w:id="22" w:name="_Toc442551905"/>
       <w:r>
         <w:t>Design</w:t>
       </w:r>
@@ -4963,7 +5022,7 @@
         <w:jc w:val="both"/>
       </w:pPr>
       <w:bookmarkStart w:id="23" w:name="_Toc432071631"/>
-      <w:bookmarkStart w:id="24" w:name="_Toc435486369"/>
+      <w:bookmarkStart w:id="24" w:name="_Toc442551906"/>
       <w:r>
         <w:t xml:space="preserve">3.1 </w:t>
       </w:r>
@@ -5138,33 +5197,20 @@
           </wp:inline>
         </w:drawing>
       </w:r>
-      <w:bookmarkStart w:id="25" w:name="_Toc435486371"/>
-    </w:p>
-    <w:p>
-      <w:pPr>
-        <w:pStyle w:val="Heading4"/>
-        <w:jc w:val="both"/>
-        <w:rPr>
-          <w:b w:val="0"/>
-        </w:rPr>
-      </w:pPr>
-      <w:bookmarkStart w:id="26" w:name="_Toc435486370"/>
-      <w:r>
+    </w:p>
+    <w:p>
+      <w:pPr>
+        <w:jc w:val="both"/>
+      </w:pPr>
+      <w:r>
+        <w:rPr>
+          <w:b/>
+        </w:rPr>
         <w:t xml:space="preserve">Figure 3.1.1: </w:t>
       </w:r>
       <w:r>
-        <w:rPr>
-          <w:b w:val="0"/>
-        </w:rPr>
-        <w:t>Use Case Diagram</w:t>
-      </w:r>
-      <w:bookmarkEnd w:id="26"/>
-    </w:p>
-    <w:bookmarkEnd w:id="25"/>
-    <w:p>
-      <w:pPr>
-        <w:jc w:val="both"/>
-      </w:pPr>
+        <w:t>Use case diagram</w:t>
+      </w:r>
     </w:p>
     <w:p>
       <w:pPr>
@@ -5358,11 +5404,16 @@
     </w:p>
     <w:p>
       <w:pPr>
-        <w:pStyle w:val="Heading4"/>
-        <w:jc w:val="both"/>
-      </w:pPr>
-      <w:r>
-        <w:t>Figure 3.1.2: Use Case Scenarios</w:t>
+        <w:jc w:val="both"/>
+      </w:pPr>
+      <w:r>
+        <w:rPr>
+          <w:b/>
+        </w:rPr>
+        <w:t xml:space="preserve">Figure 3.1.2: </w:t>
+      </w:r>
+      <w:r>
+        <w:t>Use case scenarios</w:t>
       </w:r>
     </w:p>
     <w:p>
@@ -5801,20 +5852,20 @@
         <w:lastRenderedPageBreak/>
         <w:t>R1.9 The system shall operate robustly (should not crash or otherwise close without user’s request)</w:t>
       </w:r>
-      <w:bookmarkStart w:id="27" w:name="_Toc435486372"/>
     </w:p>
     <w:p>
       <w:pPr>
         <w:pStyle w:val="Heading2"/>
         <w:jc w:val="both"/>
       </w:pPr>
-      <w:r>
-        <w:t>3.2 Architectural</w:t>
-      </w:r>
-      <w:r>
-        <w:t xml:space="preserve"> Design</w:t>
-      </w:r>
-      <w:bookmarkEnd w:id="27"/>
+      <w:bookmarkStart w:id="25" w:name="_Toc442551907"/>
+      <w:r>
+        <w:t xml:space="preserve">3.2 </w:t>
+      </w:r>
+      <w:r>
+        <w:t>System Architecture</w:t>
+      </w:r>
+      <w:bookmarkEnd w:id="25"/>
     </w:p>
     <w:p>
       <w:pPr>
@@ -5947,6 +5998,57 @@
     </w:p>
     <w:p>
       <w:pPr>
+        <w:pStyle w:val="Heading4"/>
+        <w:jc w:val="both"/>
+        <w:rPr>
+          <w:rFonts w:cs="Times New Roman"/>
+          <w:color w:val="000000"/>
+          <w:szCs w:val="24"/>
+        </w:rPr>
+      </w:pPr>
+      <w:bookmarkStart w:id="26" w:name="_Toc442551908"/>
+      <w:r>
+        <w:t xml:space="preserve">3.2.1 </w:t>
+      </w:r>
+      <w:r>
+        <w:rPr>
+          <w:rFonts w:cs="Times New Roman"/>
+          <w:color w:val="000000"/>
+          <w:szCs w:val="24"/>
+        </w:rPr>
+        <w:t>UML</w:t>
+      </w:r>
+      <w:bookmarkEnd w:id="26"/>
+    </w:p>
+    <w:p/>
+    <w:p>
+      <w:pPr>
+        <w:pStyle w:val="Heading4"/>
+        <w:jc w:val="both"/>
+        <w:rPr>
+          <w:rFonts w:cs="Times New Roman"/>
+          <w:szCs w:val="24"/>
+        </w:rPr>
+      </w:pPr>
+      <w:bookmarkStart w:id="27" w:name="_Toc442551909"/>
+      <w:r>
+        <w:t>3.2.2 System Functions</w:t>
+      </w:r>
+      <w:bookmarkEnd w:id="27"/>
+    </w:p>
+    <w:p/>
+    <w:p>
+      <w:pPr>
+        <w:jc w:val="both"/>
+      </w:pPr>
+    </w:p>
+    <w:p>
+      <w:pPr>
+        <w:jc w:val="both"/>
+      </w:pPr>
+    </w:p>
+    <w:p>
+      <w:pPr>
         <w:jc w:val="both"/>
       </w:pPr>
     </w:p>
@@ -6130,7 +6232,7 @@
         <w:pStyle w:val="Heading1"/>
         <w:jc w:val="both"/>
       </w:pPr>
-      <w:bookmarkStart w:id="28" w:name="_Toc435486373"/>
+      <w:bookmarkStart w:id="28" w:name="_Toc442551910"/>
       <w:r>
         <w:t>Implementation</w:t>
       </w:r>
@@ -6148,15 +6250,15 @@
         <w:jc w:val="both"/>
       </w:pPr>
       <w:bookmarkStart w:id="29" w:name="_Toc432071633"/>
-      <w:bookmarkStart w:id="30" w:name="_Toc435486374"/>
+      <w:bookmarkStart w:id="30" w:name="_Toc442551911"/>
       <w:r>
         <w:t xml:space="preserve">4.1 </w:t>
       </w:r>
       <w:bookmarkEnd w:id="29"/>
+      <w:r>
+        <w:t>Leap Motion Integration</w:t>
+      </w:r>
       <w:bookmarkEnd w:id="30"/>
-      <w:r>
-        <w:t>Leap Motion Integration</w:t>
-      </w:r>
     </w:p>
     <w:p>
       <w:pPr>
@@ -6187,15 +6289,7 @@
         <w:t xml:space="preserve">for each new frame, and will pause execution until the current thread’s call back method </w:t>
       </w:r>
       <w:r>
-        <w:t>(‘</w:t>
-      </w:r>
-      <w:proofErr w:type="spellStart"/>
-      <w:r>
-        <w:t>onFrame</w:t>
-      </w:r>
-      <w:proofErr w:type="spellEnd"/>
-      <w:r>
-        <w:t>()’)</w:t>
+        <w:t>(‘onFrame()’)</w:t>
       </w:r>
       <w:r>
         <w:t xml:space="preserve"> </w:t>
@@ -6229,26 +6323,23 @@
     </w:p>
     <w:p>
       <w:pPr>
-        <w:jc w:val="both"/>
-      </w:pPr>
-    </w:p>
-    <w:p>
-      <w:pPr>
-        <w:jc w:val="both"/>
-        <w:rPr>
-          <w:b/>
-          <w:sz w:val="28"/>
-          <w:szCs w:val="28"/>
-        </w:rPr>
-      </w:pPr>
-      <w:r>
-        <w:rPr>
-          <w:b/>
-          <w:sz w:val="28"/>
-          <w:szCs w:val="28"/>
-        </w:rPr>
-        <w:t>4.2 GUI</w:t>
-      </w:r>
+        <w:pStyle w:val="Heading1"/>
+        <w:jc w:val="both"/>
+      </w:pPr>
+    </w:p>
+    <w:p>
+      <w:pPr>
+        <w:pStyle w:val="Heading2"/>
+        <w:jc w:val="both"/>
+      </w:pPr>
+      <w:bookmarkStart w:id="31" w:name="_Toc442551912"/>
+      <w:r>
+        <w:t>4.</w:t>
+      </w:r>
+      <w:r>
+        <w:t>2 GUI</w:t>
+      </w:r>
+      <w:bookmarkEnd w:id="31"/>
     </w:p>
     <w:p>
       <w:pPr>
@@ -6275,19 +6366,11 @@
         </w:rPr>
         <w:t xml:space="preserve">. The properties of JavaFX allow external devices such as the Leap Motion to be easily incorporated within an application. </w:t>
       </w:r>
-      <w:proofErr w:type="spellStart"/>
-      <w:r>
-        <w:rPr>
-          <w:szCs w:val="24"/>
-        </w:rPr>
-        <w:t>Vos</w:t>
-      </w:r>
-      <w:proofErr w:type="spellEnd"/>
-      <w:r>
-        <w:rPr>
-          <w:szCs w:val="24"/>
-        </w:rPr>
-        <w:t xml:space="preserve"> [13] described th</w:t>
+      <w:r>
+        <w:rPr>
+          <w:szCs w:val="24"/>
+        </w:rPr>
+        <w:t>Vos [13] described th</w:t>
       </w:r>
       <w:r>
         <w:rPr>
@@ -6555,7 +6638,6 @@
         </w:rPr>
         <w:t xml:space="preserve">through a </w:t>
       </w:r>
-      <w:proofErr w:type="gramStart"/>
       <w:r>
         <w:rPr>
           <w:szCs w:val="24"/>
@@ -6566,14 +6648,7 @@
         <w:rPr>
           <w:szCs w:val="24"/>
         </w:rPr>
-        <w:t>Platform.runLater(</w:t>
-      </w:r>
-      <w:proofErr w:type="gramEnd"/>
-      <w:r>
-        <w:rPr>
-          <w:szCs w:val="24"/>
-        </w:rPr>
-        <w:t>)</w:t>
+        <w:t>Platform.runLater()</w:t>
       </w:r>
       <w:r>
         <w:rPr>
@@ -6609,35 +6684,7 @@
         <w:rPr>
           <w:szCs w:val="24"/>
         </w:rPr>
-        <w:t xml:space="preserve">each call of </w:t>
-      </w:r>
-      <w:proofErr w:type="gramStart"/>
-      <w:r>
-        <w:rPr>
-          <w:szCs w:val="24"/>
-        </w:rPr>
-        <w:t>‘</w:t>
-      </w:r>
-      <w:proofErr w:type="spellStart"/>
-      <w:r>
-        <w:rPr>
-          <w:szCs w:val="24"/>
-        </w:rPr>
-        <w:t>onFrame</w:t>
-      </w:r>
-      <w:proofErr w:type="spellEnd"/>
-      <w:r>
-        <w:rPr>
-          <w:szCs w:val="24"/>
-        </w:rPr>
-        <w:t>(</w:t>
-      </w:r>
-      <w:proofErr w:type="gramEnd"/>
-      <w:r>
-        <w:rPr>
-          <w:szCs w:val="24"/>
-        </w:rPr>
-        <w:t xml:space="preserve">)’ </w:t>
+        <w:t xml:space="preserve">each call of ‘onFrame()’ </w:t>
       </w:r>
       <w:r>
         <w:rPr>
@@ -6724,18 +6771,8 @@
         <w:lastRenderedPageBreak/>
         <w:t xml:space="preserve">The visualization is setup through the use of a dedicated listener class (as described in section 4.1). When each new frame is captured by the Leap controller, this listener’s </w:t>
       </w:r>
-      <w:proofErr w:type="spellStart"/>
-      <w:proofErr w:type="gramStart"/>
-      <w:r>
-        <w:t>onFrame</w:t>
-      </w:r>
-      <w:proofErr w:type="spellEnd"/>
-      <w:r>
-        <w:t>(</w:t>
-      </w:r>
-      <w:proofErr w:type="gramEnd"/>
-      <w:r>
-        <w:t>)</w:t>
+      <w:r>
+        <w:t>onFrame()</w:t>
       </w:r>
       <w:r>
         <w:t xml:space="preserve"> method checks the content of the frame to find the number of hands (if any) captured in it. If there </w:t>
@@ -6749,53 +6786,42 @@
     </w:p>
     <w:p>
       <w:pPr>
-        <w:jc w:val="both"/>
-      </w:pPr>
-    </w:p>
-    <w:p>
-      <w:pPr>
-        <w:jc w:val="both"/>
-        <w:rPr>
-          <w:b/>
-          <w:sz w:val="28"/>
-          <w:szCs w:val="28"/>
-        </w:rPr>
-      </w:pPr>
-      <w:r>
-        <w:rPr>
-          <w:b/>
-          <w:sz w:val="28"/>
-          <w:szCs w:val="28"/>
-        </w:rPr>
-        <w:t>4.3 Gesture Recognition</w:t>
-      </w:r>
-    </w:p>
-    <w:p>
-      <w:pPr>
-        <w:jc w:val="both"/>
-        <w:rPr>
-          <w:szCs w:val="24"/>
-        </w:rPr>
-      </w:pPr>
-      <w:r>
-        <w:rPr>
-          <w:szCs w:val="24"/>
-        </w:rPr>
-        <w:t xml:space="preserve">The application uses an adapted version of the $P recognizer (discussed briefly in section 2.3.5). The code was originally written in </w:t>
-      </w:r>
-      <w:proofErr w:type="spellStart"/>
-      <w:r>
-        <w:rPr>
-          <w:szCs w:val="24"/>
-        </w:rPr>
-        <w:t>Javascript</w:t>
-      </w:r>
-      <w:proofErr w:type="spellEnd"/>
-      <w:r>
-        <w:rPr>
-          <w:szCs w:val="24"/>
-        </w:rPr>
-        <w:t xml:space="preserve"> and C# for use with handwriting recognition but has been converted to the Java syntax and adapted to support points in three dimensions in order to function correctly with the Leap Motion. </w:t>
+        <w:pStyle w:val="Heading1"/>
+        <w:jc w:val="both"/>
+      </w:pPr>
+    </w:p>
+    <w:p>
+      <w:pPr>
+        <w:pStyle w:val="Heading2"/>
+        <w:jc w:val="both"/>
+      </w:pPr>
+      <w:bookmarkStart w:id="32" w:name="_Toc442551913"/>
+      <w:r>
+        <w:t>4.</w:t>
+      </w:r>
+      <w:r>
+        <w:t>3</w:t>
+      </w:r>
+      <w:r>
+        <w:t xml:space="preserve"> </w:t>
+      </w:r>
+      <w:r>
+        <w:t>Gesture Recognition</w:t>
+      </w:r>
+      <w:bookmarkEnd w:id="32"/>
+    </w:p>
+    <w:p>
+      <w:pPr>
+        <w:jc w:val="both"/>
+        <w:rPr>
+          <w:szCs w:val="24"/>
+        </w:rPr>
+      </w:pPr>
+      <w:r>
+        <w:rPr>
+          <w:szCs w:val="24"/>
+        </w:rPr>
+        <w:t xml:space="preserve">The application uses an adapted version of the $P recognizer (discussed briefly in section 2.3.5). The code was originally written in Javascript and C# for use with handwriting recognition but has been converted to the Java syntax and adapted to support points in three dimensions in order to function correctly with the Leap Motion. </w:t>
       </w:r>
     </w:p>
     <w:p>
@@ -7400,21 +7426,7 @@
         <w:rPr>
           <w:szCs w:val="24"/>
         </w:rPr>
-        <w:t xml:space="preserve">Each position feature is highlighted in figure 4.3.2 from the </w:t>
-      </w:r>
-      <w:proofErr w:type="spellStart"/>
-      <w:r>
-        <w:rPr>
-          <w:szCs w:val="24"/>
-        </w:rPr>
-        <w:t>LeapMotion</w:t>
-      </w:r>
-      <w:proofErr w:type="spellEnd"/>
-      <w:r>
-        <w:rPr>
-          <w:szCs w:val="24"/>
-        </w:rPr>
-        <w:t xml:space="preserve"> API page [15]. </w:t>
+        <w:t xml:space="preserve">Each position feature is highlighted in figure 4.3.2 from the LeapMotion API page [15]. </w:t>
       </w:r>
     </w:p>
     <w:p>
@@ -7504,25 +7516,23 @@
           <w:color w:val="000000"/>
           <w:szCs w:val="24"/>
         </w:rPr>
-        <w:t xml:space="preserve">Mention of frame drop / slowdown when comparing every bone direction between current frame and </w:t>
-      </w:r>
-      <w:proofErr w:type="spellStart"/>
+        <w:t>Mention of frame drop / slowdown when comparing every bone direction between current frame and deserialized frame from file, similarly when just compari</w:t>
+      </w:r>
       <w:r>
         <w:rPr>
           <w:rFonts w:cs="Times New Roman"/>
           <w:color w:val="000000"/>
           <w:szCs w:val="24"/>
         </w:rPr>
-        <w:t>deserialized</w:t>
-      </w:r>
-      <w:proofErr w:type="spellEnd"/>
+        <w:t>ng palm pos</w:t>
+      </w:r>
       <w:r>
         <w:rPr>
           <w:rFonts w:cs="Times New Roman"/>
           <w:color w:val="000000"/>
           <w:szCs w:val="24"/>
         </w:rPr>
-        <w:t xml:space="preserve"> frame from file, similarly when just compari</w:t>
+        <w:t>itions</w:t>
       </w:r>
       <w:r>
         <w:rPr>
@@ -7530,41 +7540,7 @@
           <w:color w:val="000000"/>
           <w:szCs w:val="24"/>
         </w:rPr>
-        <w:t>ng palm pos</w:t>
-      </w:r>
-      <w:r>
-        <w:rPr>
-          <w:rFonts w:cs="Times New Roman"/>
-          <w:color w:val="000000"/>
-          <w:szCs w:val="24"/>
-        </w:rPr>
-        <w:t>itions</w:t>
-      </w:r>
-      <w:r>
-        <w:rPr>
-          <w:rFonts w:cs="Times New Roman"/>
-          <w:color w:val="000000"/>
-          <w:szCs w:val="24"/>
-        </w:rPr>
-        <w:t xml:space="preserve"> and </w:t>
-      </w:r>
-      <w:proofErr w:type="spellStart"/>
-      <w:r>
-        <w:rPr>
-          <w:rFonts w:cs="Times New Roman"/>
-          <w:color w:val="000000"/>
-          <w:szCs w:val="24"/>
-        </w:rPr>
-        <w:t>finger tip</w:t>
-      </w:r>
-      <w:proofErr w:type="spellEnd"/>
-      <w:r>
-        <w:rPr>
-          <w:rFonts w:cs="Times New Roman"/>
-          <w:color w:val="000000"/>
-          <w:szCs w:val="24"/>
-        </w:rPr>
-        <w:t xml:space="preserve"> positions</w:t>
+        <w:t xml:space="preserve"> and finger tip positions</w:t>
       </w:r>
       <w:r>
         <w:rPr>
@@ -7785,11 +7761,11 @@
         <w:pStyle w:val="Heading1"/>
         <w:jc w:val="both"/>
       </w:pPr>
-      <w:bookmarkStart w:id="31" w:name="_Toc435486375"/>
+      <w:bookmarkStart w:id="33" w:name="_Toc442551914"/>
       <w:r>
         <w:t>The System in Operation</w:t>
       </w:r>
-      <w:bookmarkEnd w:id="31"/>
+      <w:bookmarkEnd w:id="33"/>
     </w:p>
     <w:p>
       <w:pPr>
@@ -7802,13 +7778,13 @@
         <w:pStyle w:val="Heading2"/>
         <w:jc w:val="both"/>
       </w:pPr>
-      <w:bookmarkStart w:id="32" w:name="_Toc432071635"/>
-      <w:bookmarkStart w:id="33" w:name="_Toc435486376"/>
+      <w:bookmarkStart w:id="34" w:name="_Toc432071635"/>
+      <w:bookmarkStart w:id="35" w:name="_Toc442551915"/>
       <w:r>
         <w:t>5.1 A</w:t>
       </w:r>
-      <w:bookmarkEnd w:id="32"/>
-      <w:bookmarkEnd w:id="33"/>
+      <w:bookmarkEnd w:id="34"/>
+      <w:bookmarkEnd w:id="35"/>
     </w:p>
     <w:p>
       <w:pPr>
@@ -8017,11 +7993,11 @@
         <w:pStyle w:val="Heading1"/>
         <w:jc w:val="both"/>
       </w:pPr>
-      <w:bookmarkStart w:id="34" w:name="_Toc435486377"/>
+      <w:bookmarkStart w:id="36" w:name="_Toc442551916"/>
       <w:r>
         <w:t>Testing and Evaluation</w:t>
       </w:r>
-      <w:bookmarkEnd w:id="34"/>
+      <w:bookmarkEnd w:id="36"/>
     </w:p>
     <w:p>
       <w:pPr>
@@ -8034,13 +8010,13 @@
         <w:pStyle w:val="Heading2"/>
         <w:jc w:val="both"/>
       </w:pPr>
-      <w:bookmarkStart w:id="35" w:name="_Toc432071637"/>
-      <w:bookmarkStart w:id="36" w:name="_Toc435486378"/>
+      <w:bookmarkStart w:id="37" w:name="_Toc432071637"/>
+      <w:bookmarkStart w:id="38" w:name="_Toc442551917"/>
       <w:r>
         <w:t>6.1 A</w:t>
       </w:r>
-      <w:bookmarkEnd w:id="35"/>
-      <w:bookmarkEnd w:id="36"/>
+      <w:bookmarkEnd w:id="37"/>
+      <w:bookmarkEnd w:id="38"/>
     </w:p>
     <w:p>
       <w:pPr>
@@ -8179,7 +8155,7 @@
           <w:szCs w:val="48"/>
         </w:rPr>
       </w:pPr>
-      <w:bookmarkStart w:id="37" w:name="_Toc432071638"/>
+      <w:bookmarkStart w:id="39" w:name="_Toc432071638"/>
     </w:p>
     <w:p>
       <w:pPr>
@@ -8228,7 +8204,7 @@
         </w:rPr>
         <w:t>Chapter 7</w:t>
       </w:r>
-      <w:bookmarkEnd w:id="37"/>
+      <w:bookmarkEnd w:id="39"/>
     </w:p>
     <w:p>
       <w:pPr>
@@ -8246,11 +8222,11 @@
         <w:pStyle w:val="Heading1"/>
         <w:jc w:val="both"/>
       </w:pPr>
-      <w:bookmarkStart w:id="38" w:name="_Toc435486379"/>
+      <w:bookmarkStart w:id="40" w:name="_Toc442551918"/>
       <w:r>
         <w:t>Conclusions</w:t>
       </w:r>
-      <w:bookmarkEnd w:id="38"/>
+      <w:bookmarkEnd w:id="40"/>
     </w:p>
     <w:p>
       <w:pPr>
@@ -8263,16 +8239,16 @@
         <w:pStyle w:val="Heading2"/>
         <w:jc w:val="both"/>
       </w:pPr>
-      <w:bookmarkStart w:id="39" w:name="_Toc432071640"/>
-      <w:bookmarkStart w:id="40" w:name="_Toc435486380"/>
+      <w:bookmarkStart w:id="41" w:name="_Toc432071640"/>
+      <w:bookmarkStart w:id="42" w:name="_Toc442551919"/>
       <w:r>
         <w:t xml:space="preserve">7.1 </w:t>
       </w:r>
-      <w:bookmarkEnd w:id="39"/>
+      <w:bookmarkEnd w:id="41"/>
       <w:r>
         <w:t>A</w:t>
       </w:r>
-      <w:bookmarkEnd w:id="40"/>
+      <w:bookmarkEnd w:id="42"/>
     </w:p>
     <w:p>
       <w:pPr>
@@ -8503,7 +8479,7 @@
           <w:szCs w:val="48"/>
         </w:rPr>
       </w:pPr>
-      <w:bookmarkStart w:id="41" w:name="_Toc432071641"/>
+      <w:bookmarkStart w:id="43" w:name="_Toc432071641"/>
     </w:p>
     <w:p>
       <w:pPr>
@@ -8515,7 +8491,7 @@
         </w:rPr>
       </w:pPr>
     </w:p>
-    <w:bookmarkEnd w:id="41"/>
+    <w:bookmarkEnd w:id="43"/>
     <w:p>
       <w:pPr>
         <w:jc w:val="both"/>
@@ -8531,7 +8507,7 @@
           <w:szCs w:val="44"/>
         </w:rPr>
       </w:pPr>
-      <w:bookmarkStart w:id="42" w:name="_Toc435486381"/>
+      <w:bookmarkStart w:id="44" w:name="_Toc442551920"/>
       <w:r>
         <w:rPr>
           <w:rFonts w:cs="Times New Roman"/>
@@ -8540,7 +8516,7 @@
         </w:rPr>
         <w:t>References</w:t>
       </w:r>
-      <w:bookmarkEnd w:id="42"/>
+      <w:bookmarkEnd w:id="44"/>
     </w:p>
     <w:p>
       <w:pPr>
@@ -8588,21 +8564,8 @@
       <w:r>
         <w:t xml:space="preserve">] </w:t>
       </w:r>
-      <w:proofErr w:type="spellStart"/>
-      <w:r>
-        <w:t>Chuan</w:t>
-      </w:r>
-      <w:proofErr w:type="spellEnd"/>
-      <w:r>
-        <w:t xml:space="preserve">, C. H., Regina, E., &amp; </w:t>
-      </w:r>
-      <w:proofErr w:type="spellStart"/>
-      <w:r>
-        <w:t>Guardino</w:t>
-      </w:r>
-      <w:proofErr w:type="spellEnd"/>
-      <w:r>
-        <w:t>, C. (2014, December). American Sign Language Recognition Using Leap Motion Sensor. In Machine Learning and Applications (ICMLA), 2014 13th International Co</w:t>
+      <w:r>
+        <w:t>Chuan, C. H., Regina, E., &amp; Guardino, C. (2014, December). American Sign Language Recognition Using Leap Motion Sensor. In Machine Learning and Applications (ICMLA), 2014 13th International Co</w:t>
       </w:r>
       <w:r>
         <w:t>nference on (pp. 541-544). IEEE, 2014.</w:t>
@@ -8613,26 +8576,10 @@
         <w:jc w:val="both"/>
       </w:pPr>
       <w:r>
-        <w:t xml:space="preserve">[3] </w:t>
-      </w:r>
-      <w:proofErr w:type="spellStart"/>
-      <w:r>
-        <w:t>Etherington</w:t>
-      </w:r>
-      <w:proofErr w:type="spellEnd"/>
-      <w:r>
-        <w:t>, D. (2013, April</w:t>
-      </w:r>
-      <w:r>
-        <w:t xml:space="preserve">). Leap Motion Controller Ship Date Delayed </w:t>
-      </w:r>
-      <w:proofErr w:type="gramStart"/>
-      <w:r>
-        <w:t>Until</w:t>
-      </w:r>
-      <w:proofErr w:type="gramEnd"/>
-      <w:r>
-        <w:t xml:space="preserve"> July 22, Due To A Need For A Larger, Longer Beta Test. </w:t>
+        <w:t>[3] Etherington, D. (2013, April</w:t>
+      </w:r>
+      <w:r>
+        <w:t xml:space="preserve">). Leap Motion Controller Ship Date Delayed Until July 22, Due To A Need For A Larger, Longer Beta Test. </w:t>
       </w:r>
       <w:r>
         <w:t xml:space="preserve">Website, </w:t>
@@ -8660,15 +8607,7 @@
         <w:t>4</w:t>
       </w:r>
       <w:r>
-        <w:t xml:space="preserve">] </w:t>
-      </w:r>
-      <w:proofErr w:type="spellStart"/>
-      <w:r>
-        <w:t>LeapMotion</w:t>
-      </w:r>
-      <w:proofErr w:type="spellEnd"/>
-      <w:r>
-        <w:t xml:space="preserve">. (2014) Leap Motion V2 Tracking Now in Public Developer Beta. Website, </w:t>
+        <w:t xml:space="preserve">] LeapMotion. (2014) Leap Motion V2 Tracking Now in Public Developer Beta. Website, </w:t>
       </w:r>
       <w:hyperlink r:id="rId18" w:history="1">
         <w:r>
@@ -8692,29 +8631,8 @@
       <w:r>
         <w:t xml:space="preserve">] </w:t>
       </w:r>
-      <w:proofErr w:type="spellStart"/>
-      <w:r>
-        <w:t>Mohandes</w:t>
-      </w:r>
-      <w:proofErr w:type="spellEnd"/>
-      <w:r>
-        <w:t xml:space="preserve">, M., </w:t>
-      </w:r>
-      <w:proofErr w:type="spellStart"/>
-      <w:r>
-        <w:t>Aliyu</w:t>
-      </w:r>
-      <w:proofErr w:type="spellEnd"/>
-      <w:r>
-        <w:t xml:space="preserve">, S., &amp; </w:t>
-      </w:r>
-      <w:proofErr w:type="spellStart"/>
-      <w:r>
-        <w:t>Deriche</w:t>
-      </w:r>
-      <w:proofErr w:type="spellEnd"/>
-      <w:r>
-        <w:t>, M. (2014, June). Arabic sign language recognition using the leap motion controller. In Industrial Electronics (ISIE), 2014 IEEE 23rd International Symposium on (pp. 960-965). IEEE. Chicago</w:t>
+      <w:r>
+        <w:t>Mohandes, M., Aliyu, S., &amp; Deriche, M. (2014, June). Arabic sign language recognition using the leap motion controller. In Industrial Electronics (ISIE), 2014 IEEE 23rd International Symposium on (pp. 960-965). IEEE. Chicago</w:t>
       </w:r>
       <w:r>
         <w:t>, 2014.</w:t>
@@ -8824,7 +8742,6 @@
         </w:rPr>
         <w:t xml:space="preserve">raullo, J., &amp; Carter, L. (2013) </w:t>
       </w:r>
-      <w:proofErr w:type="gramStart"/>
       <w:r>
         <w:rPr>
           <w:rFonts w:eastAsia="Times New Roman" w:cs="Times New Roman"/>
@@ -8832,17 +8749,7 @@
           <w:szCs w:val="24"/>
           <w:lang w:eastAsia="en-GB"/>
         </w:rPr>
-        <w:t>The</w:t>
-      </w:r>
-      <w:proofErr w:type="gramEnd"/>
-      <w:r>
-        <w:rPr>
-          <w:rFonts w:eastAsia="Times New Roman" w:cs="Times New Roman"/>
-          <w:color w:val="222222"/>
-          <w:szCs w:val="24"/>
-          <w:lang w:eastAsia="en-GB"/>
-        </w:rPr>
-        <w:t xml:space="preserve"> leap motion controller: a view on sign language. In </w:t>
+        <w:t>The leap motion controller: a view on sign language. In </w:t>
       </w:r>
       <w:r>
         <w:rPr>
@@ -8919,15 +8826,7 @@
         <w:t>[10</w:t>
       </w:r>
       <w:r>
-        <w:t xml:space="preserve">] Vatavu R.D., Anthony L., &amp; </w:t>
-      </w:r>
-      <w:proofErr w:type="spellStart"/>
-      <w:r>
-        <w:t>Wobbrock</w:t>
-      </w:r>
-      <w:proofErr w:type="spellEnd"/>
-      <w:r>
-        <w:t xml:space="preserve"> J. O. (2012) Gestures as Point Clouds: A $P Recognizer for User Interface Prototypes. On line publication, University of Washington, </w:t>
+        <w:t xml:space="preserve">] Vatavu R.D., Anthony L., &amp; Wobbrock J. O. (2012) Gestures as Point Clouds: A $P Recognizer for User Interface Prototypes. On line publication, University of Washington, </w:t>
       </w:r>
       <w:hyperlink r:id="rId22" w:history="1">
         <w:r>
@@ -9061,15 +8960,7 @@
         <w:jc w:val="both"/>
       </w:pPr>
       <w:r>
-        <w:t xml:space="preserve">[13] </w:t>
-      </w:r>
-      <w:proofErr w:type="spellStart"/>
-      <w:r>
-        <w:t>Vos</w:t>
-      </w:r>
-      <w:proofErr w:type="spellEnd"/>
-      <w:r>
-        <w:t xml:space="preserve">, J. (2014) Leap Motion and JavaFX. Website, </w:t>
+        <w:t xml:space="preserve">[13] Vos, J. (2014) Leap Motion and JavaFX. Website, </w:t>
       </w:r>
       <w:hyperlink r:id="rId24" w:history="1">
         <w:r>
@@ -9123,23 +9014,7 @@
         <w:jc w:val="both"/>
       </w:pPr>
       <w:r>
-        <w:t xml:space="preserve">[15] </w:t>
-      </w:r>
-      <w:proofErr w:type="spellStart"/>
-      <w:r>
-        <w:t>LeapMotion</w:t>
-      </w:r>
-      <w:proofErr w:type="spellEnd"/>
-      <w:r>
-        <w:t xml:space="preserve">. (2015) Introducing </w:t>
-      </w:r>
-      <w:proofErr w:type="gramStart"/>
-      <w:r>
-        <w:t>The</w:t>
-      </w:r>
-      <w:proofErr w:type="gramEnd"/>
-      <w:r>
-        <w:t xml:space="preserve"> Skeletal Tracking Model. Website, </w:t>
+        <w:t xml:space="preserve">[15] LeapMotion. (2015) Introducing The Skeletal Tracking Model. Website, </w:t>
       </w:r>
       <w:hyperlink r:id="rId26" w:history="1">
         <w:r>
@@ -9230,7 +9105,7 @@
           <w:rPr>
             <w:noProof/>
           </w:rPr>
-          <w:t>6</w:t>
+          <w:t>1</w:t>
         </w:r>
         <w:r>
           <w:rPr>
@@ -11878,7 +11753,7 @@
 </file>
 
 <file path=customXml/itemProps1.xml><?xml version="1.0" encoding="utf-8"?>
-<ds:datastoreItem xmlns:ds="http://schemas.openxmlformats.org/officeDocument/2006/customXml" ds:itemID="{5BBBE0D5-6C20-4176-BF64-35E67CAF6BB3}">
+<ds:datastoreItem xmlns:ds="http://schemas.openxmlformats.org/officeDocument/2006/customXml" ds:itemID="{CB2698D1-97D8-4670-8A55-DF9CC870D4BF}">
   <ds:schemaRefs>
     <ds:schemaRef ds:uri="http://schemas.openxmlformats.org/officeDocument/2006/bibliography"/>
   </ds:schemaRefs>

</xml_diff>

<commit_message>
Added gesture sets, updated report, tweaked code
</commit_message>
<xml_diff>
--- a/SCC Project.docx
+++ b/SCC Project.docx
@@ -144,8 +144,6 @@
           <w:docGrid w:linePitch="360"/>
         </w:sectPr>
       </w:pPr>
-      <w:bookmarkStart w:id="0" w:name="_GoBack"/>
-      <w:bookmarkEnd w:id="0"/>
     </w:p>
     <w:sdt>
       <w:sdtPr>
@@ -2887,13 +2885,13 @@
         <w:pStyle w:val="Heading1"/>
         <w:jc w:val="both"/>
       </w:pPr>
-      <w:bookmarkStart w:id="1" w:name="_Toc432071623"/>
-      <w:bookmarkStart w:id="2" w:name="_Toc442749170"/>
+      <w:bookmarkStart w:id="0" w:name="_Toc432071623"/>
+      <w:bookmarkStart w:id="1" w:name="_Toc442749170"/>
       <w:r>
         <w:t>Introduction</w:t>
       </w:r>
+      <w:bookmarkEnd w:id="0"/>
       <w:bookmarkEnd w:id="1"/>
-      <w:bookmarkEnd w:id="2"/>
     </w:p>
     <w:p>
       <w:pPr>
@@ -2911,7 +2909,7 @@
           <w:szCs w:val="32"/>
         </w:rPr>
       </w:pPr>
-      <w:bookmarkStart w:id="3" w:name="_Toc442749171"/>
+      <w:bookmarkStart w:id="2" w:name="_Toc442749171"/>
       <w:r>
         <w:rPr>
           <w:rFonts w:cs="Times New Roman"/>
@@ -2920,7 +2918,7 @@
         </w:rPr>
         <w:t>1.1 Motivation</w:t>
       </w:r>
-      <w:bookmarkEnd w:id="3"/>
+      <w:bookmarkEnd w:id="2"/>
     </w:p>
     <w:p>
       <w:pPr>
@@ -3179,8 +3177,8 @@
           <w:szCs w:val="32"/>
         </w:rPr>
       </w:pPr>
-      <w:bookmarkStart w:id="4" w:name="_Toc432071625"/>
-      <w:bookmarkStart w:id="5" w:name="_Toc442749172"/>
+      <w:bookmarkStart w:id="3" w:name="_Toc432071625"/>
+      <w:bookmarkStart w:id="4" w:name="_Toc442749172"/>
       <w:r>
         <w:rPr>
           <w:rFonts w:cs="Times New Roman"/>
@@ -3189,7 +3187,7 @@
         </w:rPr>
         <w:t xml:space="preserve">1.2 </w:t>
       </w:r>
-      <w:bookmarkEnd w:id="4"/>
+      <w:bookmarkEnd w:id="3"/>
       <w:r>
         <w:rPr>
           <w:rFonts w:cs="Times New Roman"/>
@@ -3198,7 +3196,7 @@
         </w:rPr>
         <w:t>Aims</w:t>
       </w:r>
-      <w:bookmarkEnd w:id="5"/>
+      <w:bookmarkEnd w:id="4"/>
     </w:p>
     <w:p>
       <w:pPr>
@@ -3403,8 +3401,8 @@
           <w:szCs w:val="32"/>
         </w:rPr>
       </w:pPr>
-      <w:bookmarkStart w:id="6" w:name="_Toc432071626"/>
-      <w:bookmarkStart w:id="7" w:name="_Toc442749173"/>
+      <w:bookmarkStart w:id="5" w:name="_Toc432071626"/>
+      <w:bookmarkStart w:id="6" w:name="_Toc442749173"/>
       <w:r>
         <w:rPr>
           <w:rFonts w:cs="Times New Roman"/>
@@ -3413,7 +3411,7 @@
         </w:rPr>
         <w:t xml:space="preserve">1.3 </w:t>
       </w:r>
-      <w:bookmarkEnd w:id="6"/>
+      <w:bookmarkEnd w:id="5"/>
       <w:r>
         <w:rPr>
           <w:rFonts w:cs="Times New Roman"/>
@@ -3430,7 +3428,7 @@
         </w:rPr>
         <w:t>verview</w:t>
       </w:r>
-      <w:bookmarkEnd w:id="7"/>
+      <w:bookmarkEnd w:id="6"/>
     </w:p>
     <w:p>
       <w:pPr>
@@ -3925,13 +3923,13 @@
         <w:pStyle w:val="Heading1"/>
         <w:jc w:val="both"/>
       </w:pPr>
-      <w:bookmarkStart w:id="8" w:name="_Toc432071627"/>
-      <w:bookmarkStart w:id="9" w:name="_Toc442749174"/>
+      <w:bookmarkStart w:id="7" w:name="_Toc432071627"/>
+      <w:bookmarkStart w:id="8" w:name="_Toc442749174"/>
       <w:r>
         <w:t>Background</w:t>
       </w:r>
+      <w:bookmarkEnd w:id="7"/>
       <w:bookmarkEnd w:id="8"/>
-      <w:bookmarkEnd w:id="9"/>
     </w:p>
     <w:p>
       <w:pPr>
@@ -3947,15 +3945,15 @@
         <w:pStyle w:val="Heading2"/>
         <w:jc w:val="both"/>
       </w:pPr>
+      <w:bookmarkStart w:id="9" w:name="_Toc442749175"/>
       <w:bookmarkStart w:id="10" w:name="_Toc432071628"/>
-      <w:bookmarkStart w:id="11" w:name="_Toc442749175"/>
       <w:r>
         <w:t xml:space="preserve">2.1 </w:t>
       </w:r>
       <w:r>
         <w:t>Leap Motion</w:t>
       </w:r>
-      <w:bookmarkEnd w:id="11"/>
+      <w:bookmarkEnd w:id="9"/>
     </w:p>
     <w:p>
       <w:pPr>
@@ -4147,7 +4145,7 @@
         <w:pStyle w:val="Heading2"/>
         <w:jc w:val="both"/>
       </w:pPr>
-      <w:bookmarkStart w:id="12" w:name="_Toc442749176"/>
+      <w:bookmarkStart w:id="11" w:name="_Toc442749176"/>
       <w:r>
         <w:t>2.</w:t>
       </w:r>
@@ -4169,6 +4167,143 @@
       <w:r>
         <w:t>Education</w:t>
       </w:r>
+      <w:bookmarkEnd w:id="11"/>
+    </w:p>
+    <w:p>
+      <w:pPr>
+        <w:jc w:val="both"/>
+      </w:pPr>
+      <w:r>
+        <w:t>BSL courses</w:t>
+      </w:r>
+      <w:r>
+        <w:t xml:space="preserve"> such as those offered by </w:t>
+      </w:r>
+      <w:r>
+        <w:t xml:space="preserve">the nationally accredited </w:t>
+      </w:r>
+      <w:r>
+        <w:t>Signature</w:t>
+      </w:r>
+      <w:r>
+        <w:t xml:space="preserve"> [10</w:t>
+      </w:r>
+      <w:r>
+        <w:t>]</w:t>
+      </w:r>
+      <w:r>
+        <w:t xml:space="preserve"> </w:t>
+      </w:r>
+      <w:r>
+        <w:t>award</w:t>
+      </w:r>
+      <w:r>
+        <w:t xml:space="preserve"> a number of qualifications ranging from ‘Level 1’ to ‘Level 6’, with each level representing an incrementing complexity of </w:t>
+      </w:r>
+      <w:r>
+        <w:t>known vocabulary</w:t>
+      </w:r>
+      <w:r>
+        <w:t xml:space="preserve"> required</w:t>
+      </w:r>
+      <w:r>
+        <w:t xml:space="preserve"> in order</w:t>
+      </w:r>
+      <w:r>
+        <w:t xml:space="preserve"> to </w:t>
+      </w:r>
+      <w:r>
+        <w:t>qualify.</w:t>
+      </w:r>
+      <w:r>
+        <w:t xml:space="preserve"> </w:t>
+      </w:r>
+      <w:r>
+        <w:t xml:space="preserve">Each level’s accompanying qualification is composed of a number of modules, each of which focus on a particular subtopic e.g. ‘BSL conversational skills’ and ‘Understand varied British Sign Language in a range of work and social situations’. </w:t>
+      </w:r>
+      <w:r>
+        <w:t>All</w:t>
+      </w:r>
+      <w:r>
+        <w:t xml:space="preserve"> of these modules include guided contact time as well as additional work intended for private </w:t>
+      </w:r>
+      <w:r>
+        <w:t>study.</w:t>
+      </w:r>
+      <w:r>
+        <w:t xml:space="preserve"> There is also an accredited online learning resource available for an additional cost.</w:t>
+      </w:r>
+    </w:p>
+    <w:p>
+      <w:pPr>
+        <w:jc w:val="both"/>
+      </w:pPr>
+      <w:r>
+        <w:t xml:space="preserve">The problem with this current system is that new users are incredibly reliant on their tutor for guidance – online resources help but only to a certain degree, users often need reassurance that they are performing gestures correctly and the instant feedback provided by the proposed software would do just that. In turn this </w:t>
+      </w:r>
+      <w:r>
+        <w:t>would benefit both the students taking these courses and the sch</w:t>
+      </w:r>
+      <w:r>
+        <w:t>ools offering them. The use of the low-cost</w:t>
+      </w:r>
+      <w:r>
+        <w:t xml:space="preserve"> Leap Motion </w:t>
+      </w:r>
+      <w:r>
+        <w:t>could hence be used as</w:t>
+      </w:r>
+      <w:r>
+        <w:t xml:space="preserve"> an additional resource to augment the user’s understanding of the BSL </w:t>
+      </w:r>
+      <w:r>
+        <w:t xml:space="preserve">in both </w:t>
+      </w:r>
+      <w:r>
+        <w:t>tutor guid</w:t>
+      </w:r>
+      <w:r>
+        <w:t>ed</w:t>
+      </w:r>
+      <w:r>
+        <w:t xml:space="preserve"> learning hours</w:t>
+      </w:r>
+      <w:r>
+        <w:t xml:space="preserve"> and </w:t>
+      </w:r>
+      <w:r>
+        <w:t xml:space="preserve">private study. </w:t>
+      </w:r>
+      <w:r>
+        <w:t xml:space="preserve"> </w:t>
+      </w:r>
+      <w:r>
+        <w:t xml:space="preserve">  </w:t>
+      </w:r>
+    </w:p>
+    <w:p>
+      <w:pPr>
+        <w:jc w:val="both"/>
+      </w:pPr>
+    </w:p>
+    <w:p>
+      <w:pPr>
+        <w:pStyle w:val="Heading2"/>
+        <w:jc w:val="both"/>
+      </w:pPr>
+      <w:bookmarkStart w:id="12" w:name="_Toc442749177"/>
+      <w:r>
+        <w:t>2.</w:t>
+      </w:r>
+      <w:r>
+        <w:t>3</w:t>
+      </w:r>
+      <w:r>
+        <w:t xml:space="preserve"> </w:t>
+      </w:r>
+      <w:r>
+        <w:t>Gesture Recognition</w:t>
+      </w:r>
       <w:bookmarkEnd w:id="12"/>
     </w:p>
     <w:p>
@@ -4176,241 +4311,104 @@
         <w:jc w:val="both"/>
       </w:pPr>
       <w:r>
-        <w:t>BSL courses</w:t>
-      </w:r>
-      <w:r>
-        <w:t xml:space="preserve"> such as those offered by </w:t>
-      </w:r>
-      <w:r>
-        <w:t xml:space="preserve">the nationally accredited </w:t>
-      </w:r>
-      <w:r>
-        <w:t>Signature</w:t>
-      </w:r>
-      <w:r>
-        <w:t xml:space="preserve"> [10</w:t>
-      </w:r>
-      <w:r>
-        <w:t>]</w:t>
+        <w:t xml:space="preserve">Probably the </w:t>
+      </w:r>
+      <w:r>
+        <w:t xml:space="preserve">most important </w:t>
+      </w:r>
+      <w:r>
+        <w:t xml:space="preserve">aspect </w:t>
+      </w:r>
+      <w:r>
+        <w:t>of the system is its gesture recognition</w:t>
       </w:r>
       <w:r>
         <w:t xml:space="preserve"> </w:t>
       </w:r>
       <w:r>
-        <w:t>award</w:t>
-      </w:r>
-      <w:r>
-        <w:t xml:space="preserve"> a number of qualifications ranging from ‘Level 1’ to ‘Level 6’, with each level representing an incrementing complexity of </w:t>
-      </w:r>
-      <w:r>
-        <w:t>known vocabulary</w:t>
-      </w:r>
-      <w:r>
-        <w:t xml:space="preserve"> required</w:t>
-      </w:r>
-      <w:r>
-        <w:t xml:space="preserve"> in order</w:t>
-      </w:r>
-      <w:r>
-        <w:t xml:space="preserve"> to </w:t>
-      </w:r>
-      <w:r>
-        <w:t>qualify.</w:t>
+        <w:t xml:space="preserve">– as we’re dealing </w:t>
+      </w:r>
+      <w:r>
+        <w:t>with data in real time, a suitable algorithm should</w:t>
+      </w:r>
+      <w:r>
+        <w:t xml:space="preserve"> calculate </w:t>
+      </w:r>
+      <w:r>
+        <w:t xml:space="preserve">match </w:t>
+      </w:r>
+      <w:r>
+        <w:t xml:space="preserve">results </w:t>
+      </w:r>
+      <w:r>
+        <w:t xml:space="preserve">on the </w:t>
+      </w:r>
+      <w:r>
+        <w:t>fly wit</w:t>
+      </w:r>
+      <w:r>
+        <w:t>hout causing delay or otherwise</w:t>
+      </w:r>
+      <w:r>
+        <w:t xml:space="preserve"> affecting the user</w:t>
+      </w:r>
+      <w:r>
+        <w:t xml:space="preserve"> when the application is running</w:t>
+      </w:r>
+      <w:r>
+        <w:t>. Most approaches apply som</w:t>
+      </w:r>
+      <w:r>
+        <w:t xml:space="preserve">e form of machine learning on the Leap Motion frame data, or a specific subset of it. </w:t>
+      </w:r>
+      <w:r>
+        <w:t xml:space="preserve">Generally it’s difficult to say with certainty that one algorithm is better than any other </w:t>
+      </w:r>
+      <w:proofErr w:type="spellStart"/>
+      <w:r>
+        <w:t>other</w:t>
+      </w:r>
+      <w:proofErr w:type="spellEnd"/>
+      <w:r>
+        <w:t xml:space="preserve"> due to the variance of testing conditions, input data etc. </w:t>
+      </w:r>
+      <w:r>
+        <w:t>S</w:t>
+      </w:r>
+      <w:r>
+        <w:t xml:space="preserve">ome feasible examples are </w:t>
+      </w:r>
+      <w:r>
+        <w:t>shown below.</w:t>
       </w:r>
       <w:r>
         <w:t xml:space="preserve"> </w:t>
       </w:r>
-      <w:r>
-        <w:t xml:space="preserve">Each level’s accompanying qualification is composed of a number of modules, each of which focus on a particular subtopic e.g. ‘BSL conversational skills’ and ‘Understand varied British Sign Language in a range of work and social situations’. </w:t>
-      </w:r>
-      <w:r>
-        <w:t>All</w:t>
-      </w:r>
-      <w:r>
-        <w:t xml:space="preserve"> of these modules include guided contact time as well as additional work intended for private </w:t>
-      </w:r>
-      <w:r>
-        <w:t>study.</w:t>
-      </w:r>
-      <w:r>
-        <w:t xml:space="preserve"> There is also an accredited online learning resource available for an additional cost.</w:t>
-      </w:r>
-    </w:p>
-    <w:p>
-      <w:pPr>
-        <w:jc w:val="both"/>
-      </w:pPr>
-      <w:r>
-        <w:t xml:space="preserve">The problem with this current system is that new users are incredibly reliant on their tutor for guidance – online resources help but only to a certain degree, users often need reassurance that they are performing gestures correctly and the instant feedback provided by the proposed software would do just that. In turn this </w:t>
-      </w:r>
-      <w:r>
-        <w:t>would benefit both the students taking these courses and the sch</w:t>
-      </w:r>
-      <w:r>
-        <w:t>ools offering them. The use of the low-cost</w:t>
-      </w:r>
-      <w:r>
-        <w:t xml:space="preserve"> Leap Motion </w:t>
-      </w:r>
-      <w:r>
-        <w:t>could hence be used as</w:t>
-      </w:r>
-      <w:r>
-        <w:t xml:space="preserve"> an additional resource to augment the user’s understanding of the BSL </w:t>
-      </w:r>
-      <w:r>
-        <w:t xml:space="preserve">in both </w:t>
-      </w:r>
-      <w:r>
-        <w:t>tutor guid</w:t>
-      </w:r>
-      <w:r>
-        <w:t>ed</w:t>
-      </w:r>
-      <w:r>
-        <w:t xml:space="preserve"> learning hours</w:t>
-      </w:r>
-      <w:r>
-        <w:t xml:space="preserve"> and </w:t>
-      </w:r>
-      <w:r>
-        <w:t xml:space="preserve">private study. </w:t>
-      </w:r>
-      <w:r>
-        <w:t xml:space="preserve"> </w:t>
-      </w:r>
-      <w:r>
-        <w:t xml:space="preserve">  </w:t>
-      </w:r>
-    </w:p>
-    <w:p>
-      <w:pPr>
-        <w:jc w:val="both"/>
-      </w:pPr>
-    </w:p>
-    <w:p>
-      <w:pPr>
-        <w:pStyle w:val="Heading2"/>
-        <w:jc w:val="both"/>
-      </w:pPr>
-      <w:bookmarkStart w:id="13" w:name="_Toc442749177"/>
-      <w:r>
-        <w:t>2.</w:t>
+    </w:p>
+    <w:p>
+      <w:pPr>
+        <w:jc w:val="both"/>
+      </w:pPr>
+    </w:p>
+    <w:p>
+      <w:pPr>
+        <w:pStyle w:val="Heading4"/>
+        <w:jc w:val="both"/>
+      </w:pPr>
+      <w:bookmarkStart w:id="13" w:name="_Toc442749178"/>
+      <w:r>
+        <w:t>2</w:t>
+      </w:r>
+      <w:r>
+        <w:t>.</w:t>
       </w:r>
       <w:r>
         <w:t>3</w:t>
       </w:r>
       <w:r>
-        <w:t xml:space="preserve"> </w:t>
-      </w:r>
-      <w:r>
-        <w:t>Gesture Recognition</w:t>
+        <w:t>.1 Dynamic Time Warping</w:t>
       </w:r>
       <w:bookmarkEnd w:id="13"/>
-    </w:p>
-    <w:p>
-      <w:pPr>
-        <w:jc w:val="both"/>
-      </w:pPr>
-      <w:r>
-        <w:t xml:space="preserve">Probably the </w:t>
-      </w:r>
-      <w:r>
-        <w:t xml:space="preserve">most important </w:t>
-      </w:r>
-      <w:r>
-        <w:t xml:space="preserve">aspect </w:t>
-      </w:r>
-      <w:r>
-        <w:t>of the system is its gesture recognition</w:t>
-      </w:r>
-      <w:r>
-        <w:t xml:space="preserve"> </w:t>
-      </w:r>
-      <w:r>
-        <w:t xml:space="preserve">– as we’re dealing </w:t>
-      </w:r>
-      <w:r>
-        <w:t>with data in real time, a suitable algorithm should</w:t>
-      </w:r>
-      <w:r>
-        <w:t xml:space="preserve"> calculate </w:t>
-      </w:r>
-      <w:r>
-        <w:t xml:space="preserve">match </w:t>
-      </w:r>
-      <w:r>
-        <w:t xml:space="preserve">results </w:t>
-      </w:r>
-      <w:r>
-        <w:t xml:space="preserve">on the </w:t>
-      </w:r>
-      <w:r>
-        <w:t>fly wit</w:t>
-      </w:r>
-      <w:r>
-        <w:t>hout causing delay or otherwise</w:t>
-      </w:r>
-      <w:r>
-        <w:t xml:space="preserve"> affecting the user</w:t>
-      </w:r>
-      <w:r>
-        <w:t xml:space="preserve"> when the application is running</w:t>
-      </w:r>
-      <w:r>
-        <w:t>. Most approaches apply som</w:t>
-      </w:r>
-      <w:r>
-        <w:t xml:space="preserve">e form of machine learning on the Leap Motion frame data, or a specific subset of it. </w:t>
-      </w:r>
-      <w:r>
-        <w:t xml:space="preserve">Generally it’s difficult to say with certainty that one algorithm is better than any other </w:t>
-      </w:r>
-      <w:proofErr w:type="spellStart"/>
-      <w:r>
-        <w:t>other</w:t>
-      </w:r>
-      <w:proofErr w:type="spellEnd"/>
-      <w:r>
-        <w:t xml:space="preserve"> due to the variance of testing conditions, input data etc. </w:t>
-      </w:r>
-      <w:r>
-        <w:t>S</w:t>
-      </w:r>
-      <w:r>
-        <w:t xml:space="preserve">ome feasible examples are </w:t>
-      </w:r>
-      <w:r>
-        <w:t>shown below.</w:t>
-      </w:r>
-      <w:r>
-        <w:t xml:space="preserve"> </w:t>
-      </w:r>
-    </w:p>
-    <w:p>
-      <w:pPr>
-        <w:jc w:val="both"/>
-      </w:pPr>
-    </w:p>
-    <w:p>
-      <w:pPr>
-        <w:pStyle w:val="Heading4"/>
-        <w:jc w:val="both"/>
-      </w:pPr>
-      <w:bookmarkStart w:id="14" w:name="_Toc442749178"/>
-      <w:r>
-        <w:t>2</w:t>
-      </w:r>
-      <w:r>
-        <w:t>.</w:t>
-      </w:r>
-      <w:r>
-        <w:t>3</w:t>
-      </w:r>
-      <w:r>
-        <w:t>.1 Dynamic Time Warping</w:t>
-      </w:r>
-      <w:bookmarkEnd w:id="14"/>
     </w:p>
     <w:p>
       <w:pPr>
@@ -4506,7 +4504,7 @@
         <w:pStyle w:val="Heading4"/>
         <w:jc w:val="both"/>
       </w:pPr>
-      <w:bookmarkStart w:id="15" w:name="_Toc442749179"/>
+      <w:bookmarkStart w:id="14" w:name="_Toc442749179"/>
       <w:r>
         <w:t>2</w:t>
       </w:r>
@@ -4519,6 +4517,65 @@
       <w:r>
         <w:t>.2 K-Nearest Neighbour &amp; Support Vector Machines</w:t>
       </w:r>
+      <w:bookmarkEnd w:id="14"/>
+    </w:p>
+    <w:p>
+      <w:pPr>
+        <w:jc w:val="both"/>
+      </w:pPr>
+      <w:r>
+        <w:t xml:space="preserve">K-Nearest Neighbour (KNN) and Support Vector Machines (SVM) </w:t>
+      </w:r>
+      <w:r>
+        <w:t xml:space="preserve">were proposed by </w:t>
+      </w:r>
+      <w:proofErr w:type="spellStart"/>
+      <w:r>
+        <w:t>Chuan</w:t>
+      </w:r>
+      <w:proofErr w:type="spellEnd"/>
+      <w:r>
+        <w:t>, et al [2</w:t>
+      </w:r>
+      <w:r>
+        <w:t>]</w:t>
+      </w:r>
+      <w:r>
+        <w:t xml:space="preserve"> as recognition algorithms for the American Sign Language using the Leap Motion. Tests were carried out using the 26 letters of the alphabet - results showed a recognition accuracy rate of 72.78% and 79.83% for the two methods, respectively. The authors mention some possible reasons for the low accuracy with both algorithms; compared with the BSL alphabet, the ASL is signed using only one hand – as a result some letter representations are very close to one another which led to misclassifications of the Leap Motion data. </w:t>
+      </w:r>
+      <w:r>
+        <w:t>The use of BSL with these methods could show improved results as all of its gestures require two hands to perform</w:t>
+      </w:r>
+      <w:r>
+        <w:t xml:space="preserve"> and are therefore</w:t>
+      </w:r>
+      <w:r>
+        <w:t xml:space="preserve"> more varied. </w:t>
+      </w:r>
+    </w:p>
+    <w:p>
+      <w:pPr>
+        <w:jc w:val="both"/>
+      </w:pPr>
+    </w:p>
+    <w:p>
+      <w:pPr>
+        <w:pStyle w:val="Heading4"/>
+        <w:jc w:val="both"/>
+      </w:pPr>
+      <w:bookmarkStart w:id="15" w:name="_Toc442749180"/>
+      <w:r>
+        <w:t>2</w:t>
+      </w:r>
+      <w:r>
+        <w:t>.</w:t>
+      </w:r>
+      <w:r>
+        <w:t>3</w:t>
+      </w:r>
+      <w:r>
+        <w:t>.3 Hidden Markov Models</w:t>
+      </w:r>
       <w:bookmarkEnd w:id="15"/>
     </w:p>
     <w:p>
@@ -4526,33 +4583,105 @@
         <w:jc w:val="both"/>
       </w:pPr>
       <w:r>
-        <w:t xml:space="preserve">K-Nearest Neighbour (KNN) and Support Vector Machines (SVM) </w:t>
-      </w:r>
-      <w:r>
-        <w:t xml:space="preserve">were proposed by </w:t>
-      </w:r>
-      <w:proofErr w:type="spellStart"/>
-      <w:r>
-        <w:t>Chuan</w:t>
-      </w:r>
-      <w:proofErr w:type="spellEnd"/>
-      <w:r>
-        <w:t>, et al [2</w:t>
-      </w:r>
-      <w:r>
-        <w:t>]</w:t>
-      </w:r>
-      <w:r>
-        <w:t xml:space="preserve"> as recognition algorithms for the American Sign Language using the Leap Motion. Tests were carried out using the 26 letters of the alphabet - results showed a recognition accuracy rate of 72.78% and 79.83% for the two methods, respectively. The authors mention some possible reasons for the low accuracy with both algorithms; compared with the BSL alphabet, the ASL is signed using only one hand – as a result some letter representations are very close to one another which led to misclassifications of the Leap Motion data. </w:t>
-      </w:r>
-      <w:r>
-        <w:t>The use of BSL with these methods could show improved results as all of its gestures require two hands to perform</w:t>
-      </w:r>
-      <w:r>
-        <w:t xml:space="preserve"> and are therefore</w:t>
-      </w:r>
-      <w:r>
-        <w:t xml:space="preserve"> more varied. </w:t>
+        <w:t xml:space="preserve">Markov </w:t>
+      </w:r>
+      <w:r>
+        <w:t>models,</w:t>
+      </w:r>
+      <w:r>
+        <w:t xml:space="preserve"> in particular Hidden Markov Models</w:t>
+      </w:r>
+      <w:r>
+        <w:t xml:space="preserve"> (HMM)</w:t>
+      </w:r>
+      <w:r>
+        <w:t>,</w:t>
+      </w:r>
+      <w:r>
+        <w:t xml:space="preserve"> </w:t>
+      </w:r>
+      <w:r>
+        <w:t xml:space="preserve">are generally known for their use in pattern matching algorithms for speech recognition or typing prediction. </w:t>
+      </w:r>
+      <w:r>
+        <w:t xml:space="preserve">A Markov model is a network of states with each state being connected to another with a specific weight or probability. In a </w:t>
+      </w:r>
+      <w:r>
+        <w:t>Markov model</w:t>
+      </w:r>
+      <w:r>
+        <w:t xml:space="preserve"> </w:t>
+      </w:r>
+      <w:r>
+        <w:t xml:space="preserve">based system </w:t>
+      </w:r>
+      <w:r>
+        <w:t xml:space="preserve">the future state of the system is only dependant on its current state and the probability of </w:t>
+      </w:r>
+      <w:r>
+        <w:t xml:space="preserve">the </w:t>
+      </w:r>
+      <w:r>
+        <w:t xml:space="preserve">states </w:t>
+      </w:r>
+      <w:r>
+        <w:t>it’s</w:t>
+      </w:r>
+      <w:r>
+        <w:t xml:space="preserve"> linked to. </w:t>
+      </w:r>
+      <w:r>
+        <w:t xml:space="preserve">A HMM differs in that its state is partially obscured. An example of this could be found in a speech recognition system </w:t>
+      </w:r>
+      <w:r>
+        <w:t>where</w:t>
+      </w:r>
+      <w:r>
+        <w:t xml:space="preserve"> we </w:t>
+      </w:r>
+      <w:r>
+        <w:t>are</w:t>
+      </w:r>
+      <w:r>
+        <w:t xml:space="preserve"> able to observe a waveform of speech but the actual</w:t>
+      </w:r>
+      <w:r>
+        <w:t xml:space="preserve"> spoken words </w:t>
+      </w:r>
+      <w:r>
+        <w:t>is</w:t>
+      </w:r>
+      <w:r>
+        <w:t xml:space="preserve"> hidden</w:t>
+      </w:r>
+      <w:r>
+        <w:t xml:space="preserve">. This can be compared </w:t>
+      </w:r>
+      <w:r>
+        <w:t>to</w:t>
+      </w:r>
+      <w:r>
+        <w:t xml:space="preserve"> a gesture recognition system where</w:t>
+      </w:r>
+      <w:r>
+        <w:t xml:space="preserve"> we are given the movement data of a gesture but the actual intended gesture is hidden.</w:t>
+      </w:r>
+    </w:p>
+    <w:p>
+      <w:pPr>
+        <w:jc w:val="both"/>
+      </w:pPr>
+      <w:r>
+        <w:t>The use of a HMM was proposed by Chen [</w:t>
+      </w:r>
+      <w:r>
+        <w:t>1</w:t>
+      </w:r>
+      <w:r>
+        <w:t>] to suppo</w:t>
+      </w:r>
+      <w:r>
+        <w:t xml:space="preserve">rt 2D and 3D motion recognition, achieving recognition rates of 91.9% in user-dependant testing and 96.9% in user- independent testing. </w:t>
       </w:r>
     </w:p>
     <w:p>
@@ -4565,7 +4694,7 @@
         <w:pStyle w:val="Heading4"/>
         <w:jc w:val="both"/>
       </w:pPr>
-      <w:bookmarkStart w:id="16" w:name="_Toc442749180"/>
+      <w:bookmarkStart w:id="16" w:name="_Toc442749181"/>
       <w:r>
         <w:t>2</w:t>
       </w:r>
@@ -4576,140 +4705,9 @@
         <w:t>3</w:t>
       </w:r>
       <w:r>
-        <w:t>.3 Hidden Markov Models</w:t>
+        <w:t>.4 Artificial Neural Networks</w:t>
       </w:r>
       <w:bookmarkEnd w:id="16"/>
-    </w:p>
-    <w:p>
-      <w:pPr>
-        <w:jc w:val="both"/>
-      </w:pPr>
-      <w:r>
-        <w:t xml:space="preserve">Markov </w:t>
-      </w:r>
-      <w:r>
-        <w:t>models,</w:t>
-      </w:r>
-      <w:r>
-        <w:t xml:space="preserve"> in particular Hidden Markov Models</w:t>
-      </w:r>
-      <w:r>
-        <w:t xml:space="preserve"> (HMM)</w:t>
-      </w:r>
-      <w:r>
-        <w:t>,</w:t>
-      </w:r>
-      <w:r>
-        <w:t xml:space="preserve"> </w:t>
-      </w:r>
-      <w:r>
-        <w:t xml:space="preserve">are generally known for their use in pattern matching algorithms for speech recognition or typing prediction. </w:t>
-      </w:r>
-      <w:r>
-        <w:t xml:space="preserve">A Markov model is a network of states with each state being connected to another with a specific weight or probability. In a </w:t>
-      </w:r>
-      <w:r>
-        <w:t>Markov model</w:t>
-      </w:r>
-      <w:r>
-        <w:t xml:space="preserve"> </w:t>
-      </w:r>
-      <w:r>
-        <w:t xml:space="preserve">based system </w:t>
-      </w:r>
-      <w:r>
-        <w:t xml:space="preserve">the future state of the system is only dependant on its current state and the probability of </w:t>
-      </w:r>
-      <w:r>
-        <w:t xml:space="preserve">the </w:t>
-      </w:r>
-      <w:r>
-        <w:t xml:space="preserve">states </w:t>
-      </w:r>
-      <w:r>
-        <w:t>it’s</w:t>
-      </w:r>
-      <w:r>
-        <w:t xml:space="preserve"> linked to. </w:t>
-      </w:r>
-      <w:r>
-        <w:t xml:space="preserve">A HMM differs in that its state is partially obscured. An example of this could be found in a speech recognition system </w:t>
-      </w:r>
-      <w:r>
-        <w:t>where</w:t>
-      </w:r>
-      <w:r>
-        <w:t xml:space="preserve"> we </w:t>
-      </w:r>
-      <w:r>
-        <w:t>are</w:t>
-      </w:r>
-      <w:r>
-        <w:t xml:space="preserve"> able to observe a waveform of speech but the actual</w:t>
-      </w:r>
-      <w:r>
-        <w:t xml:space="preserve"> spoken words </w:t>
-      </w:r>
-      <w:r>
-        <w:t>is</w:t>
-      </w:r>
-      <w:r>
-        <w:t xml:space="preserve"> hidden</w:t>
-      </w:r>
-      <w:r>
-        <w:t xml:space="preserve">. This can be compared </w:t>
-      </w:r>
-      <w:r>
-        <w:t>to</w:t>
-      </w:r>
-      <w:r>
-        <w:t xml:space="preserve"> a gesture recognition system where</w:t>
-      </w:r>
-      <w:r>
-        <w:t xml:space="preserve"> we are given the movement data of a gesture but the actual intended gesture is hidden.</w:t>
-      </w:r>
-    </w:p>
-    <w:p>
-      <w:pPr>
-        <w:jc w:val="both"/>
-      </w:pPr>
-      <w:r>
-        <w:t>The use of a HMM was proposed by Chen [</w:t>
-      </w:r>
-      <w:r>
-        <w:t>1</w:t>
-      </w:r>
-      <w:r>
-        <w:t>] to suppo</w:t>
-      </w:r>
-      <w:r>
-        <w:t xml:space="preserve">rt 2D and 3D motion recognition, achieving recognition rates of 91.9% in user-dependant testing and 96.9% in user- independent testing. </w:t>
-      </w:r>
-    </w:p>
-    <w:p>
-      <w:pPr>
-        <w:jc w:val="both"/>
-      </w:pPr>
-    </w:p>
-    <w:p>
-      <w:pPr>
-        <w:pStyle w:val="Heading4"/>
-        <w:jc w:val="both"/>
-      </w:pPr>
-      <w:bookmarkStart w:id="17" w:name="_Toc442749181"/>
-      <w:r>
-        <w:t>2</w:t>
-      </w:r>
-      <w:r>
-        <w:t>.</w:t>
-      </w:r>
-      <w:r>
-        <w:t>3</w:t>
-      </w:r>
-      <w:r>
-        <w:t>.4 Artificial Neural Networks</w:t>
-      </w:r>
-      <w:bookmarkEnd w:id="17"/>
     </w:p>
     <w:p>
       <w:pPr>
@@ -4827,7 +4825,7 @@
           <w:szCs w:val="24"/>
         </w:rPr>
       </w:pPr>
-      <w:bookmarkStart w:id="18" w:name="_Toc442749182"/>
+      <w:bookmarkStart w:id="17" w:name="_Toc442749182"/>
       <w:r>
         <w:t>2</w:t>
       </w:r>
@@ -4848,149 +4846,358 @@
         </w:rPr>
         <w:t>$P Point-Cloud Recognizer</w:t>
       </w:r>
+      <w:bookmarkEnd w:id="17"/>
+    </w:p>
+    <w:p>
+      <w:pPr>
+        <w:jc w:val="both"/>
+      </w:pPr>
+      <w:r>
+        <w:t>The $P recognizer</w:t>
+      </w:r>
+      <w:r>
+        <w:t xml:space="preserve"> ($P)</w:t>
+      </w:r>
+      <w:r>
+        <w:t xml:space="preserve">, </w:t>
+      </w:r>
+      <w:r>
+        <w:t>designed</w:t>
+      </w:r>
+      <w:r>
+        <w:t xml:space="preserve"> by </w:t>
+      </w:r>
+      <w:proofErr w:type="spellStart"/>
+      <w:r>
+        <w:t>Wobbrock</w:t>
+      </w:r>
+      <w:proofErr w:type="spellEnd"/>
+      <w:r>
+        <w:t>,</w:t>
+      </w:r>
+      <w:r>
+        <w:t xml:space="preserve"> et al</w:t>
+      </w:r>
+      <w:r>
+        <w:t xml:space="preserve"> </w:t>
+      </w:r>
+      <w:r>
+        <w:t>[11</w:t>
+      </w:r>
+      <w:r>
+        <w:t>]</w:t>
+      </w:r>
+      <w:r>
+        <w:t>,</w:t>
+      </w:r>
+      <w:r>
+        <w:t xml:space="preserve"> is </w:t>
+      </w:r>
+      <w:r>
+        <w:t>an</w:t>
+      </w:r>
+      <w:r>
+        <w:t>other</w:t>
+      </w:r>
+      <w:r>
+        <w:t xml:space="preserve"> example </w:t>
+      </w:r>
+      <w:r>
+        <w:t xml:space="preserve">of a gesture </w:t>
+      </w:r>
+      <w:r>
+        <w:t xml:space="preserve">recognition algorithm. </w:t>
+      </w:r>
+      <w:r>
+        <w:t>As described in the</w:t>
+      </w:r>
+      <w:r>
+        <w:t xml:space="preserve"> </w:t>
+      </w:r>
+      <w:r>
+        <w:t>paper, the</w:t>
+      </w:r>
+      <w:r>
+        <w:t xml:space="preserve"> $P</w:t>
+      </w:r>
+      <w:r>
+        <w:t xml:space="preserve"> is “</w:t>
+      </w:r>
+      <w:r>
+        <w:t xml:space="preserve">a 2-D gesture recognizer </w:t>
+      </w:r>
+      <w:r>
+        <w:t xml:space="preserve">designed for rapid prototyping of gesture-based user </w:t>
+      </w:r>
+      <w:r>
+        <w:t xml:space="preserve">interfaces”. </w:t>
+      </w:r>
+      <w:r>
+        <w:t xml:space="preserve">The $P aims to overcome the </w:t>
+      </w:r>
+      <w:r>
+        <w:t>complex task of matching user gestures by instead treating them as groups or “clouds” of points and evaluating each one in turn.</w:t>
+      </w:r>
+      <w:r>
+        <w:t xml:space="preserve"> </w:t>
+      </w:r>
+      <w:r>
+        <w:t>Even the simplest of gestures</w:t>
+      </w:r>
+      <w:r>
+        <w:t xml:space="preserve"> </w:t>
+      </w:r>
+      <w:r>
+        <w:t xml:space="preserve">could be created in many different ways depending on </w:t>
+      </w:r>
+      <w:r>
+        <w:t xml:space="preserve">the properties of its strokes </w:t>
+      </w:r>
+      <w:r>
+        <w:t xml:space="preserve">e.g. start and end points, order or time, and direction. The use of a point cloud </w:t>
+      </w:r>
+      <w:r>
+        <w:t>helps remove</w:t>
+      </w:r>
+      <w:r>
+        <w:t xml:space="preserve"> any ambiguity </w:t>
+      </w:r>
+      <w:r>
+        <w:t>from the gesture which simplifies comparison and recognition</w:t>
+      </w:r>
+      <w:r>
+        <w:t xml:space="preserve">. </w:t>
+      </w:r>
+      <w:r>
+        <w:t xml:space="preserve">According to the paper, the algorithm </w:t>
+      </w:r>
+      <w:r>
+        <w:t>requires only 70 lines of code</w:t>
+      </w:r>
+      <w:r>
+        <w:t xml:space="preserve"> to function and delivered over 99% accuracy in user-dependant testing. </w:t>
+      </w:r>
+    </w:p>
+    <w:p>
+      <w:pPr>
+        <w:jc w:val="both"/>
+      </w:pPr>
+    </w:p>
+    <w:p>
+      <w:pPr>
+        <w:pStyle w:val="Heading2"/>
+        <w:jc w:val="both"/>
+      </w:pPr>
+      <w:bookmarkStart w:id="18" w:name="_Toc442749183"/>
+      <w:r>
+        <w:t>2</w:t>
+      </w:r>
+      <w:r>
+        <w:t>.</w:t>
+      </w:r>
+      <w:r>
+        <w:t>4</w:t>
+      </w:r>
+      <w:r>
+        <w:t xml:space="preserve"> </w:t>
+      </w:r>
+      <w:bookmarkEnd w:id="10"/>
+      <w:r>
+        <w:t>Similar Applications</w:t>
+      </w:r>
       <w:bookmarkEnd w:id="18"/>
     </w:p>
     <w:p>
       <w:pPr>
         <w:jc w:val="both"/>
       </w:pPr>
-      <w:r>
-        <w:t>The $P recognizer</w:t>
-      </w:r>
-      <w:r>
-        <w:t xml:space="preserve"> ($P)</w:t>
-      </w:r>
-      <w:r>
-        <w:t xml:space="preserve">, </w:t>
-      </w:r>
-      <w:r>
-        <w:t>designed</w:t>
-      </w:r>
-      <w:r>
-        <w:t xml:space="preserve"> by </w:t>
+    </w:p>
+    <w:p>
+      <w:pPr>
+        <w:pStyle w:val="Heading4"/>
+        <w:jc w:val="both"/>
+      </w:pPr>
+      <w:bookmarkStart w:id="19" w:name="_Toc442749184"/>
+      <w:r>
+        <w:t>2</w:t>
+      </w:r>
+      <w:r>
+        <w:t>.</w:t>
+      </w:r>
+      <w:r>
+        <w:t>4</w:t>
+      </w:r>
+      <w:r>
+        <w:t xml:space="preserve">.1 </w:t>
       </w:r>
       <w:proofErr w:type="spellStart"/>
       <w:r>
-        <w:t>Wobbrock</w:t>
-      </w:r>
+        <w:t>LeapTrainer</w:t>
+      </w:r>
+      <w:bookmarkEnd w:id="19"/>
       <w:proofErr w:type="spellEnd"/>
-      <w:r>
-        <w:t>,</w:t>
-      </w:r>
-      <w:r>
-        <w:t xml:space="preserve"> et al</w:t>
-      </w:r>
-      <w:r>
+    </w:p>
+    <w:p>
+      <w:pPr>
+        <w:jc w:val="both"/>
+        <w:rPr>
+          <w:rFonts w:cs="Times New Roman"/>
+          <w:shd w:val="clear" w:color="auto" w:fill="FFFFFF"/>
+        </w:rPr>
+      </w:pPr>
+      <w:r>
+        <w:rPr>
+          <w:rFonts w:cs="Times New Roman"/>
+          <w:color w:val="000000"/>
+          <w:szCs w:val="24"/>
+        </w:rPr>
+        <w:t>‘LeapTrainer.js</w:t>
+      </w:r>
+      <w:r>
+        <w:rPr>
+          <w:rFonts w:cs="Times New Roman"/>
+          <w:color w:val="000000"/>
+          <w:szCs w:val="24"/>
+        </w:rPr>
+        <w:t>’, created by O’Leary [7</w:t>
+      </w:r>
+      <w:r>
+        <w:rPr>
+          <w:rFonts w:cs="Times New Roman"/>
+          <w:color w:val="000000"/>
+          <w:szCs w:val="24"/>
+        </w:rPr>
+        <w:t>]</w:t>
+      </w:r>
+      <w:r>
+        <w:rPr>
+          <w:rFonts w:cs="Times New Roman"/>
+          <w:color w:val="000000"/>
+          <w:szCs w:val="24"/>
+        </w:rPr>
+        <w:t>, is a browser based gesture and pose learning and recognition framework for the Leap Motion</w:t>
+      </w:r>
+      <w:r>
+        <w:rPr>
+          <w:rFonts w:cs="Times New Roman"/>
+          <w:color w:val="000000"/>
+          <w:szCs w:val="24"/>
+        </w:rPr>
+        <w:t>.</w:t>
+      </w:r>
+      <w:r>
+        <w:rPr>
+          <w:rFonts w:cs="Times New Roman"/>
+          <w:shd w:val="clear" w:color="auto" w:fill="FFFFFF"/>
+        </w:rPr>
         <w:t xml:space="preserve"> </w:t>
       </w:r>
       <w:r>
-        <w:t>[11</w:t>
-      </w:r>
-      <w:r>
-        <w:t>]</w:t>
-      </w:r>
-      <w:r>
-        <w:t>,</w:t>
-      </w:r>
-      <w:r>
-        <w:t xml:space="preserve"> is </w:t>
-      </w:r>
-      <w:r>
-        <w:t>an</w:t>
-      </w:r>
-      <w:r>
-        <w:t>other</w:t>
-      </w:r>
-      <w:r>
-        <w:t xml:space="preserve"> example </w:t>
-      </w:r>
-      <w:r>
-        <w:t xml:space="preserve">of a gesture </w:t>
-      </w:r>
-      <w:r>
-        <w:t xml:space="preserve">recognition algorithm. </w:t>
-      </w:r>
-      <w:r>
-        <w:t>As described in the</w:t>
-      </w:r>
-      <w:r>
+        <w:rPr>
+          <w:rFonts w:cs="Times New Roman"/>
+          <w:shd w:val="clear" w:color="auto" w:fill="FFFFFF"/>
+        </w:rPr>
+        <w:t xml:space="preserve">Developed in JavaScript, </w:t>
+      </w:r>
+      <w:proofErr w:type="spellStart"/>
+      <w:r>
+        <w:rPr>
+          <w:rFonts w:cs="Times New Roman"/>
+          <w:shd w:val="clear" w:color="auto" w:fill="FFFFFF"/>
+        </w:rPr>
+        <w:t>LeapTrainer</w:t>
+      </w:r>
+      <w:proofErr w:type="spellEnd"/>
+      <w:r>
+        <w:rPr>
+          <w:rFonts w:cs="Times New Roman"/>
+          <w:shd w:val="clear" w:color="auto" w:fill="FFFFFF"/>
+        </w:rPr>
+        <w:t xml:space="preserve"> allows use</w:t>
+      </w:r>
+      <w:r>
+        <w:rPr>
+          <w:rFonts w:cs="Times New Roman"/>
+          <w:shd w:val="clear" w:color="auto" w:fill="FFFFFF"/>
+        </w:rPr>
+        <w:t xml:space="preserve">rs to create and store gestures then replay them </w:t>
+      </w:r>
+      <w:r>
+        <w:rPr>
+          <w:rFonts w:cs="Times New Roman"/>
+          <w:shd w:val="clear" w:color="auto" w:fill="FFFFFF"/>
+        </w:rPr>
+        <w:t xml:space="preserve">at will. </w:t>
+      </w:r>
+      <w:r>
+        <w:rPr>
+          <w:rFonts w:cs="Times New Roman"/>
+          <w:shd w:val="clear" w:color="auto" w:fill="FFFFFF"/>
+        </w:rPr>
+        <w:t xml:space="preserve">The software also allows gesture data to be exported for use in other applications. </w:t>
+      </w:r>
+      <w:proofErr w:type="spellStart"/>
+      <w:r>
+        <w:rPr>
+          <w:rFonts w:cs="Times New Roman"/>
+          <w:shd w:val="clear" w:color="auto" w:fill="FFFFFF"/>
+        </w:rPr>
+        <w:t>LeapTrainer</w:t>
+      </w:r>
+      <w:proofErr w:type="spellEnd"/>
+      <w:r>
+        <w:rPr>
+          <w:rFonts w:cs="Times New Roman"/>
+          <w:shd w:val="clear" w:color="auto" w:fill="FFFFFF"/>
+        </w:rPr>
+        <w:t xml:space="preserve"> recognises a gesture using </w:t>
+      </w:r>
+      <w:r>
+        <w:rPr>
+          <w:rFonts w:cs="Times New Roman"/>
+          <w:shd w:val="clear" w:color="auto" w:fill="FFFFFF"/>
+        </w:rPr>
+        <w:t>a choice of geometric template matching and artificial neural networks.</w:t>
+      </w:r>
+      <w:r>
+        <w:rPr>
+          <w:rFonts w:cs="Times New Roman"/>
+          <w:shd w:val="clear" w:color="auto" w:fill="FFFFFF"/>
+        </w:rPr>
         <w:t xml:space="preserve"> </w:t>
       </w:r>
-      <w:r>
-        <w:t>paper, the</w:t>
-      </w:r>
-      <w:r>
-        <w:t xml:space="preserve"> $P</w:t>
-      </w:r>
-      <w:r>
-        <w:t xml:space="preserve"> is “</w:t>
-      </w:r>
-      <w:r>
-        <w:t xml:space="preserve">a 2-D gesture recognizer </w:t>
-      </w:r>
-      <w:r>
-        <w:t xml:space="preserve">designed for rapid prototyping of gesture-based user </w:t>
-      </w:r>
-      <w:r>
-        <w:t xml:space="preserve">interfaces”. </w:t>
-      </w:r>
-      <w:r>
-        <w:t xml:space="preserve">The $P aims to overcome the </w:t>
-      </w:r>
-      <w:r>
-        <w:t>complex task of matching user gestures by instead treating them as groups or “clouds” of points and evaluating each one in turn.</w:t>
-      </w:r>
-      <w:r>
-        <w:t xml:space="preserve"> </w:t>
-      </w:r>
-      <w:r>
-        <w:t>Even the simplest of gestures</w:t>
-      </w:r>
-      <w:r>
-        <w:t xml:space="preserve"> </w:t>
-      </w:r>
-      <w:r>
-        <w:t xml:space="preserve">could be created in many different ways depending on </w:t>
-      </w:r>
-      <w:r>
-        <w:t xml:space="preserve">the properties of its strokes </w:t>
-      </w:r>
-      <w:r>
-        <w:t xml:space="preserve">e.g. start and end points, order or time, and direction. The use of a point cloud </w:t>
-      </w:r>
-      <w:r>
-        <w:t>helps remove</w:t>
-      </w:r>
-      <w:r>
-        <w:t xml:space="preserve"> any ambiguity </w:t>
-      </w:r>
-      <w:r>
-        <w:t>from the gesture which simplifies comparison and recognition</w:t>
-      </w:r>
-      <w:r>
-        <w:t xml:space="preserve">. </w:t>
-      </w:r>
-      <w:r>
-        <w:t xml:space="preserve">According to the paper, the algorithm </w:t>
-      </w:r>
-      <w:r>
-        <w:t>requires only 70 lines of code</w:t>
-      </w:r>
-      <w:r>
-        <w:t xml:space="preserve"> to function and delivered over 99% accuracy in user-dependant testing. </w:t>
-      </w:r>
-    </w:p>
-    <w:p>
-      <w:pPr>
-        <w:jc w:val="both"/>
-      </w:pPr>
-    </w:p>
-    <w:p>
-      <w:pPr>
-        <w:pStyle w:val="Heading2"/>
-        <w:jc w:val="both"/>
-      </w:pPr>
-      <w:bookmarkStart w:id="19" w:name="_Toc442749183"/>
+    </w:p>
+    <w:p>
+      <w:pPr>
+        <w:jc w:val="both"/>
+        <w:rPr>
+          <w:rFonts w:cs="Times New Roman"/>
+          <w:shd w:val="clear" w:color="auto" w:fill="FFFFFF"/>
+        </w:rPr>
+      </w:pPr>
+      <w:r>
+        <w:rPr>
+          <w:rFonts w:cs="Times New Roman"/>
+          <w:shd w:val="clear" w:color="auto" w:fill="FFFFFF"/>
+        </w:rPr>
+        <w:t>From initial testing the trainer seems to recognize gestures accurately. Unfortunately the software struggles to discern between more intricate gestures. This is likely due to a low level of accuracy in the comparison algorithm. This could be improved by comparing gestures more thoroughly, though it is unknown how severe an effect this would have on the application’s performance.</w:t>
+      </w:r>
+    </w:p>
+    <w:p>
+      <w:pPr>
+        <w:jc w:val="both"/>
+        <w:rPr>
+          <w:rFonts w:cs="Times New Roman"/>
+          <w:shd w:val="clear" w:color="auto" w:fill="FFFFFF"/>
+        </w:rPr>
+      </w:pPr>
+    </w:p>
+    <w:p>
+      <w:pPr>
+        <w:pStyle w:val="Heading4"/>
+        <w:jc w:val="both"/>
+      </w:pPr>
+      <w:bookmarkStart w:id="20" w:name="_Toc442749185"/>
       <w:r>
         <w:t>2</w:t>
       </w:r>
@@ -5001,218 +5208,9 @@
         <w:t>4</w:t>
       </w:r>
       <w:r>
-        <w:t xml:space="preserve"> </w:t>
-      </w:r>
-      <w:bookmarkEnd w:id="10"/>
-      <w:r>
-        <w:t>Similar Applications</w:t>
-      </w:r>
-      <w:bookmarkEnd w:id="19"/>
-    </w:p>
-    <w:p>
-      <w:pPr>
-        <w:jc w:val="both"/>
-      </w:pPr>
-    </w:p>
-    <w:p>
-      <w:pPr>
-        <w:pStyle w:val="Heading4"/>
-        <w:jc w:val="both"/>
-      </w:pPr>
-      <w:bookmarkStart w:id="20" w:name="_Toc442749184"/>
-      <w:r>
-        <w:t>2</w:t>
-      </w:r>
-      <w:r>
-        <w:t>.</w:t>
-      </w:r>
-      <w:r>
-        <w:t>4</w:t>
-      </w:r>
-      <w:r>
-        <w:t xml:space="preserve">.1 </w:t>
-      </w:r>
-      <w:proofErr w:type="spellStart"/>
-      <w:r>
-        <w:t>LeapTrainer</w:t>
+        <w:t>.2 UNI</w:t>
       </w:r>
       <w:bookmarkEnd w:id="20"/>
-      <w:proofErr w:type="spellEnd"/>
-    </w:p>
-    <w:p>
-      <w:pPr>
-        <w:jc w:val="both"/>
-        <w:rPr>
-          <w:rFonts w:cs="Times New Roman"/>
-          <w:shd w:val="clear" w:color="auto" w:fill="FFFFFF"/>
-        </w:rPr>
-      </w:pPr>
-      <w:r>
-        <w:rPr>
-          <w:rFonts w:cs="Times New Roman"/>
-          <w:color w:val="000000"/>
-          <w:szCs w:val="24"/>
-        </w:rPr>
-        <w:t>‘LeapTrainer.js</w:t>
-      </w:r>
-      <w:r>
-        <w:rPr>
-          <w:rFonts w:cs="Times New Roman"/>
-          <w:color w:val="000000"/>
-          <w:szCs w:val="24"/>
-        </w:rPr>
-        <w:t>’, created by O’Leary [7</w:t>
-      </w:r>
-      <w:r>
-        <w:rPr>
-          <w:rFonts w:cs="Times New Roman"/>
-          <w:color w:val="000000"/>
-          <w:szCs w:val="24"/>
-        </w:rPr>
-        <w:t>]</w:t>
-      </w:r>
-      <w:r>
-        <w:rPr>
-          <w:rFonts w:cs="Times New Roman"/>
-          <w:color w:val="000000"/>
-          <w:szCs w:val="24"/>
-        </w:rPr>
-        <w:t>, is a browser based gesture and pose learning and recognition framework for the Leap Motion</w:t>
-      </w:r>
-      <w:r>
-        <w:rPr>
-          <w:rFonts w:cs="Times New Roman"/>
-          <w:color w:val="000000"/>
-          <w:szCs w:val="24"/>
-        </w:rPr>
-        <w:t>.</w:t>
-      </w:r>
-      <w:r>
-        <w:rPr>
-          <w:rFonts w:cs="Times New Roman"/>
-          <w:shd w:val="clear" w:color="auto" w:fill="FFFFFF"/>
-        </w:rPr>
-        <w:t xml:space="preserve"> </w:t>
-      </w:r>
-      <w:r>
-        <w:rPr>
-          <w:rFonts w:cs="Times New Roman"/>
-          <w:shd w:val="clear" w:color="auto" w:fill="FFFFFF"/>
-        </w:rPr>
-        <w:t xml:space="preserve">Developed in JavaScript, </w:t>
-      </w:r>
-      <w:proofErr w:type="spellStart"/>
-      <w:r>
-        <w:rPr>
-          <w:rFonts w:cs="Times New Roman"/>
-          <w:shd w:val="clear" w:color="auto" w:fill="FFFFFF"/>
-        </w:rPr>
-        <w:t>LeapTrainer</w:t>
-      </w:r>
-      <w:proofErr w:type="spellEnd"/>
-      <w:r>
-        <w:rPr>
-          <w:rFonts w:cs="Times New Roman"/>
-          <w:shd w:val="clear" w:color="auto" w:fill="FFFFFF"/>
-        </w:rPr>
-        <w:t xml:space="preserve"> allows use</w:t>
-      </w:r>
-      <w:r>
-        <w:rPr>
-          <w:rFonts w:cs="Times New Roman"/>
-          <w:shd w:val="clear" w:color="auto" w:fill="FFFFFF"/>
-        </w:rPr>
-        <w:t xml:space="preserve">rs to create and store gestures then replay them </w:t>
-      </w:r>
-      <w:r>
-        <w:rPr>
-          <w:rFonts w:cs="Times New Roman"/>
-          <w:shd w:val="clear" w:color="auto" w:fill="FFFFFF"/>
-        </w:rPr>
-        <w:t xml:space="preserve">at will. </w:t>
-      </w:r>
-      <w:r>
-        <w:rPr>
-          <w:rFonts w:cs="Times New Roman"/>
-          <w:shd w:val="clear" w:color="auto" w:fill="FFFFFF"/>
-        </w:rPr>
-        <w:t xml:space="preserve">The software also allows gesture data to be exported for use in other applications. </w:t>
-      </w:r>
-      <w:proofErr w:type="spellStart"/>
-      <w:r>
-        <w:rPr>
-          <w:rFonts w:cs="Times New Roman"/>
-          <w:shd w:val="clear" w:color="auto" w:fill="FFFFFF"/>
-        </w:rPr>
-        <w:t>LeapTrainer</w:t>
-      </w:r>
-      <w:proofErr w:type="spellEnd"/>
-      <w:r>
-        <w:rPr>
-          <w:rFonts w:cs="Times New Roman"/>
-          <w:shd w:val="clear" w:color="auto" w:fill="FFFFFF"/>
-        </w:rPr>
-        <w:t xml:space="preserve"> recognises a gesture using </w:t>
-      </w:r>
-      <w:r>
-        <w:rPr>
-          <w:rFonts w:cs="Times New Roman"/>
-          <w:shd w:val="clear" w:color="auto" w:fill="FFFFFF"/>
-        </w:rPr>
-        <w:t>a choice of geometric template matching and artificial neural networks.</w:t>
-      </w:r>
-      <w:r>
-        <w:rPr>
-          <w:rFonts w:cs="Times New Roman"/>
-          <w:shd w:val="clear" w:color="auto" w:fill="FFFFFF"/>
-        </w:rPr>
-        <w:t xml:space="preserve"> </w:t>
-      </w:r>
-    </w:p>
-    <w:p>
-      <w:pPr>
-        <w:jc w:val="both"/>
-        <w:rPr>
-          <w:rFonts w:cs="Times New Roman"/>
-          <w:shd w:val="clear" w:color="auto" w:fill="FFFFFF"/>
-        </w:rPr>
-      </w:pPr>
-      <w:r>
-        <w:rPr>
-          <w:rFonts w:cs="Times New Roman"/>
-          <w:shd w:val="clear" w:color="auto" w:fill="FFFFFF"/>
-        </w:rPr>
-        <w:t>From initial testing the trainer seems to recognize gestures accurately. Unfortunately the software struggles to discern between more intricate gestures. This is likely due to a low level of accuracy in the comparison algorithm. This could be improved by comparing gestures more thoroughly, though it is unknown how severe an effect this would have on the application’s performance.</w:t>
-      </w:r>
-    </w:p>
-    <w:p>
-      <w:pPr>
-        <w:jc w:val="both"/>
-        <w:rPr>
-          <w:rFonts w:cs="Times New Roman"/>
-          <w:shd w:val="clear" w:color="auto" w:fill="FFFFFF"/>
-        </w:rPr>
-      </w:pPr>
-    </w:p>
-    <w:p>
-      <w:pPr>
-        <w:pStyle w:val="Heading4"/>
-        <w:jc w:val="both"/>
-      </w:pPr>
-      <w:bookmarkStart w:id="21" w:name="_Toc442749185"/>
-      <w:r>
-        <w:t>2</w:t>
-      </w:r>
-      <w:r>
-        <w:t>.</w:t>
-      </w:r>
-      <w:r>
-        <w:t>4</w:t>
-      </w:r>
-      <w:r>
-        <w:t>.2 UNI</w:t>
-      </w:r>
-      <w:bookmarkEnd w:id="21"/>
     </w:p>
     <w:p>
       <w:pPr>
@@ -5618,11 +5616,11 @@
         <w:pStyle w:val="Heading1"/>
         <w:jc w:val="both"/>
       </w:pPr>
-      <w:bookmarkStart w:id="22" w:name="_Toc442749186"/>
+      <w:bookmarkStart w:id="21" w:name="_Toc442749186"/>
       <w:r>
         <w:t>Design</w:t>
       </w:r>
-      <w:bookmarkEnd w:id="22"/>
+      <w:bookmarkEnd w:id="21"/>
     </w:p>
     <w:p>
       <w:pPr>
@@ -5639,16 +5637,16 @@
         <w:pStyle w:val="Heading2"/>
         <w:jc w:val="both"/>
       </w:pPr>
-      <w:bookmarkStart w:id="23" w:name="_Toc432071631"/>
-      <w:bookmarkStart w:id="24" w:name="_Toc442749187"/>
+      <w:bookmarkStart w:id="22" w:name="_Toc432071631"/>
+      <w:bookmarkStart w:id="23" w:name="_Toc442749187"/>
       <w:r>
         <w:t xml:space="preserve">3.1 </w:t>
       </w:r>
+      <w:bookmarkEnd w:id="22"/>
+      <w:r>
+        <w:t>User Requirements</w:t>
+      </w:r>
       <w:bookmarkEnd w:id="23"/>
-      <w:r>
-        <w:t>User Requirements</w:t>
-      </w:r>
-      <w:bookmarkEnd w:id="24"/>
     </w:p>
     <w:p>
       <w:pPr>
@@ -5678,16 +5676,11 @@
       <w:r>
         <w:t>in order for it to satisfy a user</w:t>
       </w:r>
-      <w:proofErr w:type="gramStart"/>
-      <w:r>
-        <w:t xml:space="preserve">” </w:t>
-      </w:r>
-      <w:r>
-        <w:t>.</w:t>
-      </w:r>
-      <w:proofErr w:type="gramEnd"/>
-      <w:r>
-        <w:t xml:space="preserve"> </w:t>
+      <w:r>
+        <w:t>”</w:t>
+      </w:r>
+      <w:r>
+        <w:t xml:space="preserve">. </w:t>
       </w:r>
       <w:r>
         <w:t>Before any implementation occurs it’s crucial to ensure these requirements are clarified.</w:t>
@@ -6392,7 +6385,15 @@
           <w:color w:val="000000"/>
           <w:szCs w:val="24"/>
         </w:rPr>
-        <w:t xml:space="preserve"> take no longer than 5ms to complete for each stored gesture</w:t>
+        <w:t xml:space="preserve"> take no longer than </w:t>
+      </w:r>
+      <w:r>
+        <w:rPr>
+          <w:rFonts w:cs="Times New Roman"/>
+          <w:color w:val="000000"/>
+          <w:szCs w:val="24"/>
+        </w:rPr>
+        <w:t>271ms to complete</w:t>
       </w:r>
     </w:p>
     <w:p>
@@ -6524,17 +6525,30 @@
     </w:p>
     <w:p>
       <w:pPr>
+        <w:jc w:val="both"/>
+      </w:pPr>
+      <w:r>
+        <w:t xml:space="preserve">Regarding R1.6, a value of 271ms was chosen based on a statistical analysis of the average human reaction time from the human benchmark website [17]. The site currently holds records for 26,404,960 reaction time tests, with an average reaction time of 271ms. It is therefore reasonable to assume that the majority of users won’t notice a delay in the recognition of gestures, provided that it takes less than this amount of time. </w:t>
+      </w:r>
+    </w:p>
+    <w:p>
+      <w:pPr>
+        <w:jc w:val="both"/>
+      </w:pPr>
+    </w:p>
+    <w:p>
+      <w:pPr>
         <w:pStyle w:val="Heading2"/>
         <w:jc w:val="both"/>
       </w:pPr>
-      <w:bookmarkStart w:id="25" w:name="_Toc442749188"/>
+      <w:bookmarkStart w:id="24" w:name="_Toc442749188"/>
       <w:r>
         <w:t xml:space="preserve">3.2 </w:t>
       </w:r>
       <w:r>
         <w:t>System Architecture</w:t>
       </w:r>
-      <w:bookmarkEnd w:id="25"/>
+      <w:bookmarkEnd w:id="24"/>
     </w:p>
     <w:p>
       <w:pPr>
@@ -6704,7 +6718,19 @@
         <w:t xml:space="preserve"> and how they should be linked together</w:t>
       </w:r>
       <w:r>
-        <w:t xml:space="preserve">, rather than how they should be implemented. </w:t>
+        <w:t>, rather than how they should be implemented.</w:t>
+      </w:r>
+      <w:r>
+        <w:t xml:space="preserve"> </w:t>
+      </w:r>
+      <w:r>
+        <w:t xml:space="preserve">This diagram doesn’t show the </w:t>
+      </w:r>
+      <w:r>
+        <w:t xml:space="preserve">actual classes but rather what each subsystem should accomplish as a whole. </w:t>
+      </w:r>
+      <w:r>
+        <w:t xml:space="preserve"> </w:t>
       </w:r>
     </w:p>
     <w:p>
@@ -6763,7 +6789,50 @@
         <w:t xml:space="preserve"> </w:t>
       </w:r>
       <w:r>
-        <w:t xml:space="preserve">At this point the classes are stubs </w:t>
+        <w:t xml:space="preserve">At this point </w:t>
+      </w:r>
+      <w:r>
+        <w:t xml:space="preserve">only skeleton classes are used but it’s still beneficial to establish the layout of the program before any full code is written. </w:t>
+      </w:r>
+      <w:r>
+        <w:t xml:space="preserve"> </w:t>
+      </w:r>
+      <w:bookmarkStart w:id="25" w:name="_Toc442749189"/>
+    </w:p>
+    <w:p>
+      <w:pPr>
+        <w:jc w:val="both"/>
+      </w:pPr>
+    </w:p>
+    <w:p>
+      <w:pPr>
+        <w:pStyle w:val="Heading2"/>
+        <w:jc w:val="both"/>
+      </w:pPr>
+      <w:r>
+        <w:t>3.3 User Interface Design</w:t>
+      </w:r>
+      <w:bookmarkEnd w:id="25"/>
+    </w:p>
+    <w:p>
+      <w:pPr>
+        <w:jc w:val="both"/>
+      </w:pPr>
+      <w:r>
+        <w:t xml:space="preserve">As the application will contain a user interface, it’s beneficial to draft initial design plans to get a general idea of what the application’s appearance will be and how a user is able to interact with it. Looking back at the user requirements, R1.8 states that the system should be easy to use without relying on a keyboard and mouse – in other words, the user should be able to use the application through only the Leap Motion. </w:t>
+      </w:r>
+    </w:p>
+    <w:p>
+      <w:pPr>
+        <w:jc w:val="both"/>
+      </w:pPr>
+    </w:p>
+    <w:p>
+      <w:pPr>
+        <w:jc w:val="both"/>
+      </w:pPr>
+      <w:r>
+        <w:t>[USER INTERFACE DESIGN HERE]</w:t>
       </w:r>
     </w:p>
     <w:p>
@@ -6775,9 +6844,6 @@
           <w:docGrid w:linePitch="360"/>
         </w:sectPr>
       </w:pPr>
-      <w:r>
-        <w:br w:type="page"/>
-      </w:r>
     </w:p>
     <w:p/>
     <w:p>
@@ -6842,154 +6908,23 @@
     </w:p>
     <w:p>
       <w:pPr>
-        <w:pStyle w:val="Heading2"/>
-        <w:jc w:val="both"/>
-      </w:pPr>
-      <w:bookmarkStart w:id="26" w:name="_Toc442749189"/>
-      <w:r>
-        <w:lastRenderedPageBreak/>
-        <w:t>3.3</w:t>
-      </w:r>
-      <w:r>
-        <w:t xml:space="preserve"> User Interface Design</w:t>
-      </w:r>
-      <w:bookmarkEnd w:id="26"/>
-    </w:p>
-    <w:p>
-      <w:pPr>
-        <w:jc w:val="both"/>
-      </w:pPr>
-      <w:r>
-        <w:t xml:space="preserve">Before the application code has been developed it’s useful to create a general idea of the application’s appearance. Looking back at the user requirements, R1.8 states that the system should be easy to use without relying on a keyboard and mouse – in other words, the user should be able to use the application through only the Leap Motion. </w:t>
-      </w:r>
-    </w:p>
-    <w:p>
-      <w:pPr>
-        <w:jc w:val="both"/>
-      </w:pPr>
-    </w:p>
-    <w:p>
-      <w:pPr>
-        <w:jc w:val="both"/>
-      </w:pPr>
-      <w:r>
-        <w:t>[USER INTERFACE DESIGN HERE]</w:t>
-      </w:r>
-    </w:p>
-    <w:p>
-      <w:pPr>
-        <w:jc w:val="both"/>
-      </w:pPr>
-    </w:p>
-    <w:p>
-      <w:pPr>
-        <w:jc w:val="both"/>
-      </w:pPr>
-    </w:p>
-    <w:p>
-      <w:pPr>
-        <w:jc w:val="both"/>
-      </w:pPr>
-    </w:p>
-    <w:p>
-      <w:pPr>
-        <w:jc w:val="both"/>
-      </w:pPr>
-    </w:p>
-    <w:p>
-      <w:pPr>
-        <w:jc w:val="both"/>
-      </w:pPr>
-    </w:p>
-    <w:p>
-      <w:pPr>
-        <w:jc w:val="both"/>
-      </w:pPr>
-    </w:p>
-    <w:p>
-      <w:pPr>
-        <w:jc w:val="both"/>
-      </w:pPr>
-    </w:p>
-    <w:p>
-      <w:pPr>
-        <w:jc w:val="both"/>
-      </w:pPr>
-    </w:p>
-    <w:p>
-      <w:pPr>
-        <w:jc w:val="both"/>
-        <w:rPr>
-          <w:rFonts w:cs="Times New Roman"/>
-          <w:szCs w:val="24"/>
-        </w:rPr>
-      </w:pPr>
-    </w:p>
-    <w:p>
-      <w:pPr>
-        <w:jc w:val="both"/>
-        <w:rPr>
-          <w:rFonts w:cs="Times New Roman"/>
-          <w:b/>
-          <w:sz w:val="32"/>
-          <w:szCs w:val="32"/>
-        </w:rPr>
-      </w:pPr>
-    </w:p>
-    <w:p>
-      <w:pPr>
-        <w:jc w:val="both"/>
-        <w:rPr>
-          <w:rFonts w:cs="Times New Roman"/>
-          <w:b/>
-          <w:sz w:val="32"/>
-          <w:szCs w:val="32"/>
-        </w:rPr>
-      </w:pPr>
-    </w:p>
-    <w:p>
-      <w:pPr>
-        <w:jc w:val="both"/>
-        <w:rPr>
-          <w:rFonts w:cs="Times New Roman"/>
-          <w:b/>
-          <w:sz w:val="32"/>
-          <w:szCs w:val="32"/>
-        </w:rPr>
-      </w:pPr>
-    </w:p>
-    <w:p>
-      <w:pPr>
-        <w:jc w:val="both"/>
-        <w:rPr>
-          <w:rFonts w:cs="Times New Roman"/>
-          <w:b/>
-          <w:sz w:val="32"/>
-          <w:szCs w:val="32"/>
-        </w:rPr>
-      </w:pPr>
-    </w:p>
-    <w:p>
-      <w:pPr>
-        <w:jc w:val="both"/>
-        <w:rPr>
-          <w:rFonts w:cs="Times New Roman"/>
-          <w:b/>
-          <w:sz w:val="32"/>
-          <w:szCs w:val="32"/>
-        </w:rPr>
-      </w:pPr>
-    </w:p>
-    <w:p>
-      <w:pPr>
-        <w:jc w:val="both"/>
+        <w:jc w:val="both"/>
+        <w:rPr>
+          <w:rFonts w:cs="Times New Roman"/>
+          <w:sz w:val="44"/>
+          <w:szCs w:val="44"/>
+        </w:rPr>
+      </w:pPr>
+      <w:r>
         <w:rPr>
           <w:rFonts w:cs="Times New Roman"/>
           <w:b/>
           <w:sz w:val="44"/>
           <w:szCs w:val="44"/>
         </w:rPr>
-      </w:pPr>
+        <w:lastRenderedPageBreak/>
+        <w:t>Chapter 4</w:t>
+      </w:r>
     </w:p>
     <w:p>
       <w:pPr>
@@ -7004,89 +6939,113 @@
     </w:p>
     <w:p>
       <w:pPr>
-        <w:jc w:val="both"/>
-        <w:rPr>
-          <w:rFonts w:cs="Times New Roman"/>
-          <w:b/>
-          <w:sz w:val="44"/>
-          <w:szCs w:val="44"/>
-        </w:rPr>
-      </w:pPr>
-    </w:p>
-    <w:p>
-      <w:pPr>
-        <w:jc w:val="both"/>
-        <w:rPr>
-          <w:rFonts w:cs="Times New Roman"/>
-          <w:b/>
-          <w:sz w:val="44"/>
-          <w:szCs w:val="44"/>
-        </w:rPr>
-      </w:pPr>
-    </w:p>
-    <w:p>
-      <w:pPr>
-        <w:jc w:val="both"/>
-        <w:rPr>
-          <w:rFonts w:cs="Times New Roman"/>
-          <w:b/>
-          <w:sz w:val="44"/>
-          <w:szCs w:val="44"/>
-        </w:rPr>
-      </w:pPr>
-    </w:p>
-    <w:p>
-      <w:pPr>
-        <w:jc w:val="both"/>
-        <w:rPr>
-          <w:rFonts w:cs="Times New Roman"/>
-          <w:b/>
-          <w:sz w:val="44"/>
-          <w:szCs w:val="44"/>
-        </w:rPr>
-      </w:pPr>
-    </w:p>
-    <w:p>
-      <w:pPr>
-        <w:jc w:val="both"/>
-        <w:rPr>
-          <w:rFonts w:cs="Times New Roman"/>
-          <w:sz w:val="44"/>
-          <w:szCs w:val="44"/>
-        </w:rPr>
-      </w:pPr>
-      <w:r>
-        <w:rPr>
-          <w:rFonts w:cs="Times New Roman"/>
-          <w:b/>
-          <w:sz w:val="44"/>
-          <w:szCs w:val="44"/>
-        </w:rPr>
-        <w:lastRenderedPageBreak/>
-        <w:t>Chapter 4</w:t>
-      </w:r>
-    </w:p>
-    <w:p>
-      <w:pPr>
-        <w:jc w:val="both"/>
-        <w:rPr>
-          <w:rFonts w:cs="Times New Roman"/>
-          <w:b/>
-          <w:sz w:val="44"/>
-          <w:szCs w:val="44"/>
-        </w:rPr>
-      </w:pPr>
-    </w:p>
-    <w:p>
-      <w:pPr>
         <w:pStyle w:val="Heading1"/>
         <w:jc w:val="both"/>
       </w:pPr>
-      <w:bookmarkStart w:id="27" w:name="_Toc442749190"/>
+      <w:bookmarkStart w:id="26" w:name="_Toc442749190"/>
       <w:r>
         <w:t>Implementation</w:t>
       </w:r>
+      <w:bookmarkEnd w:id="26"/>
+    </w:p>
+    <w:p>
+      <w:pPr>
+        <w:pStyle w:val="Heading1"/>
+        <w:jc w:val="both"/>
+      </w:pPr>
+    </w:p>
+    <w:p>
+      <w:pPr>
+        <w:pStyle w:val="Heading2"/>
+        <w:jc w:val="both"/>
+      </w:pPr>
+      <w:bookmarkStart w:id="27" w:name="_Toc432071633"/>
+      <w:bookmarkStart w:id="28" w:name="_Toc442749191"/>
+      <w:r>
+        <w:t xml:space="preserve">4.1 </w:t>
+      </w:r>
       <w:bookmarkEnd w:id="27"/>
+      <w:r>
+        <w:t>Leap Motion Integration</w:t>
+      </w:r>
+      <w:bookmarkEnd w:id="28"/>
+    </w:p>
+    <w:p>
+      <w:pPr>
+        <w:jc w:val="both"/>
+      </w:pPr>
+      <w:r>
+        <w:t>The Leap Motion controller</w:t>
+      </w:r>
+      <w:r>
+        <w:t xml:space="preserve"> records tracking data in a series of frames. Each frame contains the positions of any detected hands or other </w:t>
+      </w:r>
+      <w:proofErr w:type="spellStart"/>
+      <w:r>
+        <w:t>pointable</w:t>
+      </w:r>
+      <w:proofErr w:type="spellEnd"/>
+      <w:r>
+        <w:t xml:space="preserve"> objects. Frames can be acquired by simply polling the device or via a </w:t>
+      </w:r>
+      <w:r>
+        <w:t>call back</w:t>
+      </w:r>
+      <w:r>
+        <w:t xml:space="preserve"> </w:t>
+      </w:r>
+      <w:r>
+        <w:t xml:space="preserve">method </w:t>
+      </w:r>
+      <w:r>
+        <w:t xml:space="preserve">from an event listener which is assigned to the device. </w:t>
+      </w:r>
+      <w:r>
+        <w:t xml:space="preserve">In the latter case, the Leap Motion will create a new thread </w:t>
+      </w:r>
+      <w:r>
+        <w:t xml:space="preserve">for each new frame, and will pause execution until the current thread’s call back method </w:t>
+      </w:r>
+      <w:r>
+        <w:t>(‘</w:t>
+      </w:r>
+      <w:proofErr w:type="spellStart"/>
+      <w:r>
+        <w:t>onFrame</w:t>
+      </w:r>
+      <w:proofErr w:type="spellEnd"/>
+      <w:r>
+        <w:t>()’)</w:t>
+      </w:r>
+      <w:r>
+        <w:t xml:space="preserve"> </w:t>
+      </w:r>
+      <w:r>
+        <w:t xml:space="preserve">has returned. This prevents an occurrence of thread-flooding, where threads are created at a faster rate than the device is able to process them. </w:t>
+      </w:r>
+    </w:p>
+    <w:p>
+      <w:pPr>
+        <w:jc w:val="both"/>
+      </w:pPr>
+      <w:r>
+        <w:t>Comparing the two integration choices, I found the second to be the most intuitive. The use of the event listener allowed me to manipulate or store the current frame’s data without having to consider the poll rate, which could in some ca</w:t>
+      </w:r>
+      <w:r>
+        <w:t xml:space="preserve">ses be causing frames to be skipped, or duplicate frames to be requested, depending on the rate of </w:t>
+      </w:r>
+      <w:r>
+        <w:t xml:space="preserve">frame </w:t>
+      </w:r>
+      <w:r>
+        <w:t xml:space="preserve">polling compared with the rate of </w:t>
+      </w:r>
+      <w:r>
+        <w:t>frame returns by the</w:t>
+      </w:r>
+      <w:r>
+        <w:t xml:space="preserve"> Leap Motion controller.</w:t>
+      </w:r>
     </w:p>
     <w:p>
       <w:pPr>
@@ -7099,116 +7058,17 @@
         <w:pStyle w:val="Heading2"/>
         <w:jc w:val="both"/>
       </w:pPr>
-      <w:bookmarkStart w:id="28" w:name="_Toc432071633"/>
-      <w:bookmarkStart w:id="29" w:name="_Toc442749191"/>
-      <w:r>
-        <w:t xml:space="preserve">4.1 </w:t>
-      </w:r>
-      <w:bookmarkEnd w:id="28"/>
-      <w:r>
-        <w:t>Leap Motion Integration</w:t>
+      <w:bookmarkStart w:id="29" w:name="_Toc442749192"/>
+      <w:r>
+        <w:t>4.</w:t>
+      </w:r>
+      <w:r>
+        <w:t>2 G</w:t>
+      </w:r>
+      <w:r>
+        <w:t>raphical User Interface</w:t>
       </w:r>
       <w:bookmarkEnd w:id="29"/>
-    </w:p>
-    <w:p>
-      <w:pPr>
-        <w:jc w:val="both"/>
-      </w:pPr>
-      <w:r>
-        <w:t>The Leap Motion controller</w:t>
-      </w:r>
-      <w:r>
-        <w:t xml:space="preserve"> records tracking data in a series of frames. Each frame contains the positions of any detected hands or other </w:t>
-      </w:r>
-      <w:proofErr w:type="spellStart"/>
-      <w:r>
-        <w:t>pointable</w:t>
-      </w:r>
-      <w:proofErr w:type="spellEnd"/>
-      <w:r>
-        <w:t xml:space="preserve"> objects. Frames can be acquired by simply polling the device or via a </w:t>
-      </w:r>
-      <w:r>
-        <w:t>call back</w:t>
-      </w:r>
-      <w:r>
-        <w:t xml:space="preserve"> </w:t>
-      </w:r>
-      <w:r>
-        <w:t xml:space="preserve">method </w:t>
-      </w:r>
-      <w:r>
-        <w:t xml:space="preserve">from an event listener which is assigned to the device. </w:t>
-      </w:r>
-      <w:r>
-        <w:t xml:space="preserve">In the latter case, the Leap Motion will create a new thread </w:t>
-      </w:r>
-      <w:r>
-        <w:t xml:space="preserve">for each new frame, and will pause execution until the current thread’s call back method </w:t>
-      </w:r>
-      <w:r>
-        <w:t>(‘</w:t>
-      </w:r>
-      <w:proofErr w:type="spellStart"/>
-      <w:r>
-        <w:t>onFrame</w:t>
-      </w:r>
-      <w:proofErr w:type="spellEnd"/>
-      <w:r>
-        <w:t>()’)</w:t>
-      </w:r>
-      <w:r>
-        <w:t xml:space="preserve"> </w:t>
-      </w:r>
-      <w:r>
-        <w:t xml:space="preserve">has returned. This prevents an occurrence of thread-flooding, where threads are created at a faster rate than the device is able to process them. </w:t>
-      </w:r>
-    </w:p>
-    <w:p>
-      <w:pPr>
-        <w:jc w:val="both"/>
-      </w:pPr>
-      <w:r>
-        <w:t>Comparing the two integration choices, I found the second to be the most intuitive. The use of the event listener allowed me to manipulate or store the current frame’s data without having to consider the poll rate, which could in some ca</w:t>
-      </w:r>
-      <w:r>
-        <w:t xml:space="preserve">ses be causing frames to be skipped, or duplicate frames to be requested, depending on the rate of </w:t>
-      </w:r>
-      <w:r>
-        <w:t xml:space="preserve">frame </w:t>
-      </w:r>
-      <w:r>
-        <w:t xml:space="preserve">polling compared with the rate of </w:t>
-      </w:r>
-      <w:r>
-        <w:t>frame returns by the</w:t>
-      </w:r>
-      <w:r>
-        <w:t xml:space="preserve"> Leap Motion controller.</w:t>
-      </w:r>
-    </w:p>
-    <w:p>
-      <w:pPr>
-        <w:pStyle w:val="Heading1"/>
-        <w:jc w:val="both"/>
-      </w:pPr>
-    </w:p>
-    <w:p>
-      <w:pPr>
-        <w:pStyle w:val="Heading2"/>
-        <w:jc w:val="both"/>
-      </w:pPr>
-      <w:bookmarkStart w:id="30" w:name="_Toc442749192"/>
-      <w:r>
-        <w:t>4.</w:t>
-      </w:r>
-      <w:r>
-        <w:t>2 G</w:t>
-      </w:r>
-      <w:r>
-        <w:t>raphical User Interface</w:t>
-      </w:r>
-      <w:bookmarkEnd w:id="30"/>
     </w:p>
     <w:p>
       <w:pPr>
@@ -7728,7 +7588,7 @@
         <w:pStyle w:val="Heading2"/>
         <w:jc w:val="both"/>
       </w:pPr>
-      <w:bookmarkStart w:id="31" w:name="_Toc442749193"/>
+      <w:bookmarkStart w:id="30" w:name="_Toc442749193"/>
       <w:r>
         <w:t>4.</w:t>
       </w:r>
@@ -7741,7 +7601,7 @@
       <w:r>
         <w:t>Visualization</w:t>
       </w:r>
-      <w:bookmarkEnd w:id="31"/>
+      <w:bookmarkEnd w:id="30"/>
     </w:p>
     <w:p>
       <w:pPr>
@@ -7927,14 +7787,11 @@
     </w:p>
     <w:p>
       <w:pPr>
-        <w:jc w:val="both"/>
-      </w:pPr>
-    </w:p>
-    <w:p>
-      <w:pPr>
         <w:pStyle w:val="Heading1"/>
         <w:jc w:val="both"/>
       </w:pPr>
+      <w:bookmarkStart w:id="31" w:name="_GoBack"/>
+      <w:bookmarkEnd w:id="31"/>
     </w:p>
     <w:p>
       <w:pPr>
@@ -8664,77 +8521,77 @@
         <w:rPr>
           <w:szCs w:val="24"/>
         </w:rPr>
+        <w:t>Each position featu</w:t>
+      </w:r>
+      <w:r>
+        <w:rPr>
+          <w:szCs w:val="24"/>
+        </w:rPr>
+        <w:t>re is highlighted in figure 4.</w:t>
+      </w:r>
+      <w:r>
+        <w:rPr>
+          <w:szCs w:val="24"/>
+        </w:rPr>
+        <w:t>3</w:t>
+      </w:r>
+      <w:r>
+        <w:rPr>
+          <w:szCs w:val="24"/>
+        </w:rPr>
+        <w:t xml:space="preserve">, a </w:t>
+      </w:r>
+      <w:r>
+        <w:rPr>
+          <w:szCs w:val="24"/>
+        </w:rPr>
+        <w:t xml:space="preserve">hand </w:t>
+      </w:r>
+      <w:r>
+        <w:rPr>
+          <w:szCs w:val="24"/>
+        </w:rPr>
+        <w:t xml:space="preserve">bone structure image </w:t>
+      </w:r>
+      <w:r>
+        <w:rPr>
+          <w:szCs w:val="24"/>
+        </w:rPr>
+        <w:t xml:space="preserve">from the </w:t>
+      </w:r>
+      <w:proofErr w:type="spellStart"/>
+      <w:r>
+        <w:rPr>
+          <w:szCs w:val="24"/>
+        </w:rPr>
+        <w:t>LeapMotion</w:t>
+      </w:r>
+      <w:proofErr w:type="spellEnd"/>
+      <w:r>
+        <w:rPr>
+          <w:szCs w:val="24"/>
+        </w:rPr>
+        <w:t xml:space="preserve"> API page [16</w:t>
+      </w:r>
+      <w:r>
+        <w:rPr>
+          <w:szCs w:val="24"/>
+        </w:rPr>
+        <w:t xml:space="preserve">]. </w:t>
+      </w:r>
+    </w:p>
+    <w:p>
+      <w:pPr>
+        <w:jc w:val="both"/>
+        <w:rPr>
+          <w:szCs w:val="24"/>
+        </w:rPr>
+      </w:pPr>
+      <w:r>
+        <w:rPr>
+          <w:szCs w:val="24"/>
+        </w:rPr>
         <w:lastRenderedPageBreak/>
-        <w:t>Each position featu</w:t>
-      </w:r>
-      <w:r>
-        <w:rPr>
-          <w:szCs w:val="24"/>
-        </w:rPr>
-        <w:t>re is highlighted in figure 4.</w:t>
-      </w:r>
-      <w:r>
-        <w:rPr>
-          <w:szCs w:val="24"/>
-        </w:rPr>
-        <w:t>3</w:t>
-      </w:r>
-      <w:r>
-        <w:rPr>
-          <w:szCs w:val="24"/>
-        </w:rPr>
-        <w:t xml:space="preserve">, a </w:t>
-      </w:r>
-      <w:r>
-        <w:rPr>
-          <w:szCs w:val="24"/>
-        </w:rPr>
-        <w:t xml:space="preserve">hand </w:t>
-      </w:r>
-      <w:r>
-        <w:rPr>
-          <w:szCs w:val="24"/>
-        </w:rPr>
-        <w:t xml:space="preserve">bone structure image </w:t>
-      </w:r>
-      <w:r>
-        <w:rPr>
-          <w:szCs w:val="24"/>
-        </w:rPr>
-        <w:t xml:space="preserve">from the </w:t>
-      </w:r>
-      <w:proofErr w:type="spellStart"/>
-      <w:r>
-        <w:rPr>
-          <w:szCs w:val="24"/>
-        </w:rPr>
-        <w:t>LeapMotion</w:t>
-      </w:r>
-      <w:proofErr w:type="spellEnd"/>
-      <w:r>
-        <w:rPr>
-          <w:szCs w:val="24"/>
-        </w:rPr>
-        <w:t xml:space="preserve"> API page [16</w:t>
-      </w:r>
-      <w:r>
-        <w:rPr>
-          <w:szCs w:val="24"/>
-        </w:rPr>
-        <w:t xml:space="preserve">]. </w:t>
-      </w:r>
-    </w:p>
-    <w:p>
-      <w:pPr>
-        <w:jc w:val="both"/>
-        <w:rPr>
-          <w:szCs w:val="24"/>
-        </w:rPr>
-      </w:pPr>
-      <w:r>
-        <w:rPr>
-          <w:szCs w:val="24"/>
-        </w:rPr>
         <w:pict>
           <v:shape id="_x0000_i1028" type="#_x0000_t75" style="width:337.5pt;height:234pt">
             <v:imagedata r:id="rId17" o:title="handbones" croptop="9252f" cropbottom="8173f" cropleft="8178f" cropright="8287f"/>
@@ -10588,10 +10445,7 @@
       </w:pPr>
       <w:bookmarkStart w:id="49" w:name="_Toc442749207"/>
       <w:r>
-        <w:t>7.</w:t>
-      </w:r>
-      <w:r>
-        <w:t>4 Summary</w:t>
+        <w:t>7.4 Summary</w:t>
       </w:r>
       <w:bookmarkEnd w:id="49"/>
     </w:p>
@@ -11422,6 +11276,30 @@
       </w:pPr>
       <w:r>
         <w:t>Last accessed 5 February 2016.</w:t>
+      </w:r>
+    </w:p>
+    <w:p>
+      <w:pPr>
+        <w:jc w:val="both"/>
+      </w:pPr>
+      <w:r>
+        <w:t xml:space="preserve">[17] Human Benchmark. (2016) Reaction Time Statistics. Website, </w:t>
+      </w:r>
+      <w:hyperlink r:id="rId36" w:history="1">
+        <w:r>
+          <w:rPr>
+            <w:rStyle w:val="Hyperlink"/>
+          </w:rPr>
+          <w:t>http://www.humanbenchmark.com/tests/reactiontime/statistics</w:t>
+        </w:r>
+      </w:hyperlink>
+    </w:p>
+    <w:p>
+      <w:pPr>
+        <w:jc w:val="both"/>
+      </w:pPr>
+      <w:r>
+        <w:t>Last accessed 9 February 2016.</w:t>
       </w:r>
     </w:p>
     <w:sectPr>
@@ -11493,7 +11371,7 @@
           <w:rPr>
             <w:noProof/>
           </w:rPr>
-          <w:t>2</w:t>
+          <w:t>18</w:t>
         </w:r>
         <w:r>
           <w:rPr>
@@ -14289,7 +14167,7 @@
 </file>
 
 <file path=customXml/itemProps1.xml><?xml version="1.0" encoding="utf-8"?>
-<ds:datastoreItem xmlns:ds="http://schemas.openxmlformats.org/officeDocument/2006/customXml" ds:itemID="{FBFBD593-0A0F-4AC2-BEFA-4E9ABA8C9DAF}">
+<ds:datastoreItem xmlns:ds="http://schemas.openxmlformats.org/officeDocument/2006/customXml" ds:itemID="{85514827-DE45-43D1-8D2B-BF3D3933FA94}">
   <ds:schemaRefs>
     <ds:schemaRef ds:uri="http://schemas.openxmlformats.org/officeDocument/2006/bibliography"/>
   </ds:schemaRefs>

</xml_diff>